<commit_message>
Finished docu, but missing answering of the question from 3.1.1 and 3.1.2
</commit_message>
<xml_diff>
--- a/3_Aufgabe/docu/isp3.docx
+++ b/3_Aufgabe/docu/isp3.docx
@@ -268,7 +268,7 @@
               </mc:Choice>
               <mc:Fallback>
                 <w:pict>
-                  <v:group w14:anchorId="3C9B30DE" id="Gruppe 149" o:spid="_x0000_s1026" style="position:absolute;margin-left:0;margin-top:0;width:8in;height:95.7pt;z-index:251662336;mso-width-percent:941;mso-height-percent:121;mso-top-percent:23;mso-position-horizontal:center;mso-position-horizontal-relative:page;mso-position-vertical-relative:page;mso-width-percent:941;mso-height-percent:121;mso-top-percent:23" coordorigin="" coordsize="73152,12161" o:gfxdata="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">
+                  <v:group w14:anchorId="272980DC" id="Gruppe 149" o:spid="_x0000_s1026" style="position:absolute;margin-left:0;margin-top:0;width:8in;height:95.7pt;z-index:251662336;mso-width-percent:941;mso-height-percent:121;mso-top-percent:23;mso-position-horizontal:center;mso-position-horizontal-relative:page;mso-position-vertical-relative:page;mso-width-percent:941;mso-height-percent:121;mso-top-percent:23" coordorigin="" coordsize="73152,12161" o:gfxdata="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">
                     <v:shape id="Rechteck 51" o:spid="_x0000_s1027" style="position:absolute;width:73152;height:11303;visibility:visible;mso-wrap-style:square;v-text-anchor:middle" coordsize="7312660,1129665" o:gfxdata="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" path="m,l7312660,r,1129665l3619500,733425,,1091565,,xe" fillcolor="#4472c4 [3204]" stroked="f" strokeweight="1pt">
                       <v:stroke joinstyle="miter"/>
                       <v:path arrowok="t" o:connecttype="custom" o:connectlocs="0,0;7315200,0;7315200,1130373;3620757,733885;0,1092249;0,0" o:connectangles="0,0,0,0,0,0"/>
@@ -345,6 +345,8 @@
                           </wps:style>
                           <wps:txbx>
                             <w:txbxContent>
+                              <w:bookmarkStart w:id="1" w:name="_Hlk484473800" w:displacedByCustomXml="next"/>
+                              <w:bookmarkEnd w:id="1" w:displacedByCustomXml="next"/>
                               <w:sdt>
                                 <w:sdtPr>
                                   <w:rPr>
@@ -486,6 +488,8 @@
                   <v:shape id="Textfeld 152" o:spid="_x0000_s1026" type="#_x0000_t202" style="position:absolute;margin-left:0;margin-top:0;width:8in;height:1in;z-index:251660288;visibility:visible;mso-wrap-style:square;mso-width-percent:941;mso-height-percent:92;mso-top-percent:818;mso-wrap-distance-left:9pt;mso-wrap-distance-top:0;mso-wrap-distance-right:9pt;mso-wrap-distance-bottom:0;mso-position-horizontal:center;mso-position-horizontal-relative:page;mso-position-vertical-relative:page;mso-width-percent:941;mso-height-percent:92;mso-top-percent:818;mso-width-relative:page;mso-height-relative:page;v-text-anchor:bottom" o:gfxdata="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" filled="f" stroked="f" strokeweight=".5pt">
                     <v:textbox inset="126pt,0,54pt,0">
                       <w:txbxContent>
+                        <w:bookmarkStart w:id="2" w:name="_Hlk484473800" w:displacedByCustomXml="next"/>
+                        <w:bookmarkEnd w:id="2" w:displacedByCustomXml="next"/>
                         <w:sdt>
                           <w:sdtPr>
                             <w:rPr>
@@ -1051,7 +1055,7 @@
           <w:r>
             <w:fldChar w:fldCharType="separate"/>
           </w:r>
-          <w:hyperlink w:anchor="_Toc484470620" w:history="1">
+          <w:hyperlink w:anchor="_Toc484473543" w:history="1">
             <w:r>
               <w:rPr>
                 <w:rStyle w:val="Hyperlink"/>
@@ -1078,7 +1082,7 @@
                 <w:noProof/>
                 <w:webHidden/>
               </w:rPr>
-              <w:instrText xml:space="preserve"> PAGEREF _Toc484470620 \h </w:instrText>
+              <w:instrText xml:space="preserve"> PAGEREF _Toc484473543 \h </w:instrText>
             </w:r>
             <w:r>
               <w:rPr>
@@ -1121,7 +1125,7 @@
               <w:lang w:eastAsia="de-DE"/>
             </w:rPr>
           </w:pPr>
-          <w:hyperlink w:anchor="_Toc484470621" w:history="1">
+          <w:hyperlink w:anchor="_Toc484473544" w:history="1">
             <w:r>
               <w:rPr>
                 <w:rStyle w:val="Hyperlink"/>
@@ -1148,7 +1152,7 @@
                 <w:noProof/>
                 <w:webHidden/>
               </w:rPr>
-              <w:instrText xml:space="preserve"> PAGEREF _Toc484470621 \h </w:instrText>
+              <w:instrText xml:space="preserve"> PAGEREF _Toc484473544 \h </w:instrText>
             </w:r>
             <w:r>
               <w:rPr>
@@ -1191,7 +1195,7 @@
               <w:lang w:eastAsia="de-DE"/>
             </w:rPr>
           </w:pPr>
-          <w:hyperlink w:anchor="_Toc484470622" w:history="1">
+          <w:hyperlink w:anchor="_Toc484473545" w:history="1">
             <w:r>
               <w:rPr>
                 <w:rStyle w:val="Hyperlink"/>
@@ -1218,7 +1222,7 @@
                 <w:noProof/>
                 <w:webHidden/>
               </w:rPr>
-              <w:instrText xml:space="preserve"> PAGEREF _Toc484470622 \h </w:instrText>
+              <w:instrText xml:space="preserve"> PAGEREF _Toc484473545 \h </w:instrText>
             </w:r>
             <w:r>
               <w:rPr>
@@ -1261,7 +1265,7 @@
               <w:lang w:eastAsia="de-DE"/>
             </w:rPr>
           </w:pPr>
-          <w:hyperlink w:anchor="_Toc484470623" w:history="1">
+          <w:hyperlink w:anchor="_Toc484473546" w:history="1">
             <w:r>
               <w:rPr>
                 <w:rStyle w:val="Hyperlink"/>
@@ -1288,7 +1292,7 @@
                 <w:noProof/>
                 <w:webHidden/>
               </w:rPr>
-              <w:instrText xml:space="preserve"> PAGEREF _Toc484470623 \h </w:instrText>
+              <w:instrText xml:space="preserve"> PAGEREF _Toc484473546 \h </w:instrText>
             </w:r>
             <w:r>
               <w:rPr>
@@ -1331,7 +1335,7 @@
               <w:lang w:eastAsia="de-DE"/>
             </w:rPr>
           </w:pPr>
-          <w:hyperlink w:anchor="_Toc484470624" w:history="1">
+          <w:hyperlink w:anchor="_Toc484473547" w:history="1">
             <w:r>
               <w:rPr>
                 <w:rStyle w:val="Hyperlink"/>
@@ -1358,7 +1362,7 @@
                 <w:noProof/>
                 <w:webHidden/>
               </w:rPr>
-              <w:instrText xml:space="preserve"> PAGEREF _Toc484470624 \h </w:instrText>
+              <w:instrText xml:space="preserve"> PAGEREF _Toc484473547 \h </w:instrText>
             </w:r>
             <w:r>
               <w:rPr>
@@ -1401,7 +1405,7 @@
               <w:lang w:eastAsia="de-DE"/>
             </w:rPr>
           </w:pPr>
-          <w:hyperlink w:anchor="_Toc484470625" w:history="1">
+          <w:hyperlink w:anchor="_Toc484473548" w:history="1">
             <w:r>
               <w:rPr>
                 <w:rStyle w:val="Hyperlink"/>
@@ -1428,7 +1432,7 @@
                 <w:noProof/>
                 <w:webHidden/>
               </w:rPr>
-              <w:instrText xml:space="preserve"> PAGEREF _Toc484470625 \h </w:instrText>
+              <w:instrText xml:space="preserve"> PAGEREF _Toc484473548 \h </w:instrText>
             </w:r>
             <w:r>
               <w:rPr>
@@ -1471,7 +1475,7 @@
               <w:lang w:eastAsia="de-DE"/>
             </w:rPr>
           </w:pPr>
-          <w:hyperlink w:anchor="_Toc484470626" w:history="1">
+          <w:hyperlink w:anchor="_Toc484473549" w:history="1">
             <w:r>
               <w:rPr>
                 <w:rStyle w:val="Hyperlink"/>
@@ -1498,7 +1502,7 @@
                 <w:noProof/>
                 <w:webHidden/>
               </w:rPr>
-              <w:instrText xml:space="preserve"> PAGEREF _Toc484470626 \h </w:instrText>
+              <w:instrText xml:space="preserve"> PAGEREF _Toc484473549 \h </w:instrText>
             </w:r>
             <w:r>
               <w:rPr>
@@ -1541,7 +1545,7 @@
               <w:lang w:eastAsia="de-DE"/>
             </w:rPr>
           </w:pPr>
-          <w:hyperlink w:anchor="_Toc484470627" w:history="1">
+          <w:hyperlink w:anchor="_Toc484473550" w:history="1">
             <w:r>
               <w:rPr>
                 <w:rStyle w:val="Hyperlink"/>
@@ -1568,7 +1572,7 @@
                 <w:noProof/>
                 <w:webHidden/>
               </w:rPr>
-              <w:instrText xml:space="preserve"> PAGEREF _Toc484470627 \h </w:instrText>
+              <w:instrText xml:space="preserve"> PAGEREF _Toc484473550 \h </w:instrText>
             </w:r>
             <w:r>
               <w:rPr>
@@ -1611,7 +1615,7 @@
               <w:lang w:eastAsia="de-DE"/>
             </w:rPr>
           </w:pPr>
-          <w:hyperlink w:anchor="_Toc484470628" w:history="1">
+          <w:hyperlink w:anchor="_Toc484473551" w:history="1">
             <w:r>
               <w:rPr>
                 <w:rStyle w:val="Hyperlink"/>
@@ -1638,7 +1642,7 @@
                 <w:noProof/>
                 <w:webHidden/>
               </w:rPr>
-              <w:instrText xml:space="preserve"> PAGEREF _Toc484470628 \h </w:instrText>
+              <w:instrText xml:space="preserve"> PAGEREF _Toc484473551 \h </w:instrText>
             </w:r>
             <w:r>
               <w:rPr>
@@ -1681,7 +1685,7 @@
               <w:lang w:eastAsia="de-DE"/>
             </w:rPr>
           </w:pPr>
-          <w:hyperlink w:anchor="_Toc484470629" w:history="1">
+          <w:hyperlink w:anchor="_Toc484473552" w:history="1">
             <w:r>
               <w:rPr>
                 <w:rStyle w:val="Hyperlink"/>
@@ -1708,7 +1712,7 @@
                 <w:noProof/>
                 <w:webHidden/>
               </w:rPr>
-              <w:instrText xml:space="preserve"> PAGEREF _Toc484470629 \h </w:instrText>
+              <w:instrText xml:space="preserve"> PAGEREF _Toc484473552 \h </w:instrText>
             </w:r>
             <w:r>
               <w:rPr>
@@ -1751,7 +1755,7 @@
               <w:lang w:eastAsia="de-DE"/>
             </w:rPr>
           </w:pPr>
-          <w:hyperlink w:anchor="_Toc484470630" w:history="1">
+          <w:hyperlink w:anchor="_Toc484473553" w:history="1">
             <w:r>
               <w:rPr>
                 <w:rStyle w:val="Hyperlink"/>
@@ -1778,7 +1782,7 @@
                 <w:noProof/>
                 <w:webHidden/>
               </w:rPr>
-              <w:instrText xml:space="preserve"> PAGEREF _Toc484470630 \h </w:instrText>
+              <w:instrText xml:space="preserve"> PAGEREF _Toc484473553 \h </w:instrText>
             </w:r>
             <w:r>
               <w:rPr>
@@ -1821,7 +1825,7 @@
               <w:lang w:eastAsia="de-DE"/>
             </w:rPr>
           </w:pPr>
-          <w:hyperlink w:anchor="_Toc484470631" w:history="1">
+          <w:hyperlink w:anchor="_Toc484473554" w:history="1">
             <w:r>
               <w:rPr>
                 <w:rStyle w:val="Hyperlink"/>
@@ -1848,7 +1852,7 @@
                 <w:noProof/>
                 <w:webHidden/>
               </w:rPr>
-              <w:instrText xml:space="preserve"> PAGEREF _Toc484470631 \h </w:instrText>
+              <w:instrText xml:space="preserve"> PAGEREF _Toc484473554 \h </w:instrText>
             </w:r>
             <w:r>
               <w:rPr>
@@ -1891,7 +1895,7 @@
               <w:lang w:eastAsia="de-DE"/>
             </w:rPr>
           </w:pPr>
-          <w:hyperlink w:anchor="_Toc484470632" w:history="1">
+          <w:hyperlink w:anchor="_Toc484473555" w:history="1">
             <w:r>
               <w:rPr>
                 <w:rStyle w:val="Hyperlink"/>
@@ -1918,7 +1922,7 @@
                 <w:noProof/>
                 <w:webHidden/>
               </w:rPr>
-              <w:instrText xml:space="preserve"> PAGEREF _Toc484470632 \h </w:instrText>
+              <w:instrText xml:space="preserve"> PAGEREF _Toc484473555 \h </w:instrText>
             </w:r>
             <w:r>
               <w:rPr>
@@ -1961,7 +1965,7 @@
               <w:lang w:eastAsia="de-DE"/>
             </w:rPr>
           </w:pPr>
-          <w:hyperlink w:anchor="_Toc484470633" w:history="1">
+          <w:hyperlink w:anchor="_Toc484473556" w:history="1">
             <w:r>
               <w:rPr>
                 <w:rStyle w:val="Hyperlink"/>
@@ -1988,7 +1992,7 @@
                 <w:noProof/>
                 <w:webHidden/>
               </w:rPr>
-              <w:instrText xml:space="preserve"> PAGEREF _Toc484470633 \h </w:instrText>
+              <w:instrText xml:space="preserve"> PAGEREF _Toc484473556 \h </w:instrText>
             </w:r>
             <w:r>
               <w:rPr>
@@ -2031,7 +2035,7 @@
               <w:lang w:eastAsia="de-DE"/>
             </w:rPr>
           </w:pPr>
-          <w:hyperlink w:anchor="_Toc484470634" w:history="1">
+          <w:hyperlink w:anchor="_Toc484473557" w:history="1">
             <w:r>
               <w:rPr>
                 <w:rStyle w:val="Hyperlink"/>
@@ -2058,7 +2062,7 @@
                 <w:noProof/>
                 <w:webHidden/>
               </w:rPr>
-              <w:instrText xml:space="preserve"> PAGEREF _Toc484470634 \h </w:instrText>
+              <w:instrText xml:space="preserve"> PAGEREF _Toc484473557 \h </w:instrText>
             </w:r>
             <w:r>
               <w:rPr>
@@ -2101,7 +2105,7 @@
               <w:lang w:eastAsia="de-DE"/>
             </w:rPr>
           </w:pPr>
-          <w:hyperlink w:anchor="_Toc484470635" w:history="1">
+          <w:hyperlink w:anchor="_Toc484473558" w:history="1">
             <w:r>
               <w:rPr>
                 <w:rStyle w:val="Hyperlink"/>
@@ -2128,7 +2132,7 @@
                 <w:noProof/>
                 <w:webHidden/>
               </w:rPr>
-              <w:instrText xml:space="preserve"> PAGEREF _Toc484470635 \h </w:instrText>
+              <w:instrText xml:space="preserve"> PAGEREF _Toc484473558 \h </w:instrText>
             </w:r>
             <w:r>
               <w:rPr>
@@ -2171,7 +2175,7 @@
               <w:lang w:eastAsia="de-DE"/>
             </w:rPr>
           </w:pPr>
-          <w:hyperlink w:anchor="_Toc484470636" w:history="1">
+          <w:hyperlink w:anchor="_Toc484473559" w:history="1">
             <w:r>
               <w:rPr>
                 <w:rStyle w:val="Hyperlink"/>
@@ -2198,7 +2202,7 @@
                 <w:noProof/>
                 <w:webHidden/>
               </w:rPr>
-              <w:instrText xml:space="preserve"> PAGEREF _Toc484470636 \h </w:instrText>
+              <w:instrText xml:space="preserve"> PAGEREF _Toc484473559 \h </w:instrText>
             </w:r>
             <w:r>
               <w:rPr>
@@ -2241,7 +2245,7 @@
               <w:lang w:eastAsia="de-DE"/>
             </w:rPr>
           </w:pPr>
-          <w:hyperlink w:anchor="_Toc484470637" w:history="1">
+          <w:hyperlink w:anchor="_Toc484473560" w:history="1">
             <w:r>
               <w:rPr>
                 <w:rStyle w:val="Hyperlink"/>
@@ -2268,7 +2272,7 @@
                 <w:noProof/>
                 <w:webHidden/>
               </w:rPr>
-              <w:instrText xml:space="preserve"> PAGEREF _Toc484470637 \h </w:instrText>
+              <w:instrText xml:space="preserve"> PAGEREF _Toc484473560 \h </w:instrText>
             </w:r>
             <w:r>
               <w:rPr>
@@ -2311,7 +2315,7 @@
               <w:lang w:eastAsia="de-DE"/>
             </w:rPr>
           </w:pPr>
-          <w:hyperlink w:anchor="_Toc484470638" w:history="1">
+          <w:hyperlink w:anchor="_Toc484473561" w:history="1">
             <w:r>
               <w:rPr>
                 <w:rStyle w:val="Hyperlink"/>
@@ -2338,7 +2342,7 @@
                 <w:noProof/>
                 <w:webHidden/>
               </w:rPr>
-              <w:instrText xml:space="preserve"> PAGEREF _Toc484470638 \h </w:instrText>
+              <w:instrText xml:space="preserve"> PAGEREF _Toc484473561 \h </w:instrText>
             </w:r>
             <w:r>
               <w:rPr>
@@ -2381,13 +2385,13 @@
               <w:lang w:eastAsia="de-DE"/>
             </w:rPr>
           </w:pPr>
-          <w:hyperlink w:anchor="_Toc484470639" w:history="1">
+          <w:hyperlink w:anchor="_Toc484473562" w:history="1">
             <w:r>
               <w:rPr>
                 <w:rStyle w:val="Hyperlink"/>
                 <w:noProof/>
               </w:rPr>
-              <w:t>2.1.5. Beantwortung der Fragen</w:t>
+              <w:t>2.1.1. Definition der Trainingsdaten</w:t>
             </w:r>
             <w:r>
               <w:rPr>
@@ -2408,7 +2412,7 @@
                 <w:noProof/>
                 <w:webHidden/>
               </w:rPr>
-              <w:instrText xml:space="preserve"> PAGEREF _Toc484470639 \h </w:instrText>
+              <w:instrText xml:space="preserve"> PAGEREF _Toc484473562 \h </w:instrText>
             </w:r>
             <w:r>
               <w:rPr>
@@ -2428,7 +2432,287 @@
                 <w:noProof/>
                 <w:webHidden/>
               </w:rPr>
-              <w:t>31</w:t>
+              <w:t>23</w:t>
+            </w:r>
+            <w:r>
+              <w:rPr>
+                <w:noProof/>
+                <w:webHidden/>
+              </w:rPr>
+              <w:fldChar w:fldCharType="end"/>
+            </w:r>
+          </w:hyperlink>
+        </w:p>
+        <w:p>
+          <w:pPr>
+            <w:pStyle w:val="Verzeichnis3"/>
+            <w:tabs>
+              <w:tab w:val="right" w:leader="dot" w:pos="9062"/>
+            </w:tabs>
+            <w:rPr>
+              <w:rFonts w:eastAsiaTheme="minorEastAsia"/>
+              <w:noProof/>
+              <w:lang w:eastAsia="de-DE"/>
+            </w:rPr>
+          </w:pPr>
+          <w:hyperlink w:anchor="_Toc484473563" w:history="1">
+            <w:r>
+              <w:rPr>
+                <w:rStyle w:val="Hyperlink"/>
+                <w:noProof/>
+              </w:rPr>
+              <w:t>2.1.2. Training des Modells</w:t>
+            </w:r>
+            <w:r>
+              <w:rPr>
+                <w:noProof/>
+                <w:webHidden/>
+              </w:rPr>
+              <w:tab/>
+            </w:r>
+            <w:r>
+              <w:rPr>
+                <w:noProof/>
+                <w:webHidden/>
+              </w:rPr>
+              <w:fldChar w:fldCharType="begin"/>
+            </w:r>
+            <w:r>
+              <w:rPr>
+                <w:noProof/>
+                <w:webHidden/>
+              </w:rPr>
+              <w:instrText xml:space="preserve"> PAGEREF _Toc484473563 \h </w:instrText>
+            </w:r>
+            <w:r>
+              <w:rPr>
+                <w:noProof/>
+                <w:webHidden/>
+              </w:rPr>
+            </w:r>
+            <w:r>
+              <w:rPr>
+                <w:noProof/>
+                <w:webHidden/>
+              </w:rPr>
+              <w:fldChar w:fldCharType="separate"/>
+            </w:r>
+            <w:r>
+              <w:rPr>
+                <w:noProof/>
+                <w:webHidden/>
+              </w:rPr>
+              <w:t>23</w:t>
+            </w:r>
+            <w:r>
+              <w:rPr>
+                <w:noProof/>
+                <w:webHidden/>
+              </w:rPr>
+              <w:fldChar w:fldCharType="end"/>
+            </w:r>
+          </w:hyperlink>
+        </w:p>
+        <w:p>
+          <w:pPr>
+            <w:pStyle w:val="Verzeichnis3"/>
+            <w:tabs>
+              <w:tab w:val="right" w:leader="dot" w:pos="9062"/>
+            </w:tabs>
+            <w:rPr>
+              <w:rFonts w:eastAsiaTheme="minorEastAsia"/>
+              <w:noProof/>
+              <w:lang w:eastAsia="de-DE"/>
+            </w:rPr>
+          </w:pPr>
+          <w:hyperlink w:anchor="_Toc484473564" w:history="1">
+            <w:r>
+              <w:rPr>
+                <w:rStyle w:val="Hyperlink"/>
+                <w:noProof/>
+              </w:rPr>
+              <w:t>2.1.3. Aufstellen der Hypothese</w:t>
+            </w:r>
+            <w:r>
+              <w:rPr>
+                <w:noProof/>
+                <w:webHidden/>
+              </w:rPr>
+              <w:tab/>
+            </w:r>
+            <w:r>
+              <w:rPr>
+                <w:noProof/>
+                <w:webHidden/>
+              </w:rPr>
+              <w:fldChar w:fldCharType="begin"/>
+            </w:r>
+            <w:r>
+              <w:rPr>
+                <w:noProof/>
+                <w:webHidden/>
+              </w:rPr>
+              <w:instrText xml:space="preserve"> PAGEREF _Toc484473564 \h </w:instrText>
+            </w:r>
+            <w:r>
+              <w:rPr>
+                <w:noProof/>
+                <w:webHidden/>
+              </w:rPr>
+            </w:r>
+            <w:r>
+              <w:rPr>
+                <w:noProof/>
+                <w:webHidden/>
+              </w:rPr>
+              <w:fldChar w:fldCharType="separate"/>
+            </w:r>
+            <w:r>
+              <w:rPr>
+                <w:noProof/>
+                <w:webHidden/>
+              </w:rPr>
+              <w:t>26</w:t>
+            </w:r>
+            <w:r>
+              <w:rPr>
+                <w:noProof/>
+                <w:webHidden/>
+              </w:rPr>
+              <w:fldChar w:fldCharType="end"/>
+            </w:r>
+          </w:hyperlink>
+        </w:p>
+        <w:p>
+          <w:pPr>
+            <w:pStyle w:val="Verzeichnis3"/>
+            <w:tabs>
+              <w:tab w:val="right" w:leader="dot" w:pos="9062"/>
+            </w:tabs>
+            <w:rPr>
+              <w:rFonts w:eastAsiaTheme="minorEastAsia"/>
+              <w:noProof/>
+              <w:lang w:eastAsia="de-DE"/>
+            </w:rPr>
+          </w:pPr>
+          <w:hyperlink w:anchor="_Toc484473565" w:history="1">
+            <w:r>
+              <w:rPr>
+                <w:rStyle w:val="Hyperlink"/>
+                <w:noProof/>
+              </w:rPr>
+              <w:t>2.1.4. Ergebnis</w:t>
+            </w:r>
+            <w:r>
+              <w:rPr>
+                <w:noProof/>
+                <w:webHidden/>
+              </w:rPr>
+              <w:tab/>
+            </w:r>
+            <w:r>
+              <w:rPr>
+                <w:noProof/>
+                <w:webHidden/>
+              </w:rPr>
+              <w:fldChar w:fldCharType="begin"/>
+            </w:r>
+            <w:r>
+              <w:rPr>
+                <w:noProof/>
+                <w:webHidden/>
+              </w:rPr>
+              <w:instrText xml:space="preserve"> PAGEREF _Toc484473565 \h </w:instrText>
+            </w:r>
+            <w:r>
+              <w:rPr>
+                <w:noProof/>
+                <w:webHidden/>
+              </w:rPr>
+            </w:r>
+            <w:r>
+              <w:rPr>
+                <w:noProof/>
+                <w:webHidden/>
+              </w:rPr>
+              <w:fldChar w:fldCharType="separate"/>
+            </w:r>
+            <w:r>
+              <w:rPr>
+                <w:noProof/>
+                <w:webHidden/>
+              </w:rPr>
+              <w:t>27</w:t>
+            </w:r>
+            <w:r>
+              <w:rPr>
+                <w:noProof/>
+                <w:webHidden/>
+              </w:rPr>
+              <w:fldChar w:fldCharType="end"/>
+            </w:r>
+          </w:hyperlink>
+        </w:p>
+        <w:p>
+          <w:pPr>
+            <w:pStyle w:val="Verzeichnis3"/>
+            <w:tabs>
+              <w:tab w:val="right" w:leader="dot" w:pos="9062"/>
+            </w:tabs>
+            <w:rPr>
+              <w:rFonts w:eastAsiaTheme="minorEastAsia"/>
+              <w:noProof/>
+              <w:lang w:eastAsia="de-DE"/>
+            </w:rPr>
+          </w:pPr>
+          <w:hyperlink w:anchor="_Toc484473566" w:history="1">
+            <w:r>
+              <w:rPr>
+                <w:rStyle w:val="Hyperlink"/>
+                <w:noProof/>
+              </w:rPr>
+              <w:t>2.1.5. Beantwortung der Fragen</w:t>
+            </w:r>
+            <w:r>
+              <w:rPr>
+                <w:noProof/>
+                <w:webHidden/>
+              </w:rPr>
+              <w:tab/>
+            </w:r>
+            <w:r>
+              <w:rPr>
+                <w:noProof/>
+                <w:webHidden/>
+              </w:rPr>
+              <w:fldChar w:fldCharType="begin"/>
+            </w:r>
+            <w:r>
+              <w:rPr>
+                <w:noProof/>
+                <w:webHidden/>
+              </w:rPr>
+              <w:instrText xml:space="preserve"> PAGEREF _Toc484473566 \h </w:instrText>
+            </w:r>
+            <w:r>
+              <w:rPr>
+                <w:noProof/>
+                <w:webHidden/>
+              </w:rPr>
+            </w:r>
+            <w:r>
+              <w:rPr>
+                <w:noProof/>
+                <w:webHidden/>
+              </w:rPr>
+              <w:fldChar w:fldCharType="separate"/>
+            </w:r>
+            <w:r>
+              <w:rPr>
+                <w:noProof/>
+                <w:webHidden/>
+              </w:rPr>
+              <w:t>29</w:t>
             </w:r>
             <w:r>
               <w:rPr>
@@ -2459,18 +2743,18 @@
       <w:pPr>
         <w:pStyle w:val="berschrift1"/>
       </w:pPr>
-      <w:bookmarkStart w:id="1" w:name="_Toc484470620"/>
+      <w:bookmarkStart w:id="3" w:name="_Toc484473543"/>
       <w:r>
         <w:lastRenderedPageBreak/>
         <w:t>0. Allgemeine Definitionen</w:t>
       </w:r>
-      <w:bookmarkEnd w:id="1"/>
+      <w:bookmarkEnd w:id="3"/>
     </w:p>
     <w:p>
       <w:pPr>
         <w:pStyle w:val="berschrift2"/>
       </w:pPr>
-      <w:bookmarkStart w:id="2" w:name="_Toc484470621"/>
+      <w:bookmarkStart w:id="4" w:name="_Toc484473544"/>
       <w:r>
         <w:t xml:space="preserve">0.1. </w:t>
       </w:r>
@@ -2478,7 +2762,7 @@
       <w:r>
         <w:t>Konkatenation</w:t>
       </w:r>
-      <w:bookmarkEnd w:id="2"/>
+      <w:bookmarkEnd w:id="4"/>
       <w:proofErr w:type="spellEnd"/>
     </w:p>
     <w:p>
@@ -3285,7 +3569,7 @@
       <w:pPr>
         <w:pStyle w:val="berschrift2"/>
       </w:pPr>
-      <w:bookmarkStart w:id="3" w:name="_Toc484470622"/>
+      <w:bookmarkStart w:id="5" w:name="_Toc484473545"/>
       <w:r>
         <w:lastRenderedPageBreak/>
         <w:t xml:space="preserve">0.2. </w:t>
@@ -3293,7 +3577,7 @@
       <w:r>
         <w:t>Bias</w:t>
       </w:r>
-      <w:bookmarkEnd w:id="3"/>
+      <w:bookmarkEnd w:id="5"/>
     </w:p>
     <w:p>
       <w:pPr>
@@ -4242,35 +4526,35 @@
       <w:pPr>
         <w:pStyle w:val="berschrift1"/>
       </w:pPr>
-      <w:bookmarkStart w:id="4" w:name="_Toc484470623"/>
+      <w:bookmarkStart w:id="6" w:name="_Toc484473546"/>
       <w:r>
         <w:lastRenderedPageBreak/>
         <w:t>1. Lineare Regression</w:t>
       </w:r>
-      <w:bookmarkEnd w:id="4"/>
+      <w:bookmarkEnd w:id="6"/>
     </w:p>
     <w:p>
       <w:pPr>
         <w:pStyle w:val="berschrift2"/>
       </w:pPr>
-      <w:bookmarkStart w:id="5" w:name="_Toc484470624"/>
+      <w:bookmarkStart w:id="7" w:name="_Toc484473547"/>
       <w:r>
         <w:t xml:space="preserve">1.1. </w:t>
       </w:r>
       <w:r>
         <w:t>Training mittels abgeschlossener Lösung</w:t>
       </w:r>
-      <w:bookmarkEnd w:id="5"/>
+      <w:bookmarkEnd w:id="7"/>
     </w:p>
     <w:p>
       <w:pPr>
         <w:pStyle w:val="berschrift3"/>
       </w:pPr>
-      <w:bookmarkStart w:id="6" w:name="_Toc484470625"/>
+      <w:bookmarkStart w:id="8" w:name="_Toc484473548"/>
       <w:r>
         <w:t>1.1.1. Definition der Trainingsdaten</w:t>
       </w:r>
-      <w:bookmarkEnd w:id="6"/>
+      <w:bookmarkEnd w:id="8"/>
     </w:p>
     <w:p>
       <w:pPr>
@@ -5556,7 +5840,7 @@
       <w:pPr>
         <w:pStyle w:val="berschrift3"/>
       </w:pPr>
-      <w:bookmarkStart w:id="7" w:name="_Toc484470626"/>
+      <w:bookmarkStart w:id="9" w:name="_Toc484473549"/>
       <w:r>
         <w:lastRenderedPageBreak/>
         <w:t xml:space="preserve">1.1.2. </w:t>
@@ -5567,7 +5851,7 @@
       <w:r>
         <w:t>es Modells</w:t>
       </w:r>
-      <w:bookmarkEnd w:id="7"/>
+      <w:bookmarkEnd w:id="9"/>
     </w:p>
     <w:p>
       <w:pPr>
@@ -7059,7 +7343,7 @@
       <w:pPr>
         <w:pStyle w:val="berschrift3"/>
       </w:pPr>
-      <w:bookmarkStart w:id="8" w:name="_Toc484470627"/>
+      <w:bookmarkStart w:id="10" w:name="_Toc484473550"/>
       <w:r>
         <w:lastRenderedPageBreak/>
         <w:t xml:space="preserve">1.1.3. </w:t>
@@ -7067,7 +7351,7 @@
       <w:r>
         <w:t>Aufstellen der Hypothese</w:t>
       </w:r>
-      <w:bookmarkEnd w:id="8"/>
+      <w:bookmarkEnd w:id="10"/>
     </w:p>
     <w:p>
       <w:pPr>
@@ -8281,12 +8565,12 @@
       <w:pPr>
         <w:pStyle w:val="berschrift3"/>
       </w:pPr>
-      <w:bookmarkStart w:id="9" w:name="_Toc484470628"/>
+      <w:bookmarkStart w:id="11" w:name="_Toc484473551"/>
       <w:r>
         <w:lastRenderedPageBreak/>
         <w:t>1.1.4. Ergebnis</w:t>
       </w:r>
-      <w:bookmarkEnd w:id="9"/>
+      <w:bookmarkEnd w:id="11"/>
     </w:p>
     <w:p>
       <w:pPr>
@@ -9616,12 +9900,12 @@
       <w:pPr>
         <w:pStyle w:val="berschrift3"/>
       </w:pPr>
-      <w:bookmarkStart w:id="10" w:name="_Toc484470629"/>
+      <w:bookmarkStart w:id="12" w:name="_Toc484473552"/>
       <w:r>
         <w:lastRenderedPageBreak/>
         <w:t>1.1.5. Beantwortung der Fragen</w:t>
       </w:r>
-      <w:bookmarkEnd w:id="10"/>
+      <w:bookmarkEnd w:id="12"/>
     </w:p>
     <w:p>
       <w:pPr>
@@ -9652,7 +9936,7 @@
       <w:pPr>
         <w:pStyle w:val="berschrift2"/>
       </w:pPr>
-      <w:bookmarkStart w:id="11" w:name="_Toc484470630"/>
+      <w:bookmarkStart w:id="13" w:name="_Toc484473553"/>
       <w:r>
         <w:lastRenderedPageBreak/>
         <w:t xml:space="preserve">1.2. </w:t>
@@ -9676,17 +9960,17 @@
       <w:r>
         <w:t xml:space="preserve"> (SGD)</w:t>
       </w:r>
-      <w:bookmarkEnd w:id="11"/>
+      <w:bookmarkEnd w:id="13"/>
     </w:p>
     <w:p>
       <w:pPr>
         <w:pStyle w:val="berschrift3"/>
       </w:pPr>
-      <w:bookmarkStart w:id="12" w:name="_Toc484470631"/>
+      <w:bookmarkStart w:id="14" w:name="_Toc484473554"/>
       <w:r>
         <w:t>1.2.1. Definition der Trainingsdaten</w:t>
       </w:r>
-      <w:bookmarkEnd w:id="12"/>
+      <w:bookmarkEnd w:id="14"/>
     </w:p>
     <w:p>
       <w:pPr>
@@ -10972,7 +11256,7 @@
       <w:pPr>
         <w:pStyle w:val="berschrift3"/>
       </w:pPr>
-      <w:bookmarkStart w:id="13" w:name="_Toc484470632"/>
+      <w:bookmarkStart w:id="15" w:name="_Toc484473555"/>
       <w:r>
         <w:lastRenderedPageBreak/>
         <w:t xml:space="preserve">1.2.2. </w:t>
@@ -10983,7 +11267,7 @@
       <w:r>
         <w:t>es Modells</w:t>
       </w:r>
-      <w:bookmarkEnd w:id="13"/>
+      <w:bookmarkEnd w:id="15"/>
     </w:p>
     <w:p>
       <w:pPr>
@@ -11903,10 +12187,7 @@
         </w:drawing>
       </w:r>
       <w:r>
-        <w:t xml:space="preserve">  </w:t>
-      </w:r>
-      <w:r>
-        <w:t>mit dem Wert 1.0:</w:t>
+        <w:t xml:space="preserve">  mit dem Wert 1.0:</w:t>
       </w:r>
     </w:p>
     <w:p>
@@ -12478,13 +12759,7 @@
                               <w:pStyle w:val="KeinLeerraum"/>
                             </w:pPr>
                             <w:r>
-                              <w:t>Wir definieren zuerst Hilfsfunktionen, um</w:t>
-                            </w:r>
-                            <w:r>
-                              <w:t xml:space="preserve"> die Gewichte zu initialisieren</w:t>
-                            </w:r>
-                            <w:r>
-                              <w:t>:</w:t>
+                              <w:t>Wir definieren zuerst Hilfsfunktionen, um die Gewichte zu initialisieren:</w:t>
                             </w:r>
                           </w:p>
                           <w:p>
@@ -12690,13 +12965,7 @@
                         <w:pStyle w:val="KeinLeerraum"/>
                       </w:pPr>
                       <w:r>
-                        <w:t>Wir definieren zuerst Hilfsfunktionen, um</w:t>
-                      </w:r>
-                      <w:r>
-                        <w:t xml:space="preserve"> die Gewichte zu initialisieren</w:t>
-                      </w:r>
-                      <w:r>
-                        <w:t>:</w:t>
+                        <w:t>Wir definieren zuerst Hilfsfunktionen, um die Gewichte zu initialisieren:</w:t>
                       </w:r>
                     </w:p>
                     <w:p>
@@ -13097,7 +13366,7 @@
       <w:pPr>
         <w:pStyle w:val="berschrift3"/>
       </w:pPr>
-      <w:bookmarkStart w:id="14" w:name="_Toc484470633"/>
+      <w:bookmarkStart w:id="16" w:name="_Toc484473556"/>
       <w:r>
         <w:lastRenderedPageBreak/>
         <w:t>1.</w:t>
@@ -13111,7 +13380,7 @@
       <w:r>
         <w:t>Aufstellen der Hypothese</w:t>
       </w:r>
-      <w:bookmarkEnd w:id="14"/>
+      <w:bookmarkEnd w:id="16"/>
     </w:p>
     <w:p>
       <w:pPr>
@@ -14316,7 +14585,7 @@
       <w:pPr>
         <w:pStyle w:val="berschrift3"/>
       </w:pPr>
-      <w:bookmarkStart w:id="15" w:name="_Toc484470634"/>
+      <w:bookmarkStart w:id="17" w:name="_Toc484473557"/>
       <w:r>
         <w:lastRenderedPageBreak/>
         <w:t>1.</w:t>
@@ -14327,7 +14596,7 @@
       <w:r>
         <w:t>.4. Ergebnis</w:t>
       </w:r>
-      <w:bookmarkEnd w:id="15"/>
+      <w:bookmarkEnd w:id="17"/>
     </w:p>
     <w:p>
       <w:pPr>
@@ -15804,7 +16073,7 @@
       <w:pPr>
         <w:pStyle w:val="berschrift3"/>
       </w:pPr>
-      <w:bookmarkStart w:id="16" w:name="_Toc484470635"/>
+      <w:bookmarkStart w:id="18" w:name="_Toc484473558"/>
       <w:r>
         <w:lastRenderedPageBreak/>
         <w:t>1.2</w:t>
@@ -15812,7 +16081,7 @@
       <w:r>
         <w:t>.5. Beantwortung der Fragen</w:t>
       </w:r>
-      <w:bookmarkEnd w:id="16"/>
+      <w:bookmarkEnd w:id="18"/>
     </w:p>
     <w:p>
       <w:pPr>
@@ -16037,7 +16306,7 @@
           </mc:Choice>
           <mc:Fallback>
             <w:pict>
-              <v:rect w14:anchorId="70331B4C" id="Rechteck 375" o:spid="_x0000_s1026" style="position:absolute;margin-left:-7pt;margin-top:9.8pt;width:214.75pt;height:66.35pt;z-index:251697152;visibility:visible;mso-wrap-style:square;mso-height-percent:0;mso-wrap-distance-left:9pt;mso-wrap-distance-top:0;mso-wrap-distance-right:9pt;mso-wrap-distance-bottom:0;mso-position-horizontal:absolute;mso-position-horizontal-relative:text;mso-position-vertical:absolute;mso-position-vertical-relative:text;mso-height-percent:0;mso-height-relative:margin;v-text-anchor:middle" o:gfxdata="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" filled="f" strokecolor="#1f3763 [1604]" strokeweight="1pt"/>
+              <v:rect w14:anchorId="73F14B3D" id="Rechteck 375" o:spid="_x0000_s1026" style="position:absolute;margin-left:-7pt;margin-top:9.8pt;width:214.75pt;height:66.35pt;z-index:251697152;visibility:visible;mso-wrap-style:square;mso-height-percent:0;mso-wrap-distance-left:9pt;mso-wrap-distance-top:0;mso-wrap-distance-right:9pt;mso-wrap-distance-bottom:0;mso-position-horizontal:absolute;mso-position-horizontal-relative:text;mso-position-vertical:absolute;mso-position-vertical-relative:text;mso-height-percent:0;mso-height-relative:margin;v-text-anchor:middle" o:gfxdata="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" filled="f" strokecolor="#1f3763 [1604]" strokeweight="1pt"/>
             </w:pict>
           </mc:Fallback>
         </mc:AlternateContent>
@@ -16208,7 +16477,7 @@
           </mc:Choice>
           <mc:Fallback>
             <w:pict>
-              <v:rect w14:anchorId="16807297" id="Rechteck 334" o:spid="_x0000_s1026" style="position:absolute;margin-left:243.1pt;margin-top:9.2pt;width:214.7pt;height:231pt;z-index:251685888;visibility:visible;mso-wrap-style:square;mso-wrap-distance-left:9pt;mso-wrap-distance-top:0;mso-wrap-distance-right:9pt;mso-wrap-distance-bottom:0;mso-position-horizontal:absolute;mso-position-horizontal-relative:text;mso-position-vertical:absolute;mso-position-vertical-relative:text;v-text-anchor:middle" o:gfxdata="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" filled="f" strokecolor="#1f3763 [1604]" strokeweight="1pt"/>
+              <v:rect w14:anchorId="451E713B" id="Rechteck 334" o:spid="_x0000_s1026" style="position:absolute;margin-left:243.1pt;margin-top:9.2pt;width:214.7pt;height:231pt;z-index:251685888;visibility:visible;mso-wrap-style:square;mso-wrap-distance-left:9pt;mso-wrap-distance-top:0;mso-wrap-distance-right:9pt;mso-wrap-distance-bottom:0;mso-position-horizontal:absolute;mso-position-horizontal-relative:text;mso-position-vertical:absolute;mso-position-vertical-relative:text;v-text-anchor:middle" o:gfxdata="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" filled="f" strokecolor="#1f3763 [1604]" strokeweight="1pt"/>
             </w:pict>
           </mc:Fallback>
         </mc:AlternateContent>
@@ -16277,7 +16546,7 @@
           </mc:Choice>
           <mc:Fallback>
             <w:pict>
-              <v:rect w14:anchorId="2BBC6E9B" id="Rechteck 331" o:spid="_x0000_s1026" style="position:absolute;margin-left:-6.95pt;margin-top:9.35pt;width:214.75pt;height:231.05pt;z-index:251679744;visibility:visible;mso-wrap-style:square;mso-wrap-distance-left:9pt;mso-wrap-distance-top:0;mso-wrap-distance-right:9pt;mso-wrap-distance-bottom:0;mso-position-horizontal:absolute;mso-position-horizontal-relative:text;mso-position-vertical:absolute;mso-position-vertical-relative:text;v-text-anchor:middle" o:gfxdata="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" filled="f" strokecolor="#1f3763 [1604]" strokeweight="1pt"/>
+              <v:rect w14:anchorId="082F4E11" id="Rechteck 331" o:spid="_x0000_s1026" style="position:absolute;margin-left:-6.95pt;margin-top:9.35pt;width:214.75pt;height:231.05pt;z-index:251679744;visibility:visible;mso-wrap-style:square;mso-wrap-distance-left:9pt;mso-wrap-distance-top:0;mso-wrap-distance-right:9pt;mso-wrap-distance-bottom:0;mso-position-horizontal:absolute;mso-position-horizontal-relative:text;mso-position-vertical:absolute;mso-position-vertical-relative:text;v-text-anchor:middle" o:gfxdata="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" filled="f" strokecolor="#1f3763 [1604]" strokeweight="1pt"/>
             </w:pict>
           </mc:Fallback>
         </mc:AlternateContent>
@@ -16473,7 +16742,7 @@
           </mc:Choice>
           <mc:Fallback>
             <w:pict>
-              <v:rect w14:anchorId="19044702" id="Rechteck 333" o:spid="_x0000_s1026" style="position:absolute;margin-left:242.75pt;margin-top:6.7pt;width:214.7pt;height:231pt;z-index:251683840;visibility:visible;mso-wrap-style:square;mso-wrap-distance-left:9pt;mso-wrap-distance-top:0;mso-wrap-distance-right:9pt;mso-wrap-distance-bottom:0;mso-position-horizontal:absolute;mso-position-horizontal-relative:text;mso-position-vertical:absolute;mso-position-vertical-relative:text;v-text-anchor:middle" o:gfxdata="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" filled="f" strokecolor="#1f3763 [1604]" strokeweight="1pt"/>
+              <v:rect w14:anchorId="0646FA45" id="Rechteck 333" o:spid="_x0000_s1026" style="position:absolute;margin-left:242.75pt;margin-top:6.7pt;width:214.7pt;height:231pt;z-index:251683840;visibility:visible;mso-wrap-style:square;mso-wrap-distance-left:9pt;mso-wrap-distance-top:0;mso-wrap-distance-right:9pt;mso-wrap-distance-bottom:0;mso-position-horizontal:absolute;mso-position-horizontal-relative:text;mso-position-vertical:absolute;mso-position-vertical-relative:text;v-text-anchor:middle" o:gfxdata="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" filled="f" strokecolor="#1f3763 [1604]" strokeweight="1pt"/>
             </w:pict>
           </mc:Fallback>
         </mc:AlternateContent>
@@ -16542,7 +16811,7 @@
           </mc:Choice>
           <mc:Fallback>
             <w:pict>
-              <v:rect w14:anchorId="0A79A3AA" id="Rechteck 332" o:spid="_x0000_s1026" style="position:absolute;margin-left:-7pt;margin-top:6.95pt;width:214.7pt;height:231pt;z-index:251681792;visibility:visible;mso-wrap-style:square;mso-wrap-distance-left:9pt;mso-wrap-distance-top:0;mso-wrap-distance-right:9pt;mso-wrap-distance-bottom:0;mso-position-horizontal:absolute;mso-position-horizontal-relative:text;mso-position-vertical:absolute;mso-position-vertical-relative:text;v-text-anchor:middle" o:gfxdata="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" filled="f" strokecolor="#1f3763 [1604]" strokeweight="1pt"/>
+              <v:rect w14:anchorId="06C38D0E" id="Rechteck 332" o:spid="_x0000_s1026" style="position:absolute;margin-left:-7pt;margin-top:6.95pt;width:214.7pt;height:231pt;z-index:251681792;visibility:visible;mso-wrap-style:square;mso-wrap-distance-left:9pt;mso-wrap-distance-top:0;mso-wrap-distance-right:9pt;mso-wrap-distance-bottom:0;mso-position-horizontal:absolute;mso-position-horizontal-relative:text;mso-position-vertical:absolute;mso-position-vertical-relative:text;v-text-anchor:middle" o:gfxdata="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" filled="f" strokecolor="#1f3763 [1604]" strokeweight="1pt"/>
             </w:pict>
           </mc:Fallback>
         </mc:AlternateContent>
@@ -16675,10 +16944,7 @@
         <w:pStyle w:val="KeinLeerraum"/>
       </w:pPr>
       <w:r>
-        <w:t xml:space="preserve">Auswirkungen auf </w:t>
-      </w:r>
-      <w:r>
-        <w:t xml:space="preserve">den Graphen des </w:t>
+        <w:t xml:space="preserve">Auswirkungen auf den Graphen des </w:t>
       </w:r>
       <w:proofErr w:type="spellStart"/>
       <w:r>
@@ -18299,10 +18565,10 @@
                   <wp:align>left</wp:align>
                 </wp:positionH>
                 <wp:positionV relativeFrom="paragraph">
-                  <wp:posOffset>46410</wp:posOffset>
+                  <wp:posOffset>46411</wp:posOffset>
                 </wp:positionV>
-                <wp:extent cx="2671445" cy="7394713"/>
-                <wp:effectExtent l="0" t="0" r="14605" b="15875"/>
+                <wp:extent cx="2671445" cy="6774512"/>
+                <wp:effectExtent l="0" t="0" r="14605" b="26670"/>
                 <wp:wrapNone/>
                 <wp:docPr id="356" name="Textfeld 2"/>
                 <wp:cNvGraphicFramePr>
@@ -18317,7 +18583,7 @@
                       <wps:spPr bwMode="auto">
                         <a:xfrm>
                           <a:off x="0" y="0"/>
-                          <a:ext cx="2671445" cy="7394713"/>
+                          <a:ext cx="2671445" cy="6774512"/>
                         </a:xfrm>
                         <a:prstGeom prst="rect">
                           <a:avLst/>
@@ -18448,11 +18714,6 @@
                             <w:pPr>
                               <w:pStyle w:val="berschrift2Zchn"/>
                             </w:pPr>
-                          </w:p>
-                          <w:p>
-                            <w:pPr>
-                              <w:pStyle w:val="berschrift2Zchn"/>
-                            </w:pPr>
                             <w:r>
                               <w:rPr>
                                 <w:noProof/>
@@ -18551,11 +18812,6 @@
                                 </wp:inline>
                               </w:drawing>
                             </w:r>
-                          </w:p>
-                          <w:p>
-                            <w:pPr>
-                              <w:pStyle w:val="berschrift2Zchn"/>
-                            </w:pPr>
                           </w:p>
                           <w:p>
                             <w:pPr>
@@ -18684,7 +18940,7 @@
           </mc:Choice>
           <mc:Fallback>
             <w:pict>
-              <v:shape w14:anchorId="1C90B120" id="_x0000_s1045" type="#_x0000_t202" style="position:absolute;margin-left:0;margin-top:3.65pt;width:210.35pt;height:582.25pt;z-index:251695104;visibility:visible;mso-wrap-style:square;mso-width-percent:0;mso-height-percent:0;mso-wrap-distance-left:9pt;mso-wrap-distance-top:3.6pt;mso-wrap-distance-right:9pt;mso-wrap-distance-bottom:3.6pt;mso-position-horizontal:left;mso-position-horizontal-relative:margin;mso-position-vertical:absolute;mso-position-vertical-relative:text;mso-width-percent:0;mso-height-percent:0;mso-width-relative:margin;mso-height-relative:margin;v-text-anchor:top" o:gfxdata="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">
+              <v:shape w14:anchorId="1C90B120" id="_x0000_s1045" type="#_x0000_t202" style="position:absolute;margin-left:0;margin-top:3.65pt;width:210.35pt;height:533.45pt;z-index:251695104;visibility:visible;mso-wrap-style:square;mso-width-percent:0;mso-height-percent:0;mso-wrap-distance-left:9pt;mso-wrap-distance-top:3.6pt;mso-wrap-distance-right:9pt;mso-wrap-distance-bottom:3.6pt;mso-position-horizontal:left;mso-position-horizontal-relative:margin;mso-position-vertical:absolute;mso-position-vertical-relative:text;mso-width-percent:0;mso-height-percent:0;mso-width-relative:margin;mso-height-relative:margin;v-text-anchor:top" o:gfxdata="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">
                 <v:textbox>
                   <w:txbxContent>
                     <w:p>
@@ -18789,11 +19045,6 @@
                           </wp:inline>
                         </w:drawing>
                       </w:r>
-                    </w:p>
-                    <w:p>
-                      <w:pPr>
-                        <w:pStyle w:val="berschrift2Zchn"/>
-                      </w:pPr>
                     </w:p>
                     <w:p>
                       <w:pPr>
@@ -18912,11 +19163,6 @@
                       <w:pPr>
                         <w:pStyle w:val="berschrift2Zchn"/>
                       </w:pPr>
-                    </w:p>
-                    <w:p>
-                      <w:pPr>
-                        <w:pStyle w:val="berschrift2Zchn"/>
-                      </w:pPr>
                       <w:r>
                         <w:rPr>
                           <w:noProof/>
@@ -19030,6 +19276,8 @@
         </w:rPr>
         <w:br w:type="page"/>
       </w:r>
+      <w:bookmarkStart w:id="19" w:name="_GoBack"/>
+      <w:bookmarkEnd w:id="19"/>
     </w:p>
     <w:p>
       <w:pPr>
@@ -19125,7 +19373,7 @@
       <w:pPr>
         <w:pStyle w:val="berschrift2"/>
       </w:pPr>
-      <w:bookmarkStart w:id="17" w:name="_Toc484470636"/>
+      <w:bookmarkStart w:id="20" w:name="_Toc484473559"/>
       <w:r>
         <w:lastRenderedPageBreak/>
         <w:t xml:space="preserve">1.3. </w:t>
@@ -19133,7 +19381,7 @@
       <w:r>
         <w:t>Vorhersage von Immobilienpreisen mit linearer Regression</w:t>
       </w:r>
-      <w:bookmarkEnd w:id="17"/>
+      <w:bookmarkEnd w:id="20"/>
     </w:p>
     <w:p>
       <w:pPr>
@@ -19714,18 +19962,18 @@
       <w:pPr>
         <w:pStyle w:val="berschrift1"/>
       </w:pPr>
-      <w:bookmarkStart w:id="18" w:name="_Toc484470637"/>
+      <w:bookmarkStart w:id="21" w:name="_Toc484473560"/>
       <w:r>
         <w:lastRenderedPageBreak/>
         <w:t>2. Logistische Regression</w:t>
       </w:r>
-      <w:bookmarkEnd w:id="18"/>
+      <w:bookmarkEnd w:id="21"/>
     </w:p>
     <w:p>
       <w:pPr>
         <w:pStyle w:val="berschrift2"/>
       </w:pPr>
-      <w:bookmarkStart w:id="19" w:name="_Toc484470638"/>
+      <w:bookmarkStart w:id="22" w:name="_Toc484473561"/>
       <w:r>
         <w:t>2.1</w:t>
       </w:r>
@@ -19735,18 +19983,20 @@
       <w:r>
         <w:t xml:space="preserve"> Training mittels SGD</w:t>
       </w:r>
-      <w:bookmarkEnd w:id="19"/>
+      <w:bookmarkEnd w:id="22"/>
     </w:p>
     <w:p>
       <w:pPr>
         <w:pStyle w:val="berschrift3"/>
       </w:pPr>
+      <w:bookmarkStart w:id="23" w:name="_Toc484473562"/>
       <w:r>
         <w:t>2.1</w:t>
       </w:r>
       <w:r>
         <w:t>.1. Definition der Trainingsdaten</w:t>
       </w:r>
+      <w:bookmarkEnd w:id="23"/>
     </w:p>
     <w:p>
       <w:pPr>
@@ -19979,6 +20229,7 @@
       <w:pPr>
         <w:pStyle w:val="berschrift3"/>
       </w:pPr>
+      <w:bookmarkStart w:id="24" w:name="_Toc484473563"/>
       <w:r>
         <w:t>2.1</w:t>
       </w:r>
@@ -19991,6 +20242,7 @@
       <w:r>
         <w:t>es Modells</w:t>
       </w:r>
+      <w:bookmarkEnd w:id="24"/>
     </w:p>
     <w:p>
       <w:pPr>
@@ -22100,12 +22352,17 @@
       <w:pPr>
         <w:pStyle w:val="berschrift3"/>
       </w:pPr>
-      <w:r>
-        <w:t xml:space="preserve">1.2.3. </w:t>
+      <w:bookmarkStart w:id="25" w:name="_Toc484473564"/>
+      <w:r>
+        <w:t>2.1</w:t>
+      </w:r>
+      <w:r>
+        <w:t xml:space="preserve">.3. </w:t>
       </w:r>
       <w:r>
         <w:t>Aufstellen der Hypothese</w:t>
       </w:r>
+      <w:bookmarkEnd w:id="25"/>
     </w:p>
     <w:p>
       <w:pPr>
@@ -22713,8 +22970,6 @@
       <w:pPr>
         <w:pStyle w:val="KeinLeerraum"/>
       </w:pPr>
-      <w:bookmarkStart w:id="20" w:name="_GoBack"/>
-      <w:bookmarkEnd w:id="20"/>
     </w:p>
     <w:p>
       <w:pPr>
@@ -22890,10 +23145,15 @@
       <w:pPr>
         <w:pStyle w:val="berschrift3"/>
       </w:pPr>
+      <w:bookmarkStart w:id="26" w:name="_Toc484473565"/>
       <w:r>
         <w:lastRenderedPageBreak/>
-        <w:t>1.2.4. Ergebnis</w:t>
-      </w:r>
+        <w:t>2.1</w:t>
+      </w:r>
+      <w:r>
+        <w:t>.4. Ergebnis</w:t>
+      </w:r>
+      <w:bookmarkEnd w:id="26"/>
     </w:p>
     <w:p>
       <w:pPr>
@@ -24370,46 +24630,12 @@
       <w:pPr>
         <w:pStyle w:val="berschrift3"/>
       </w:pPr>
-      <w:r>
-        <w:lastRenderedPageBreak/>
-        <w:t>1.2.5. Beantwortung der Fragen</w:t>
-      </w:r>
-    </w:p>
-    <w:p>
-      <w:pPr>
-        <w:pStyle w:val="KeinLeerraum"/>
-      </w:pPr>
-    </w:p>
-    <w:p>
-      <w:pPr>
-        <w:pStyle w:val="KeinLeerraum"/>
-        <w:rPr>
-          <w:rFonts w:asciiTheme="majorHAnsi" w:eastAsiaTheme="majorEastAsia" w:hAnsiTheme="majorHAnsi" w:cstheme="majorBidi"/>
-          <w:color w:val="2F5496" w:themeColor="accent1" w:themeShade="BF"/>
-          <w:sz w:val="26"/>
-          <w:szCs w:val="26"/>
-        </w:rPr>
-      </w:pPr>
-      <w:r>
-        <w:rPr>
-          <w:b/>
-        </w:rPr>
-        <w:t xml:space="preserve">1) </w:t>
-      </w:r>
-      <w:r>
-        <w:br w:type="page"/>
-      </w:r>
-    </w:p>
-    <w:p>
-      <w:pPr>
-        <w:pStyle w:val="berschrift3"/>
-      </w:pPr>
-      <w:bookmarkStart w:id="21" w:name="_Toc484470639"/>
+      <w:bookmarkStart w:id="27" w:name="_Toc484473566"/>
       <w:r>
         <w:lastRenderedPageBreak/>
         <w:t>2.1.5. Beantwortung der Fragen</w:t>
       </w:r>
-      <w:bookmarkEnd w:id="21"/>
+      <w:bookmarkEnd w:id="27"/>
     </w:p>
     <w:p>
       <w:pPr>
@@ -24427,7 +24653,2512 @@
         <w:rPr>
           <w:b/>
         </w:rPr>
-        <w:t>1) Was müssten Sie tun, damit Sie mehr als zwei Klassen vorhersagen können?</w:t>
+        <w:t xml:space="preserve">1) </w:t>
+      </w:r>
+      <w:r>
+        <w:rPr>
+          <w:b/>
+        </w:rPr>
+        <w:t xml:space="preserve">Überprüfen Sie, welche Auswirkung die Veränderung des Wertes </w:t>
+      </w:r>
+      <w:proofErr w:type="spellStart"/>
+      <w:r>
+        <w:rPr>
+          <w:b/>
+        </w:rPr>
+        <w:t>iterations</w:t>
+      </w:r>
+      <w:proofErr w:type="spellEnd"/>
+      <w:r>
+        <w:rPr>
+          <w:b/>
+        </w:rPr>
+        <w:t xml:space="preserve"> und </w:t>
+      </w:r>
+      <w:proofErr w:type="spellStart"/>
+      <w:r>
+        <w:rPr>
+          <w:b/>
+        </w:rPr>
+        <w:t>alpha</w:t>
+      </w:r>
+      <w:proofErr w:type="spellEnd"/>
+      <w:r>
+        <w:rPr>
+          <w:b/>
+        </w:rPr>
+        <w:t xml:space="preserve"> in der Funktion </w:t>
+      </w:r>
+      <w:proofErr w:type="gramStart"/>
+      <w:r>
+        <w:rPr>
+          <w:b/>
+        </w:rPr>
+        <w:t>fit(</w:t>
+      </w:r>
+      <w:proofErr w:type="gramEnd"/>
+      <w:r>
+        <w:rPr>
+          <w:b/>
+        </w:rPr>
+        <w:t xml:space="preserve">) aus die Qualität der </w:t>
+      </w:r>
+      <w:proofErr w:type="spellStart"/>
+      <w:r>
+        <w:rPr>
+          <w:b/>
+        </w:rPr>
+        <w:t>Decision-Boundary</w:t>
+      </w:r>
+      <w:proofErr w:type="spellEnd"/>
+      <w:r>
+        <w:rPr>
+          <w:b/>
+        </w:rPr>
+        <w:t xml:space="preserve"> haben und dokumentieren S</w:t>
+      </w:r>
+      <w:r>
+        <w:rPr>
+          <w:b/>
+        </w:rPr>
+        <w:t>ie ihre Ergebnisse im Protokoll</w:t>
+      </w:r>
+      <w:r>
+        <w:rPr>
+          <w:b/>
+        </w:rPr>
+        <w:t>.</w:t>
+      </w:r>
+    </w:p>
+    <w:p>
+      <w:pPr>
+        <w:pStyle w:val="KeinLeerraum"/>
+      </w:pPr>
+    </w:p>
+    <w:p>
+      <w:pPr>
+        <w:pStyle w:val="KeinLeerraum"/>
+      </w:pPr>
+      <w:r>
+        <w:t>An den folgenden Testdaten lässt sich folgendes ableiten:</w:t>
+      </w:r>
+    </w:p>
+    <w:p>
+      <w:pPr>
+        <w:pStyle w:val="KeinLeerraum"/>
+        <w:numPr>
+          <w:ilvl w:val="0"/>
+          <w:numId w:val="1"/>
+        </w:numPr>
+      </w:pPr>
+      <w:r>
+        <w:t xml:space="preserve">Je kleiner der Wert für </w:t>
+      </w:r>
+      <w:proofErr w:type="spellStart"/>
+      <w:r>
+        <w:t>alpha</w:t>
+      </w:r>
+      <w:proofErr w:type="spellEnd"/>
+      <w:r>
+        <w:t>, desto genauer, jedoch auch langsamer die Annährung</w:t>
+      </w:r>
+    </w:p>
+    <w:p>
+      <w:pPr>
+        <w:pStyle w:val="KeinLeerraum"/>
+        <w:numPr>
+          <w:ilvl w:val="0"/>
+          <w:numId w:val="1"/>
+        </w:numPr>
+      </w:pPr>
+      <w:r>
+        <w:t xml:space="preserve">Je größer der Wert für </w:t>
+      </w:r>
+      <w:proofErr w:type="spellStart"/>
+      <w:r>
+        <w:t>iterations</w:t>
+      </w:r>
+      <w:proofErr w:type="spellEnd"/>
+      <w:r>
+        <w:t>, desto genauer die Annährung, jedoch wird</w:t>
+      </w:r>
+      <w:r>
+        <w:br/>
+        <w:t>irgendwann Konvergenz erreicht</w:t>
+      </w:r>
+    </w:p>
+    <w:p>
+      <w:pPr>
+        <w:pStyle w:val="KeinLeerraum"/>
+      </w:pPr>
+    </w:p>
+    <w:p>
+      <w:pPr>
+        <w:pStyle w:val="KeinLeerraum"/>
+      </w:pPr>
+    </w:p>
+    <w:p>
+      <w:pPr>
+        <w:pStyle w:val="KeinLeerraum"/>
+      </w:pPr>
+    </w:p>
+    <w:p>
+      <w:pPr>
+        <w:pStyle w:val="KeinLeerraum"/>
+      </w:pPr>
+      <w:r>
+        <w:t xml:space="preserve">Auswirkungen auf den Graphen des </w:t>
+      </w:r>
+      <w:proofErr w:type="spellStart"/>
+      <w:r>
+        <w:t>CostWertes</w:t>
+      </w:r>
+      <w:proofErr w:type="spellEnd"/>
+      <w:r>
+        <w:t>:</w:t>
+      </w:r>
+    </w:p>
+    <w:p>
+      <w:pPr>
+        <w:pStyle w:val="KeinLeerraum"/>
+      </w:pPr>
+    </w:p>
+    <w:p>
+      <w:pPr>
+        <w:pStyle w:val="KeinLeerraum"/>
+        <w:rPr>
+          <w:b/>
+        </w:rPr>
+      </w:pPr>
+      <w:r>
+        <w:rPr>
+          <w:b/>
+          <w:noProof/>
+        </w:rPr>
+        <mc:AlternateContent>
+          <mc:Choice Requires="wps">
+            <w:drawing>
+              <wp:anchor distT="45720" distB="45720" distL="114300" distR="114300" simplePos="0" relativeHeight="251704320" behindDoc="0" locked="0" layoutInCell="1" allowOverlap="1" wp14:anchorId="7530A746" wp14:editId="668E1DFD">
+                <wp:simplePos x="0" y="0"/>
+                <wp:positionH relativeFrom="margin">
+                  <wp:posOffset>3107662</wp:posOffset>
+                </wp:positionH>
+                <wp:positionV relativeFrom="paragraph">
+                  <wp:posOffset>55273</wp:posOffset>
+                </wp:positionV>
+                <wp:extent cx="2671445" cy="6384593"/>
+                <wp:effectExtent l="0" t="0" r="14605" b="16510"/>
+                <wp:wrapNone/>
+                <wp:docPr id="499" name="Textfeld 2"/>
+                <wp:cNvGraphicFramePr>
+                  <a:graphicFrameLocks xmlns:a="http://schemas.openxmlformats.org/drawingml/2006/main"/>
+                </wp:cNvGraphicFramePr>
+                <a:graphic xmlns:a="http://schemas.openxmlformats.org/drawingml/2006/main">
+                  <a:graphicData uri="http://schemas.microsoft.com/office/word/2010/wordprocessingShape">
+                    <wps:wsp>
+                      <wps:cNvSpPr txBox="1">
+                        <a:spLocks noChangeArrowheads="1"/>
+                      </wps:cNvSpPr>
+                      <wps:spPr bwMode="auto">
+                        <a:xfrm>
+                          <a:off x="0" y="0"/>
+                          <a:ext cx="2671445" cy="6384593"/>
+                        </a:xfrm>
+                        <a:prstGeom prst="rect">
+                          <a:avLst/>
+                        </a:prstGeom>
+                        <a:solidFill>
+                          <a:srgbClr val="FFFFFF"/>
+                        </a:solidFill>
+                        <a:ln w="9525">
+                          <a:solidFill>
+                            <a:srgbClr val="000000"/>
+                          </a:solidFill>
+                          <a:miter lim="800000"/>
+                          <a:headEnd/>
+                          <a:tailEnd/>
+                        </a:ln>
+                      </wps:spPr>
+                      <wps:txbx>
+                        <w:txbxContent>
+                          <w:p>
+                            <w:pPr>
+                              <w:pStyle w:val="KeinLeerraum"/>
+                            </w:pPr>
+                            <w:r>
+                              <w:rPr>
+                                <w:noProof/>
+                              </w:rPr>
+                              <w:drawing>
+                                <wp:inline distT="0" distB="0" distL="0" distR="0">
+                                  <wp:extent cx="2266315" cy="158750"/>
+                                  <wp:effectExtent l="0" t="0" r="635" b="0"/>
+                                  <wp:docPr id="527" name="Grafik 527" descr="https://latex.codecogs.com/gif.latex?alpha%20%3D%200.001%2C%20iterations%20%3D%2010"/>
+                                  <wp:cNvGraphicFramePr>
+                                    <a:graphicFrameLocks xmlns:a="http://schemas.openxmlformats.org/drawingml/2006/main" noChangeAspect="1"/>
+                                  </wp:cNvGraphicFramePr>
+                                  <a:graphic xmlns:a="http://schemas.openxmlformats.org/drawingml/2006/main">
+                                    <a:graphicData uri="http://schemas.openxmlformats.org/drawingml/2006/picture">
+                                      <pic:pic xmlns:pic="http://schemas.openxmlformats.org/drawingml/2006/picture">
+                                        <pic:nvPicPr>
+                                          <pic:cNvPr id="0" name="Picture 303" descr="https://latex.codecogs.com/gif.latex?alpha%20%3D%200.001%2C%20iterations%20%3D%2010"/>
+                                          <pic:cNvPicPr>
+                                            <a:picLocks noChangeAspect="1" noChangeArrowheads="1"/>
+                                          </pic:cNvPicPr>
+                                        </pic:nvPicPr>
+                                        <pic:blipFill>
+                                          <a:blip r:embed="rId102">
+                                            <a:extLst>
+                                              <a:ext uri="{28A0092B-C50C-407E-A947-70E740481C1C}">
+                                                <a14:useLocalDpi xmlns:a14="http://schemas.microsoft.com/office/drawing/2010/main" val="0"/>
+                                              </a:ext>
+                                            </a:extLst>
+                                          </a:blip>
+                                          <a:srcRect/>
+                                          <a:stretch>
+                                            <a:fillRect/>
+                                          </a:stretch>
+                                        </pic:blipFill>
+                                        <pic:spPr bwMode="auto">
+                                          <a:xfrm>
+                                            <a:off x="0" y="0"/>
+                                            <a:ext cx="2266315" cy="158750"/>
+                                          </a:xfrm>
+                                          <a:prstGeom prst="rect">
+                                            <a:avLst/>
+                                          </a:prstGeom>
+                                          <a:noFill/>
+                                          <a:ln>
+                                            <a:noFill/>
+                                          </a:ln>
+                                        </pic:spPr>
+                                      </pic:pic>
+                                    </a:graphicData>
+                                  </a:graphic>
+                                </wp:inline>
+                              </w:drawing>
+                            </w:r>
+                          </w:p>
+                          <w:p>
+                            <w:pPr>
+                              <w:pStyle w:val="KeinLeerraum"/>
+                            </w:pPr>
+                            <w:r>
+                              <w:rPr>
+                                <w:noProof/>
+                              </w:rPr>
+                              <w:drawing>
+                                <wp:inline distT="0" distB="0" distL="0" distR="0" wp14:anchorId="5F6F29F6" wp14:editId="567B869F">
+                                  <wp:extent cx="2479675" cy="1684020"/>
+                                  <wp:effectExtent l="0" t="0" r="0" b="0"/>
+                                  <wp:docPr id="532" name="Grafik 532"/>
+                                  <wp:cNvGraphicFramePr>
+                                    <a:graphicFrameLocks xmlns:a="http://schemas.openxmlformats.org/drawingml/2006/main" noChangeAspect="1"/>
+                                  </wp:cNvGraphicFramePr>
+                                  <a:graphic xmlns:a="http://schemas.openxmlformats.org/drawingml/2006/main">
+                                    <a:graphicData uri="http://schemas.openxmlformats.org/drawingml/2006/picture">
+                                      <pic:pic xmlns:pic="http://schemas.openxmlformats.org/drawingml/2006/picture">
+                                        <pic:nvPicPr>
+                                          <pic:cNvPr id="1" name=""/>
+                                          <pic:cNvPicPr/>
+                                        </pic:nvPicPr>
+                                        <pic:blipFill>
+                                          <a:blip r:embed="rId103"/>
+                                          <a:stretch>
+                                            <a:fillRect/>
+                                          </a:stretch>
+                                        </pic:blipFill>
+                                        <pic:spPr>
+                                          <a:xfrm>
+                                            <a:off x="0" y="0"/>
+                                            <a:ext cx="2479675" cy="1684020"/>
+                                          </a:xfrm>
+                                          <a:prstGeom prst="rect">
+                                            <a:avLst/>
+                                          </a:prstGeom>
+                                        </pic:spPr>
+                                      </pic:pic>
+                                    </a:graphicData>
+                                  </a:graphic>
+                                </wp:inline>
+                              </w:drawing>
+                            </w:r>
+                          </w:p>
+                          <w:p>
+                            <w:pPr>
+                              <w:pStyle w:val="KeinLeerraum"/>
+                            </w:pPr>
+                          </w:p>
+                          <w:p>
+                            <w:pPr>
+                              <w:pStyle w:val="KeinLeerraum"/>
+                            </w:pPr>
+                          </w:p>
+                          <w:p>
+                            <w:pPr>
+                              <w:pStyle w:val="KeinLeerraum"/>
+                            </w:pPr>
+                            <w:r>
+                              <w:rPr>
+                                <w:noProof/>
+                              </w:rPr>
+                              <w:drawing>
+                                <wp:inline distT="0" distB="0" distL="0" distR="0" wp14:anchorId="4706B7B6" wp14:editId="67C2A9DD">
+                                  <wp:extent cx="2353310" cy="158750"/>
+                                  <wp:effectExtent l="0" t="0" r="8890" b="0"/>
+                                  <wp:docPr id="523" name="Grafik 523" descr="https://latex.codecogs.com/gif.latex?alpha%20%3D%200.001%2C%20iterations%20%3D%20100"/>
+                                  <wp:cNvGraphicFramePr>
+                                    <a:graphicFrameLocks xmlns:a="http://schemas.openxmlformats.org/drawingml/2006/main" noChangeAspect="1"/>
+                                  </wp:cNvGraphicFramePr>
+                                  <a:graphic xmlns:a="http://schemas.openxmlformats.org/drawingml/2006/main">
+                                    <a:graphicData uri="http://schemas.openxmlformats.org/drawingml/2006/picture">
+                                      <pic:pic xmlns:pic="http://schemas.openxmlformats.org/drawingml/2006/picture">
+                                        <pic:nvPicPr>
+                                          <pic:cNvPr id="0" name="Picture 243" descr="https://latex.codecogs.com/gif.latex?alpha%20%3D%200.001%2C%20iterations%20%3D%20100"/>
+                                          <pic:cNvPicPr>
+                                            <a:picLocks noChangeAspect="1" noChangeArrowheads="1"/>
+                                          </pic:cNvPicPr>
+                                        </pic:nvPicPr>
+                                        <pic:blipFill>
+                                          <a:blip r:embed="rId72">
+                                            <a:extLst>
+                                              <a:ext uri="{28A0092B-C50C-407E-A947-70E740481C1C}">
+                                                <a14:useLocalDpi xmlns:a14="http://schemas.microsoft.com/office/drawing/2010/main" val="0"/>
+                                              </a:ext>
+                                            </a:extLst>
+                                          </a:blip>
+                                          <a:srcRect/>
+                                          <a:stretch>
+                                            <a:fillRect/>
+                                          </a:stretch>
+                                        </pic:blipFill>
+                                        <pic:spPr bwMode="auto">
+                                          <a:xfrm>
+                                            <a:off x="0" y="0"/>
+                                            <a:ext cx="2353310" cy="158750"/>
+                                          </a:xfrm>
+                                          <a:prstGeom prst="rect">
+                                            <a:avLst/>
+                                          </a:prstGeom>
+                                          <a:noFill/>
+                                          <a:ln>
+                                            <a:noFill/>
+                                          </a:ln>
+                                        </pic:spPr>
+                                      </pic:pic>
+                                    </a:graphicData>
+                                  </a:graphic>
+                                </wp:inline>
+                              </w:drawing>
+                            </w:r>
+                          </w:p>
+                          <w:p>
+                            <w:pPr>
+                              <w:pStyle w:val="KeinLeerraum"/>
+                            </w:pPr>
+                            <w:r>
+                              <w:rPr>
+                                <w:noProof/>
+                              </w:rPr>
+                              <w:drawing>
+                                <wp:inline distT="0" distB="0" distL="0" distR="0" wp14:anchorId="3589D27A" wp14:editId="07C2006D">
+                                  <wp:extent cx="2479675" cy="1657350"/>
+                                  <wp:effectExtent l="0" t="0" r="0" b="0"/>
+                                  <wp:docPr id="533" name="Grafik 533"/>
+                                  <wp:cNvGraphicFramePr>
+                                    <a:graphicFrameLocks xmlns:a="http://schemas.openxmlformats.org/drawingml/2006/main" noChangeAspect="1"/>
+                                  </wp:cNvGraphicFramePr>
+                                  <a:graphic xmlns:a="http://schemas.openxmlformats.org/drawingml/2006/main">
+                                    <a:graphicData uri="http://schemas.openxmlformats.org/drawingml/2006/picture">
+                                      <pic:pic xmlns:pic="http://schemas.openxmlformats.org/drawingml/2006/picture">
+                                        <pic:nvPicPr>
+                                          <pic:cNvPr id="1" name=""/>
+                                          <pic:cNvPicPr/>
+                                        </pic:nvPicPr>
+                                        <pic:blipFill>
+                                          <a:blip r:embed="rId104"/>
+                                          <a:stretch>
+                                            <a:fillRect/>
+                                          </a:stretch>
+                                        </pic:blipFill>
+                                        <pic:spPr>
+                                          <a:xfrm>
+                                            <a:off x="0" y="0"/>
+                                            <a:ext cx="2479675" cy="1657350"/>
+                                          </a:xfrm>
+                                          <a:prstGeom prst="rect">
+                                            <a:avLst/>
+                                          </a:prstGeom>
+                                        </pic:spPr>
+                                      </pic:pic>
+                                    </a:graphicData>
+                                  </a:graphic>
+                                </wp:inline>
+                              </w:drawing>
+                            </w:r>
+                          </w:p>
+                          <w:p>
+                            <w:pPr>
+                              <w:pStyle w:val="KeinLeerraum"/>
+                            </w:pPr>
+                          </w:p>
+                          <w:p>
+                            <w:pPr>
+                              <w:pStyle w:val="KeinLeerraum"/>
+                            </w:pPr>
+                          </w:p>
+                          <w:p>
+                            <w:pPr>
+                              <w:pStyle w:val="KeinLeerraum"/>
+                            </w:pPr>
+                            <w:r>
+                              <w:rPr>
+                                <w:noProof/>
+                              </w:rPr>
+                              <w:drawing>
+                                <wp:inline distT="0" distB="0" distL="0" distR="0" wp14:anchorId="5A2B8977" wp14:editId="534588AD">
+                                  <wp:extent cx="2440940" cy="158750"/>
+                                  <wp:effectExtent l="0" t="0" r="0" b="0"/>
+                                  <wp:docPr id="522" name="Grafik 522" descr="https://latex.codecogs.com/gif.latex?alpha%20%3D%200.001%2C%20iterations%20%3D%201000"/>
+                                  <wp:cNvGraphicFramePr>
+                                    <a:graphicFrameLocks xmlns:a="http://schemas.openxmlformats.org/drawingml/2006/main" noChangeAspect="1"/>
+                                  </wp:cNvGraphicFramePr>
+                                  <a:graphic xmlns:a="http://schemas.openxmlformats.org/drawingml/2006/main">
+                                    <a:graphicData uri="http://schemas.openxmlformats.org/drawingml/2006/picture">
+                                      <pic:pic xmlns:pic="http://schemas.openxmlformats.org/drawingml/2006/picture">
+                                        <pic:nvPicPr>
+                                          <pic:cNvPr id="0" name="Picture 245" descr="https://latex.codecogs.com/gif.latex?alpha%20%3D%200.001%2C%20iterations%20%3D%201000"/>
+                                          <pic:cNvPicPr>
+                                            <a:picLocks noChangeAspect="1" noChangeArrowheads="1"/>
+                                          </pic:cNvPicPr>
+                                        </pic:nvPicPr>
+                                        <pic:blipFill>
+                                          <a:blip r:embed="rId61">
+                                            <a:extLst>
+                                              <a:ext uri="{28A0092B-C50C-407E-A947-70E740481C1C}">
+                                                <a14:useLocalDpi xmlns:a14="http://schemas.microsoft.com/office/drawing/2010/main" val="0"/>
+                                              </a:ext>
+                                            </a:extLst>
+                                          </a:blip>
+                                          <a:srcRect/>
+                                          <a:stretch>
+                                            <a:fillRect/>
+                                          </a:stretch>
+                                        </pic:blipFill>
+                                        <pic:spPr bwMode="auto">
+                                          <a:xfrm>
+                                            <a:off x="0" y="0"/>
+                                            <a:ext cx="2440940" cy="158750"/>
+                                          </a:xfrm>
+                                          <a:prstGeom prst="rect">
+                                            <a:avLst/>
+                                          </a:prstGeom>
+                                          <a:noFill/>
+                                          <a:ln>
+                                            <a:noFill/>
+                                          </a:ln>
+                                        </pic:spPr>
+                                      </pic:pic>
+                                    </a:graphicData>
+                                  </a:graphic>
+                                </wp:inline>
+                              </w:drawing>
+                            </w:r>
+                          </w:p>
+                          <w:p>
+                            <w:pPr>
+                              <w:pStyle w:val="KeinLeerraum"/>
+                            </w:pPr>
+                            <w:r>
+                              <w:rPr>
+                                <w:noProof/>
+                              </w:rPr>
+                              <w:drawing>
+                                <wp:inline distT="0" distB="0" distL="0" distR="0" wp14:anchorId="20DF16CC" wp14:editId="43F53AF9">
+                                  <wp:extent cx="2479675" cy="1640205"/>
+                                  <wp:effectExtent l="0" t="0" r="0" b="0"/>
+                                  <wp:docPr id="534" name="Grafik 534"/>
+                                  <wp:cNvGraphicFramePr>
+                                    <a:graphicFrameLocks xmlns:a="http://schemas.openxmlformats.org/drawingml/2006/main" noChangeAspect="1"/>
+                                  </wp:cNvGraphicFramePr>
+                                  <a:graphic xmlns:a="http://schemas.openxmlformats.org/drawingml/2006/main">
+                                    <a:graphicData uri="http://schemas.openxmlformats.org/drawingml/2006/picture">
+                                      <pic:pic xmlns:pic="http://schemas.openxmlformats.org/drawingml/2006/picture">
+                                        <pic:nvPicPr>
+                                          <pic:cNvPr id="1" name=""/>
+                                          <pic:cNvPicPr/>
+                                        </pic:nvPicPr>
+                                        <pic:blipFill>
+                                          <a:blip r:embed="rId105"/>
+                                          <a:stretch>
+                                            <a:fillRect/>
+                                          </a:stretch>
+                                        </pic:blipFill>
+                                        <pic:spPr>
+                                          <a:xfrm>
+                                            <a:off x="0" y="0"/>
+                                            <a:ext cx="2479675" cy="1640205"/>
+                                          </a:xfrm>
+                                          <a:prstGeom prst="rect">
+                                            <a:avLst/>
+                                          </a:prstGeom>
+                                        </pic:spPr>
+                                      </pic:pic>
+                                    </a:graphicData>
+                                  </a:graphic>
+                                </wp:inline>
+                              </w:drawing>
+                            </w:r>
+                          </w:p>
+                        </w:txbxContent>
+                      </wps:txbx>
+                      <wps:bodyPr rot="0" vert="horz" wrap="square" lIns="91440" tIns="45720" rIns="91440" bIns="45720" anchor="t" anchorCtr="0">
+                        <a:noAutofit/>
+                      </wps:bodyPr>
+                    </wps:wsp>
+                  </a:graphicData>
+                </a:graphic>
+                <wp14:sizeRelH relativeFrom="margin">
+                  <wp14:pctWidth>0</wp14:pctWidth>
+                </wp14:sizeRelH>
+                <wp14:sizeRelV relativeFrom="margin">
+                  <wp14:pctHeight>0</wp14:pctHeight>
+                </wp14:sizeRelV>
+              </wp:anchor>
+            </w:drawing>
+          </mc:Choice>
+          <mc:Fallback>
+            <w:pict>
+              <v:shape w14:anchorId="7530A746" id="_x0000_s1051" type="#_x0000_t202" style="position:absolute;margin-left:244.7pt;margin-top:4.35pt;width:210.35pt;height:502.7pt;z-index:251704320;visibility:visible;mso-wrap-style:square;mso-width-percent:0;mso-height-percent:0;mso-wrap-distance-left:9pt;mso-wrap-distance-top:3.6pt;mso-wrap-distance-right:9pt;mso-wrap-distance-bottom:3.6pt;mso-position-horizontal:absolute;mso-position-horizontal-relative:margin;mso-position-vertical:absolute;mso-position-vertical-relative:text;mso-width-percent:0;mso-height-percent:0;mso-width-relative:margin;mso-height-relative:margin;v-text-anchor:top" o:gfxdata="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">
+                <v:textbox>
+                  <w:txbxContent>
+                    <w:p>
+                      <w:pPr>
+                        <w:pStyle w:val="KeinLeerraum"/>
+                      </w:pPr>
+                      <w:r>
+                        <w:rPr>
+                          <w:noProof/>
+                        </w:rPr>
+                        <w:drawing>
+                          <wp:inline distT="0" distB="0" distL="0" distR="0">
+                            <wp:extent cx="2266315" cy="158750"/>
+                            <wp:effectExtent l="0" t="0" r="635" b="0"/>
+                            <wp:docPr id="527" name="Grafik 527" descr="https://latex.codecogs.com/gif.latex?alpha%20%3D%200.001%2C%20iterations%20%3D%2010"/>
+                            <wp:cNvGraphicFramePr>
+                              <a:graphicFrameLocks xmlns:a="http://schemas.openxmlformats.org/drawingml/2006/main" noChangeAspect="1"/>
+                            </wp:cNvGraphicFramePr>
+                            <a:graphic xmlns:a="http://schemas.openxmlformats.org/drawingml/2006/main">
+                              <a:graphicData uri="http://schemas.openxmlformats.org/drawingml/2006/picture">
+                                <pic:pic xmlns:pic="http://schemas.openxmlformats.org/drawingml/2006/picture">
+                                  <pic:nvPicPr>
+                                    <pic:cNvPr id="0" name="Picture 303" descr="https://latex.codecogs.com/gif.latex?alpha%20%3D%200.001%2C%20iterations%20%3D%2010"/>
+                                    <pic:cNvPicPr>
+                                      <a:picLocks noChangeAspect="1" noChangeArrowheads="1"/>
+                                    </pic:cNvPicPr>
+                                  </pic:nvPicPr>
+                                  <pic:blipFill>
+                                    <a:blip r:embed="rId102">
+                                      <a:extLst>
+                                        <a:ext uri="{28A0092B-C50C-407E-A947-70E740481C1C}">
+                                          <a14:useLocalDpi xmlns:a14="http://schemas.microsoft.com/office/drawing/2010/main" val="0"/>
+                                        </a:ext>
+                                      </a:extLst>
+                                    </a:blip>
+                                    <a:srcRect/>
+                                    <a:stretch>
+                                      <a:fillRect/>
+                                    </a:stretch>
+                                  </pic:blipFill>
+                                  <pic:spPr bwMode="auto">
+                                    <a:xfrm>
+                                      <a:off x="0" y="0"/>
+                                      <a:ext cx="2266315" cy="158750"/>
+                                    </a:xfrm>
+                                    <a:prstGeom prst="rect">
+                                      <a:avLst/>
+                                    </a:prstGeom>
+                                    <a:noFill/>
+                                    <a:ln>
+                                      <a:noFill/>
+                                    </a:ln>
+                                  </pic:spPr>
+                                </pic:pic>
+                              </a:graphicData>
+                            </a:graphic>
+                          </wp:inline>
+                        </w:drawing>
+                      </w:r>
+                    </w:p>
+                    <w:p>
+                      <w:pPr>
+                        <w:pStyle w:val="KeinLeerraum"/>
+                      </w:pPr>
+                      <w:r>
+                        <w:rPr>
+                          <w:noProof/>
+                        </w:rPr>
+                        <w:drawing>
+                          <wp:inline distT="0" distB="0" distL="0" distR="0" wp14:anchorId="5F6F29F6" wp14:editId="567B869F">
+                            <wp:extent cx="2479675" cy="1684020"/>
+                            <wp:effectExtent l="0" t="0" r="0" b="0"/>
+                            <wp:docPr id="532" name="Grafik 532"/>
+                            <wp:cNvGraphicFramePr>
+                              <a:graphicFrameLocks xmlns:a="http://schemas.openxmlformats.org/drawingml/2006/main" noChangeAspect="1"/>
+                            </wp:cNvGraphicFramePr>
+                            <a:graphic xmlns:a="http://schemas.openxmlformats.org/drawingml/2006/main">
+                              <a:graphicData uri="http://schemas.openxmlformats.org/drawingml/2006/picture">
+                                <pic:pic xmlns:pic="http://schemas.openxmlformats.org/drawingml/2006/picture">
+                                  <pic:nvPicPr>
+                                    <pic:cNvPr id="1" name=""/>
+                                    <pic:cNvPicPr/>
+                                  </pic:nvPicPr>
+                                  <pic:blipFill>
+                                    <a:blip r:embed="rId103"/>
+                                    <a:stretch>
+                                      <a:fillRect/>
+                                    </a:stretch>
+                                  </pic:blipFill>
+                                  <pic:spPr>
+                                    <a:xfrm>
+                                      <a:off x="0" y="0"/>
+                                      <a:ext cx="2479675" cy="1684020"/>
+                                    </a:xfrm>
+                                    <a:prstGeom prst="rect">
+                                      <a:avLst/>
+                                    </a:prstGeom>
+                                  </pic:spPr>
+                                </pic:pic>
+                              </a:graphicData>
+                            </a:graphic>
+                          </wp:inline>
+                        </w:drawing>
+                      </w:r>
+                    </w:p>
+                    <w:p>
+                      <w:pPr>
+                        <w:pStyle w:val="KeinLeerraum"/>
+                      </w:pPr>
+                    </w:p>
+                    <w:p>
+                      <w:pPr>
+                        <w:pStyle w:val="KeinLeerraum"/>
+                      </w:pPr>
+                    </w:p>
+                    <w:p>
+                      <w:pPr>
+                        <w:pStyle w:val="KeinLeerraum"/>
+                      </w:pPr>
+                      <w:r>
+                        <w:rPr>
+                          <w:noProof/>
+                        </w:rPr>
+                        <w:drawing>
+                          <wp:inline distT="0" distB="0" distL="0" distR="0" wp14:anchorId="4706B7B6" wp14:editId="67C2A9DD">
+                            <wp:extent cx="2353310" cy="158750"/>
+                            <wp:effectExtent l="0" t="0" r="8890" b="0"/>
+                            <wp:docPr id="523" name="Grafik 523" descr="https://latex.codecogs.com/gif.latex?alpha%20%3D%200.001%2C%20iterations%20%3D%20100"/>
+                            <wp:cNvGraphicFramePr>
+                              <a:graphicFrameLocks xmlns:a="http://schemas.openxmlformats.org/drawingml/2006/main" noChangeAspect="1"/>
+                            </wp:cNvGraphicFramePr>
+                            <a:graphic xmlns:a="http://schemas.openxmlformats.org/drawingml/2006/main">
+                              <a:graphicData uri="http://schemas.openxmlformats.org/drawingml/2006/picture">
+                                <pic:pic xmlns:pic="http://schemas.openxmlformats.org/drawingml/2006/picture">
+                                  <pic:nvPicPr>
+                                    <pic:cNvPr id="0" name="Picture 243" descr="https://latex.codecogs.com/gif.latex?alpha%20%3D%200.001%2C%20iterations%20%3D%20100"/>
+                                    <pic:cNvPicPr>
+                                      <a:picLocks noChangeAspect="1" noChangeArrowheads="1"/>
+                                    </pic:cNvPicPr>
+                                  </pic:nvPicPr>
+                                  <pic:blipFill>
+                                    <a:blip r:embed="rId72">
+                                      <a:extLst>
+                                        <a:ext uri="{28A0092B-C50C-407E-A947-70E740481C1C}">
+                                          <a14:useLocalDpi xmlns:a14="http://schemas.microsoft.com/office/drawing/2010/main" val="0"/>
+                                        </a:ext>
+                                      </a:extLst>
+                                    </a:blip>
+                                    <a:srcRect/>
+                                    <a:stretch>
+                                      <a:fillRect/>
+                                    </a:stretch>
+                                  </pic:blipFill>
+                                  <pic:spPr bwMode="auto">
+                                    <a:xfrm>
+                                      <a:off x="0" y="0"/>
+                                      <a:ext cx="2353310" cy="158750"/>
+                                    </a:xfrm>
+                                    <a:prstGeom prst="rect">
+                                      <a:avLst/>
+                                    </a:prstGeom>
+                                    <a:noFill/>
+                                    <a:ln>
+                                      <a:noFill/>
+                                    </a:ln>
+                                  </pic:spPr>
+                                </pic:pic>
+                              </a:graphicData>
+                            </a:graphic>
+                          </wp:inline>
+                        </w:drawing>
+                      </w:r>
+                    </w:p>
+                    <w:p>
+                      <w:pPr>
+                        <w:pStyle w:val="KeinLeerraum"/>
+                      </w:pPr>
+                      <w:r>
+                        <w:rPr>
+                          <w:noProof/>
+                        </w:rPr>
+                        <w:drawing>
+                          <wp:inline distT="0" distB="0" distL="0" distR="0" wp14:anchorId="3589D27A" wp14:editId="07C2006D">
+                            <wp:extent cx="2479675" cy="1657350"/>
+                            <wp:effectExtent l="0" t="0" r="0" b="0"/>
+                            <wp:docPr id="533" name="Grafik 533"/>
+                            <wp:cNvGraphicFramePr>
+                              <a:graphicFrameLocks xmlns:a="http://schemas.openxmlformats.org/drawingml/2006/main" noChangeAspect="1"/>
+                            </wp:cNvGraphicFramePr>
+                            <a:graphic xmlns:a="http://schemas.openxmlformats.org/drawingml/2006/main">
+                              <a:graphicData uri="http://schemas.openxmlformats.org/drawingml/2006/picture">
+                                <pic:pic xmlns:pic="http://schemas.openxmlformats.org/drawingml/2006/picture">
+                                  <pic:nvPicPr>
+                                    <pic:cNvPr id="1" name=""/>
+                                    <pic:cNvPicPr/>
+                                  </pic:nvPicPr>
+                                  <pic:blipFill>
+                                    <a:blip r:embed="rId104"/>
+                                    <a:stretch>
+                                      <a:fillRect/>
+                                    </a:stretch>
+                                  </pic:blipFill>
+                                  <pic:spPr>
+                                    <a:xfrm>
+                                      <a:off x="0" y="0"/>
+                                      <a:ext cx="2479675" cy="1657350"/>
+                                    </a:xfrm>
+                                    <a:prstGeom prst="rect">
+                                      <a:avLst/>
+                                    </a:prstGeom>
+                                  </pic:spPr>
+                                </pic:pic>
+                              </a:graphicData>
+                            </a:graphic>
+                          </wp:inline>
+                        </w:drawing>
+                      </w:r>
+                    </w:p>
+                    <w:p>
+                      <w:pPr>
+                        <w:pStyle w:val="KeinLeerraum"/>
+                      </w:pPr>
+                    </w:p>
+                    <w:p>
+                      <w:pPr>
+                        <w:pStyle w:val="KeinLeerraum"/>
+                      </w:pPr>
+                    </w:p>
+                    <w:p>
+                      <w:pPr>
+                        <w:pStyle w:val="KeinLeerraum"/>
+                      </w:pPr>
+                      <w:r>
+                        <w:rPr>
+                          <w:noProof/>
+                        </w:rPr>
+                        <w:drawing>
+                          <wp:inline distT="0" distB="0" distL="0" distR="0" wp14:anchorId="5A2B8977" wp14:editId="534588AD">
+                            <wp:extent cx="2440940" cy="158750"/>
+                            <wp:effectExtent l="0" t="0" r="0" b="0"/>
+                            <wp:docPr id="522" name="Grafik 522" descr="https://latex.codecogs.com/gif.latex?alpha%20%3D%200.001%2C%20iterations%20%3D%201000"/>
+                            <wp:cNvGraphicFramePr>
+                              <a:graphicFrameLocks xmlns:a="http://schemas.openxmlformats.org/drawingml/2006/main" noChangeAspect="1"/>
+                            </wp:cNvGraphicFramePr>
+                            <a:graphic xmlns:a="http://schemas.openxmlformats.org/drawingml/2006/main">
+                              <a:graphicData uri="http://schemas.openxmlformats.org/drawingml/2006/picture">
+                                <pic:pic xmlns:pic="http://schemas.openxmlformats.org/drawingml/2006/picture">
+                                  <pic:nvPicPr>
+                                    <pic:cNvPr id="0" name="Picture 245" descr="https://latex.codecogs.com/gif.latex?alpha%20%3D%200.001%2C%20iterations%20%3D%201000"/>
+                                    <pic:cNvPicPr>
+                                      <a:picLocks noChangeAspect="1" noChangeArrowheads="1"/>
+                                    </pic:cNvPicPr>
+                                  </pic:nvPicPr>
+                                  <pic:blipFill>
+                                    <a:blip r:embed="rId61">
+                                      <a:extLst>
+                                        <a:ext uri="{28A0092B-C50C-407E-A947-70E740481C1C}">
+                                          <a14:useLocalDpi xmlns:a14="http://schemas.microsoft.com/office/drawing/2010/main" val="0"/>
+                                        </a:ext>
+                                      </a:extLst>
+                                    </a:blip>
+                                    <a:srcRect/>
+                                    <a:stretch>
+                                      <a:fillRect/>
+                                    </a:stretch>
+                                  </pic:blipFill>
+                                  <pic:spPr bwMode="auto">
+                                    <a:xfrm>
+                                      <a:off x="0" y="0"/>
+                                      <a:ext cx="2440940" cy="158750"/>
+                                    </a:xfrm>
+                                    <a:prstGeom prst="rect">
+                                      <a:avLst/>
+                                    </a:prstGeom>
+                                    <a:noFill/>
+                                    <a:ln>
+                                      <a:noFill/>
+                                    </a:ln>
+                                  </pic:spPr>
+                                </pic:pic>
+                              </a:graphicData>
+                            </a:graphic>
+                          </wp:inline>
+                        </w:drawing>
+                      </w:r>
+                    </w:p>
+                    <w:p>
+                      <w:pPr>
+                        <w:pStyle w:val="KeinLeerraum"/>
+                      </w:pPr>
+                      <w:r>
+                        <w:rPr>
+                          <w:noProof/>
+                        </w:rPr>
+                        <w:drawing>
+                          <wp:inline distT="0" distB="0" distL="0" distR="0" wp14:anchorId="20DF16CC" wp14:editId="43F53AF9">
+                            <wp:extent cx="2479675" cy="1640205"/>
+                            <wp:effectExtent l="0" t="0" r="0" b="0"/>
+                            <wp:docPr id="534" name="Grafik 534"/>
+                            <wp:cNvGraphicFramePr>
+                              <a:graphicFrameLocks xmlns:a="http://schemas.openxmlformats.org/drawingml/2006/main" noChangeAspect="1"/>
+                            </wp:cNvGraphicFramePr>
+                            <a:graphic xmlns:a="http://schemas.openxmlformats.org/drawingml/2006/main">
+                              <a:graphicData uri="http://schemas.openxmlformats.org/drawingml/2006/picture">
+                                <pic:pic xmlns:pic="http://schemas.openxmlformats.org/drawingml/2006/picture">
+                                  <pic:nvPicPr>
+                                    <pic:cNvPr id="1" name=""/>
+                                    <pic:cNvPicPr/>
+                                  </pic:nvPicPr>
+                                  <pic:blipFill>
+                                    <a:blip r:embed="rId105"/>
+                                    <a:stretch>
+                                      <a:fillRect/>
+                                    </a:stretch>
+                                  </pic:blipFill>
+                                  <pic:spPr>
+                                    <a:xfrm>
+                                      <a:off x="0" y="0"/>
+                                      <a:ext cx="2479675" cy="1640205"/>
+                                    </a:xfrm>
+                                    <a:prstGeom prst="rect">
+                                      <a:avLst/>
+                                    </a:prstGeom>
+                                  </pic:spPr>
+                                </pic:pic>
+                              </a:graphicData>
+                            </a:graphic>
+                          </wp:inline>
+                        </w:drawing>
+                      </w:r>
+                    </w:p>
+                  </w:txbxContent>
+                </v:textbox>
+                <w10:wrap anchorx="margin"/>
+              </v:shape>
+            </w:pict>
+          </mc:Fallback>
+        </mc:AlternateContent>
+      </w:r>
+      <w:r>
+        <w:rPr>
+          <w:b/>
+          <w:noProof/>
+        </w:rPr>
+        <mc:AlternateContent>
+          <mc:Choice Requires="wps">
+            <w:drawing>
+              <wp:anchor distT="45720" distB="45720" distL="114300" distR="114300" simplePos="0" relativeHeight="251705344" behindDoc="0" locked="0" layoutInCell="1" allowOverlap="1" wp14:anchorId="752172F6" wp14:editId="1F443178">
+                <wp:simplePos x="0" y="0"/>
+                <wp:positionH relativeFrom="margin">
+                  <wp:align>left</wp:align>
+                </wp:positionH>
+                <wp:positionV relativeFrom="paragraph">
+                  <wp:posOffset>47321</wp:posOffset>
+                </wp:positionV>
+                <wp:extent cx="2671445" cy="6392849"/>
+                <wp:effectExtent l="0" t="0" r="14605" b="27305"/>
+                <wp:wrapNone/>
+                <wp:docPr id="500" name="Textfeld 2"/>
+                <wp:cNvGraphicFramePr>
+                  <a:graphicFrameLocks xmlns:a="http://schemas.openxmlformats.org/drawingml/2006/main"/>
+                </wp:cNvGraphicFramePr>
+                <a:graphic xmlns:a="http://schemas.openxmlformats.org/drawingml/2006/main">
+                  <a:graphicData uri="http://schemas.microsoft.com/office/word/2010/wordprocessingShape">
+                    <wps:wsp>
+                      <wps:cNvSpPr txBox="1">
+                        <a:spLocks noChangeArrowheads="1"/>
+                      </wps:cNvSpPr>
+                      <wps:spPr bwMode="auto">
+                        <a:xfrm>
+                          <a:off x="0" y="0"/>
+                          <a:ext cx="2671445" cy="6392849"/>
+                        </a:xfrm>
+                        <a:prstGeom prst="rect">
+                          <a:avLst/>
+                        </a:prstGeom>
+                        <a:solidFill>
+                          <a:srgbClr val="FFFFFF"/>
+                        </a:solidFill>
+                        <a:ln w="9525">
+                          <a:solidFill>
+                            <a:srgbClr val="000000"/>
+                          </a:solidFill>
+                          <a:miter lim="800000"/>
+                          <a:headEnd/>
+                          <a:tailEnd/>
+                        </a:ln>
+                      </wps:spPr>
+                      <wps:txbx>
+                        <w:txbxContent>
+                          <w:p>
+                            <w:pPr>
+                              <w:pStyle w:val="KeinLeerraum"/>
+                            </w:pPr>
+                            <w:r>
+                              <w:rPr>
+                                <w:noProof/>
+                              </w:rPr>
+                              <w:drawing>
+                                <wp:inline distT="0" distB="0" distL="0" distR="0">
+                                  <wp:extent cx="2178685" cy="158750"/>
+                                  <wp:effectExtent l="0" t="0" r="0" b="0"/>
+                                  <wp:docPr id="526" name="Grafik 526" descr="https://latex.codecogs.com/gif.latex?alpha%20%3D%200.01%2C%20iterations%20%3D%2010"/>
+                                  <wp:cNvGraphicFramePr>
+                                    <a:graphicFrameLocks xmlns:a="http://schemas.openxmlformats.org/drawingml/2006/main" noChangeAspect="1"/>
+                                  </wp:cNvGraphicFramePr>
+                                  <a:graphic xmlns:a="http://schemas.openxmlformats.org/drawingml/2006/main">
+                                    <a:graphicData uri="http://schemas.openxmlformats.org/drawingml/2006/picture">
+                                      <pic:pic xmlns:pic="http://schemas.openxmlformats.org/drawingml/2006/picture">
+                                        <pic:nvPicPr>
+                                          <pic:cNvPr id="0" name="Picture 301" descr="https://latex.codecogs.com/gif.latex?alpha%20%3D%200.01%2C%20iterations%20%3D%2010"/>
+                                          <pic:cNvPicPr>
+                                            <a:picLocks noChangeAspect="1" noChangeArrowheads="1"/>
+                                          </pic:cNvPicPr>
+                                        </pic:nvPicPr>
+                                        <pic:blipFill>
+                                          <a:blip r:embed="rId106">
+                                            <a:extLst>
+                                              <a:ext uri="{28A0092B-C50C-407E-A947-70E740481C1C}">
+                                                <a14:useLocalDpi xmlns:a14="http://schemas.microsoft.com/office/drawing/2010/main" val="0"/>
+                                              </a:ext>
+                                            </a:extLst>
+                                          </a:blip>
+                                          <a:srcRect/>
+                                          <a:stretch>
+                                            <a:fillRect/>
+                                          </a:stretch>
+                                        </pic:blipFill>
+                                        <pic:spPr bwMode="auto">
+                                          <a:xfrm>
+                                            <a:off x="0" y="0"/>
+                                            <a:ext cx="2178685" cy="158750"/>
+                                          </a:xfrm>
+                                          <a:prstGeom prst="rect">
+                                            <a:avLst/>
+                                          </a:prstGeom>
+                                          <a:noFill/>
+                                          <a:ln>
+                                            <a:noFill/>
+                                          </a:ln>
+                                        </pic:spPr>
+                                      </pic:pic>
+                                    </a:graphicData>
+                                  </a:graphic>
+                                </wp:inline>
+                              </w:drawing>
+                            </w:r>
+                          </w:p>
+                          <w:p>
+                            <w:pPr>
+                              <w:pStyle w:val="KeinLeerraum"/>
+                            </w:pPr>
+                            <w:r>
+                              <w:rPr>
+                                <w:noProof/>
+                              </w:rPr>
+                              <w:drawing>
+                                <wp:inline distT="0" distB="0" distL="0" distR="0" wp14:anchorId="695C03C8" wp14:editId="46946C9C">
+                                  <wp:extent cx="2479675" cy="1684020"/>
+                                  <wp:effectExtent l="0" t="0" r="0" b="0"/>
+                                  <wp:docPr id="529" name="Grafik 529"/>
+                                  <wp:cNvGraphicFramePr>
+                                    <a:graphicFrameLocks xmlns:a="http://schemas.openxmlformats.org/drawingml/2006/main" noChangeAspect="1"/>
+                                  </wp:cNvGraphicFramePr>
+                                  <a:graphic xmlns:a="http://schemas.openxmlformats.org/drawingml/2006/main">
+                                    <a:graphicData uri="http://schemas.openxmlformats.org/drawingml/2006/picture">
+                                      <pic:pic xmlns:pic="http://schemas.openxmlformats.org/drawingml/2006/picture">
+                                        <pic:nvPicPr>
+                                          <pic:cNvPr id="1" name=""/>
+                                          <pic:cNvPicPr/>
+                                        </pic:nvPicPr>
+                                        <pic:blipFill>
+                                          <a:blip r:embed="rId107"/>
+                                          <a:stretch>
+                                            <a:fillRect/>
+                                          </a:stretch>
+                                        </pic:blipFill>
+                                        <pic:spPr>
+                                          <a:xfrm>
+                                            <a:off x="0" y="0"/>
+                                            <a:ext cx="2479675" cy="1684020"/>
+                                          </a:xfrm>
+                                          <a:prstGeom prst="rect">
+                                            <a:avLst/>
+                                          </a:prstGeom>
+                                        </pic:spPr>
+                                      </pic:pic>
+                                    </a:graphicData>
+                                  </a:graphic>
+                                </wp:inline>
+                              </w:drawing>
+                            </w:r>
+                          </w:p>
+                          <w:p>
+                            <w:pPr>
+                              <w:pStyle w:val="KeinLeerraum"/>
+                            </w:pPr>
+                          </w:p>
+                          <w:p>
+                            <w:pPr>
+                              <w:pStyle w:val="KeinLeerraum"/>
+                            </w:pPr>
+                          </w:p>
+                          <w:p>
+                            <w:pPr>
+                              <w:pStyle w:val="KeinLeerraum"/>
+                            </w:pPr>
+                            <w:r>
+                              <w:rPr>
+                                <w:noProof/>
+                              </w:rPr>
+                              <w:drawing>
+                                <wp:inline distT="0" distB="0" distL="0" distR="0" wp14:anchorId="1B22FCB2" wp14:editId="2844EC84">
+                                  <wp:extent cx="2266315" cy="158750"/>
+                                  <wp:effectExtent l="0" t="0" r="635" b="0"/>
+                                  <wp:docPr id="508" name="Grafik 508" descr="https://latex.codecogs.com/gif.latex?alpha%20%3D%200.01%2C%20iterations%20%3D%20100"/>
+                                  <wp:cNvGraphicFramePr>
+                                    <a:graphicFrameLocks xmlns:a="http://schemas.openxmlformats.org/drawingml/2006/main" noChangeAspect="1"/>
+                                  </wp:cNvGraphicFramePr>
+                                  <a:graphic xmlns:a="http://schemas.openxmlformats.org/drawingml/2006/main">
+                                    <a:graphicData uri="http://schemas.openxmlformats.org/drawingml/2006/picture">
+                                      <pic:pic xmlns:pic="http://schemas.openxmlformats.org/drawingml/2006/picture">
+                                        <pic:nvPicPr>
+                                          <pic:cNvPr id="0" name="Picture 237" descr="https://latex.codecogs.com/gif.latex?alpha%20%3D%200.01%2C%20iterations%20%3D%20100"/>
+                                          <pic:cNvPicPr>
+                                            <a:picLocks noChangeAspect="1" noChangeArrowheads="1"/>
+                                          </pic:cNvPicPr>
+                                        </pic:nvPicPr>
+                                        <pic:blipFill>
+                                          <a:blip r:embed="rId77">
+                                            <a:extLst>
+                                              <a:ext uri="{28A0092B-C50C-407E-A947-70E740481C1C}">
+                                                <a14:useLocalDpi xmlns:a14="http://schemas.microsoft.com/office/drawing/2010/main" val="0"/>
+                                              </a:ext>
+                                            </a:extLst>
+                                          </a:blip>
+                                          <a:srcRect/>
+                                          <a:stretch>
+                                            <a:fillRect/>
+                                          </a:stretch>
+                                        </pic:blipFill>
+                                        <pic:spPr bwMode="auto">
+                                          <a:xfrm>
+                                            <a:off x="0" y="0"/>
+                                            <a:ext cx="2266315" cy="158750"/>
+                                          </a:xfrm>
+                                          <a:prstGeom prst="rect">
+                                            <a:avLst/>
+                                          </a:prstGeom>
+                                          <a:noFill/>
+                                          <a:ln>
+                                            <a:noFill/>
+                                          </a:ln>
+                                        </pic:spPr>
+                                      </pic:pic>
+                                    </a:graphicData>
+                                  </a:graphic>
+                                </wp:inline>
+                              </w:drawing>
+                            </w:r>
+                          </w:p>
+                          <w:p>
+                            <w:pPr>
+                              <w:pStyle w:val="KeinLeerraum"/>
+                            </w:pPr>
+                            <w:r>
+                              <w:rPr>
+                                <w:noProof/>
+                              </w:rPr>
+                              <w:drawing>
+                                <wp:inline distT="0" distB="0" distL="0" distR="0" wp14:anchorId="60FD54BA" wp14:editId="1DE6B32D">
+                                  <wp:extent cx="2479675" cy="1657350"/>
+                                  <wp:effectExtent l="0" t="0" r="0" b="0"/>
+                                  <wp:docPr id="530" name="Grafik 530"/>
+                                  <wp:cNvGraphicFramePr>
+                                    <a:graphicFrameLocks xmlns:a="http://schemas.openxmlformats.org/drawingml/2006/main" noChangeAspect="1"/>
+                                  </wp:cNvGraphicFramePr>
+                                  <a:graphic xmlns:a="http://schemas.openxmlformats.org/drawingml/2006/main">
+                                    <a:graphicData uri="http://schemas.openxmlformats.org/drawingml/2006/picture">
+                                      <pic:pic xmlns:pic="http://schemas.openxmlformats.org/drawingml/2006/picture">
+                                        <pic:nvPicPr>
+                                          <pic:cNvPr id="1" name=""/>
+                                          <pic:cNvPicPr/>
+                                        </pic:nvPicPr>
+                                        <pic:blipFill>
+                                          <a:blip r:embed="rId108"/>
+                                          <a:stretch>
+                                            <a:fillRect/>
+                                          </a:stretch>
+                                        </pic:blipFill>
+                                        <pic:spPr>
+                                          <a:xfrm>
+                                            <a:off x="0" y="0"/>
+                                            <a:ext cx="2479675" cy="1657350"/>
+                                          </a:xfrm>
+                                          <a:prstGeom prst="rect">
+                                            <a:avLst/>
+                                          </a:prstGeom>
+                                        </pic:spPr>
+                                      </pic:pic>
+                                    </a:graphicData>
+                                  </a:graphic>
+                                </wp:inline>
+                              </w:drawing>
+                            </w:r>
+                          </w:p>
+                          <w:p>
+                            <w:pPr>
+                              <w:pStyle w:val="KeinLeerraum"/>
+                            </w:pPr>
+                          </w:p>
+                          <w:p>
+                            <w:pPr>
+                              <w:pStyle w:val="KeinLeerraum"/>
+                            </w:pPr>
+                          </w:p>
+                          <w:p>
+                            <w:pPr>
+                              <w:pStyle w:val="KeinLeerraum"/>
+                            </w:pPr>
+                            <w:r>
+                              <w:rPr>
+                                <w:noProof/>
+                              </w:rPr>
+                              <w:drawing>
+                                <wp:inline distT="0" distB="0" distL="0" distR="0" wp14:anchorId="75F6E6BE" wp14:editId="1BFF061B">
+                                  <wp:extent cx="2353310" cy="158750"/>
+                                  <wp:effectExtent l="0" t="0" r="8890" b="0"/>
+                                  <wp:docPr id="510" name="Grafik 510" descr="https://latex.codecogs.com/gif.latex?alpha%20%3D%200.01%2C%20iterations%20%3D%201000"/>
+                                  <wp:cNvGraphicFramePr>
+                                    <a:graphicFrameLocks xmlns:a="http://schemas.openxmlformats.org/drawingml/2006/main" noChangeAspect="1"/>
+                                  </wp:cNvGraphicFramePr>
+                                  <a:graphic xmlns:a="http://schemas.openxmlformats.org/drawingml/2006/main">
+                                    <a:graphicData uri="http://schemas.openxmlformats.org/drawingml/2006/picture">
+                                      <pic:pic xmlns:pic="http://schemas.openxmlformats.org/drawingml/2006/picture">
+                                        <pic:nvPicPr>
+                                          <pic:cNvPr id="0" name="Picture 239" descr="https://latex.codecogs.com/gif.latex?alpha%20%3D%200.01%2C%20iterations%20%3D%201000"/>
+                                          <pic:cNvPicPr>
+                                            <a:picLocks noChangeAspect="1" noChangeArrowheads="1"/>
+                                          </pic:cNvPicPr>
+                                        </pic:nvPicPr>
+                                        <pic:blipFill>
+                                          <a:blip r:embed="rId79">
+                                            <a:extLst>
+                                              <a:ext uri="{28A0092B-C50C-407E-A947-70E740481C1C}">
+                                                <a14:useLocalDpi xmlns:a14="http://schemas.microsoft.com/office/drawing/2010/main" val="0"/>
+                                              </a:ext>
+                                            </a:extLst>
+                                          </a:blip>
+                                          <a:srcRect/>
+                                          <a:stretch>
+                                            <a:fillRect/>
+                                          </a:stretch>
+                                        </pic:blipFill>
+                                        <pic:spPr bwMode="auto">
+                                          <a:xfrm>
+                                            <a:off x="0" y="0"/>
+                                            <a:ext cx="2353310" cy="158750"/>
+                                          </a:xfrm>
+                                          <a:prstGeom prst="rect">
+                                            <a:avLst/>
+                                          </a:prstGeom>
+                                          <a:noFill/>
+                                          <a:ln>
+                                            <a:noFill/>
+                                          </a:ln>
+                                        </pic:spPr>
+                                      </pic:pic>
+                                    </a:graphicData>
+                                  </a:graphic>
+                                </wp:inline>
+                              </w:drawing>
+                            </w:r>
+                          </w:p>
+                          <w:p>
+                            <w:pPr>
+                              <w:pStyle w:val="KeinLeerraum"/>
+                            </w:pPr>
+                            <w:r>
+                              <w:rPr>
+                                <w:noProof/>
+                              </w:rPr>
+                              <w:drawing>
+                                <wp:inline distT="0" distB="0" distL="0" distR="0" wp14:anchorId="181332FD" wp14:editId="35B09387">
+                                  <wp:extent cx="2479675" cy="1640205"/>
+                                  <wp:effectExtent l="0" t="0" r="0" b="0"/>
+                                  <wp:docPr id="531" name="Grafik 531"/>
+                                  <wp:cNvGraphicFramePr>
+                                    <a:graphicFrameLocks xmlns:a="http://schemas.openxmlformats.org/drawingml/2006/main" noChangeAspect="1"/>
+                                  </wp:cNvGraphicFramePr>
+                                  <a:graphic xmlns:a="http://schemas.openxmlformats.org/drawingml/2006/main">
+                                    <a:graphicData uri="http://schemas.openxmlformats.org/drawingml/2006/picture">
+                                      <pic:pic xmlns:pic="http://schemas.openxmlformats.org/drawingml/2006/picture">
+                                        <pic:nvPicPr>
+                                          <pic:cNvPr id="1" name=""/>
+                                          <pic:cNvPicPr/>
+                                        </pic:nvPicPr>
+                                        <pic:blipFill>
+                                          <a:blip r:embed="rId109"/>
+                                          <a:stretch>
+                                            <a:fillRect/>
+                                          </a:stretch>
+                                        </pic:blipFill>
+                                        <pic:spPr>
+                                          <a:xfrm>
+                                            <a:off x="0" y="0"/>
+                                            <a:ext cx="2479675" cy="1640205"/>
+                                          </a:xfrm>
+                                          <a:prstGeom prst="rect">
+                                            <a:avLst/>
+                                          </a:prstGeom>
+                                        </pic:spPr>
+                                      </pic:pic>
+                                    </a:graphicData>
+                                  </a:graphic>
+                                </wp:inline>
+                              </w:drawing>
+                            </w:r>
+                          </w:p>
+                        </w:txbxContent>
+                      </wps:txbx>
+                      <wps:bodyPr rot="0" vert="horz" wrap="square" lIns="91440" tIns="45720" rIns="91440" bIns="45720" anchor="t" anchorCtr="0">
+                        <a:noAutofit/>
+                      </wps:bodyPr>
+                    </wps:wsp>
+                  </a:graphicData>
+                </a:graphic>
+                <wp14:sizeRelH relativeFrom="margin">
+                  <wp14:pctWidth>0</wp14:pctWidth>
+                </wp14:sizeRelH>
+                <wp14:sizeRelV relativeFrom="margin">
+                  <wp14:pctHeight>0</wp14:pctHeight>
+                </wp14:sizeRelV>
+              </wp:anchor>
+            </w:drawing>
+          </mc:Choice>
+          <mc:Fallback>
+            <w:pict>
+              <v:shape w14:anchorId="752172F6" id="_x0000_s1052" type="#_x0000_t202" style="position:absolute;margin-left:0;margin-top:3.75pt;width:210.35pt;height:503.35pt;z-index:251705344;visibility:visible;mso-wrap-style:square;mso-width-percent:0;mso-height-percent:0;mso-wrap-distance-left:9pt;mso-wrap-distance-top:3.6pt;mso-wrap-distance-right:9pt;mso-wrap-distance-bottom:3.6pt;mso-position-horizontal:left;mso-position-horizontal-relative:margin;mso-position-vertical:absolute;mso-position-vertical-relative:text;mso-width-percent:0;mso-height-percent:0;mso-width-relative:margin;mso-height-relative:margin;v-text-anchor:top" o:gfxdata="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">
+                <v:textbox>
+                  <w:txbxContent>
+                    <w:p>
+                      <w:pPr>
+                        <w:pStyle w:val="KeinLeerraum"/>
+                      </w:pPr>
+                      <w:r>
+                        <w:rPr>
+                          <w:noProof/>
+                        </w:rPr>
+                        <w:drawing>
+                          <wp:inline distT="0" distB="0" distL="0" distR="0">
+                            <wp:extent cx="2178685" cy="158750"/>
+                            <wp:effectExtent l="0" t="0" r="0" b="0"/>
+                            <wp:docPr id="526" name="Grafik 526" descr="https://latex.codecogs.com/gif.latex?alpha%20%3D%200.01%2C%20iterations%20%3D%2010"/>
+                            <wp:cNvGraphicFramePr>
+                              <a:graphicFrameLocks xmlns:a="http://schemas.openxmlformats.org/drawingml/2006/main" noChangeAspect="1"/>
+                            </wp:cNvGraphicFramePr>
+                            <a:graphic xmlns:a="http://schemas.openxmlformats.org/drawingml/2006/main">
+                              <a:graphicData uri="http://schemas.openxmlformats.org/drawingml/2006/picture">
+                                <pic:pic xmlns:pic="http://schemas.openxmlformats.org/drawingml/2006/picture">
+                                  <pic:nvPicPr>
+                                    <pic:cNvPr id="0" name="Picture 301" descr="https://latex.codecogs.com/gif.latex?alpha%20%3D%200.01%2C%20iterations%20%3D%2010"/>
+                                    <pic:cNvPicPr>
+                                      <a:picLocks noChangeAspect="1" noChangeArrowheads="1"/>
+                                    </pic:cNvPicPr>
+                                  </pic:nvPicPr>
+                                  <pic:blipFill>
+                                    <a:blip r:embed="rId106">
+                                      <a:extLst>
+                                        <a:ext uri="{28A0092B-C50C-407E-A947-70E740481C1C}">
+                                          <a14:useLocalDpi xmlns:a14="http://schemas.microsoft.com/office/drawing/2010/main" val="0"/>
+                                        </a:ext>
+                                      </a:extLst>
+                                    </a:blip>
+                                    <a:srcRect/>
+                                    <a:stretch>
+                                      <a:fillRect/>
+                                    </a:stretch>
+                                  </pic:blipFill>
+                                  <pic:spPr bwMode="auto">
+                                    <a:xfrm>
+                                      <a:off x="0" y="0"/>
+                                      <a:ext cx="2178685" cy="158750"/>
+                                    </a:xfrm>
+                                    <a:prstGeom prst="rect">
+                                      <a:avLst/>
+                                    </a:prstGeom>
+                                    <a:noFill/>
+                                    <a:ln>
+                                      <a:noFill/>
+                                    </a:ln>
+                                  </pic:spPr>
+                                </pic:pic>
+                              </a:graphicData>
+                            </a:graphic>
+                          </wp:inline>
+                        </w:drawing>
+                      </w:r>
+                    </w:p>
+                    <w:p>
+                      <w:pPr>
+                        <w:pStyle w:val="KeinLeerraum"/>
+                      </w:pPr>
+                      <w:r>
+                        <w:rPr>
+                          <w:noProof/>
+                        </w:rPr>
+                        <w:drawing>
+                          <wp:inline distT="0" distB="0" distL="0" distR="0" wp14:anchorId="695C03C8" wp14:editId="46946C9C">
+                            <wp:extent cx="2479675" cy="1684020"/>
+                            <wp:effectExtent l="0" t="0" r="0" b="0"/>
+                            <wp:docPr id="529" name="Grafik 529"/>
+                            <wp:cNvGraphicFramePr>
+                              <a:graphicFrameLocks xmlns:a="http://schemas.openxmlformats.org/drawingml/2006/main" noChangeAspect="1"/>
+                            </wp:cNvGraphicFramePr>
+                            <a:graphic xmlns:a="http://schemas.openxmlformats.org/drawingml/2006/main">
+                              <a:graphicData uri="http://schemas.openxmlformats.org/drawingml/2006/picture">
+                                <pic:pic xmlns:pic="http://schemas.openxmlformats.org/drawingml/2006/picture">
+                                  <pic:nvPicPr>
+                                    <pic:cNvPr id="1" name=""/>
+                                    <pic:cNvPicPr/>
+                                  </pic:nvPicPr>
+                                  <pic:blipFill>
+                                    <a:blip r:embed="rId107"/>
+                                    <a:stretch>
+                                      <a:fillRect/>
+                                    </a:stretch>
+                                  </pic:blipFill>
+                                  <pic:spPr>
+                                    <a:xfrm>
+                                      <a:off x="0" y="0"/>
+                                      <a:ext cx="2479675" cy="1684020"/>
+                                    </a:xfrm>
+                                    <a:prstGeom prst="rect">
+                                      <a:avLst/>
+                                    </a:prstGeom>
+                                  </pic:spPr>
+                                </pic:pic>
+                              </a:graphicData>
+                            </a:graphic>
+                          </wp:inline>
+                        </w:drawing>
+                      </w:r>
+                    </w:p>
+                    <w:p>
+                      <w:pPr>
+                        <w:pStyle w:val="KeinLeerraum"/>
+                      </w:pPr>
+                    </w:p>
+                    <w:p>
+                      <w:pPr>
+                        <w:pStyle w:val="KeinLeerraum"/>
+                      </w:pPr>
+                    </w:p>
+                    <w:p>
+                      <w:pPr>
+                        <w:pStyle w:val="KeinLeerraum"/>
+                      </w:pPr>
+                      <w:r>
+                        <w:rPr>
+                          <w:noProof/>
+                        </w:rPr>
+                        <w:drawing>
+                          <wp:inline distT="0" distB="0" distL="0" distR="0" wp14:anchorId="1B22FCB2" wp14:editId="2844EC84">
+                            <wp:extent cx="2266315" cy="158750"/>
+                            <wp:effectExtent l="0" t="0" r="635" b="0"/>
+                            <wp:docPr id="508" name="Grafik 508" descr="https://latex.codecogs.com/gif.latex?alpha%20%3D%200.01%2C%20iterations%20%3D%20100"/>
+                            <wp:cNvGraphicFramePr>
+                              <a:graphicFrameLocks xmlns:a="http://schemas.openxmlformats.org/drawingml/2006/main" noChangeAspect="1"/>
+                            </wp:cNvGraphicFramePr>
+                            <a:graphic xmlns:a="http://schemas.openxmlformats.org/drawingml/2006/main">
+                              <a:graphicData uri="http://schemas.openxmlformats.org/drawingml/2006/picture">
+                                <pic:pic xmlns:pic="http://schemas.openxmlformats.org/drawingml/2006/picture">
+                                  <pic:nvPicPr>
+                                    <pic:cNvPr id="0" name="Picture 237" descr="https://latex.codecogs.com/gif.latex?alpha%20%3D%200.01%2C%20iterations%20%3D%20100"/>
+                                    <pic:cNvPicPr>
+                                      <a:picLocks noChangeAspect="1" noChangeArrowheads="1"/>
+                                    </pic:cNvPicPr>
+                                  </pic:nvPicPr>
+                                  <pic:blipFill>
+                                    <a:blip r:embed="rId77">
+                                      <a:extLst>
+                                        <a:ext uri="{28A0092B-C50C-407E-A947-70E740481C1C}">
+                                          <a14:useLocalDpi xmlns:a14="http://schemas.microsoft.com/office/drawing/2010/main" val="0"/>
+                                        </a:ext>
+                                      </a:extLst>
+                                    </a:blip>
+                                    <a:srcRect/>
+                                    <a:stretch>
+                                      <a:fillRect/>
+                                    </a:stretch>
+                                  </pic:blipFill>
+                                  <pic:spPr bwMode="auto">
+                                    <a:xfrm>
+                                      <a:off x="0" y="0"/>
+                                      <a:ext cx="2266315" cy="158750"/>
+                                    </a:xfrm>
+                                    <a:prstGeom prst="rect">
+                                      <a:avLst/>
+                                    </a:prstGeom>
+                                    <a:noFill/>
+                                    <a:ln>
+                                      <a:noFill/>
+                                    </a:ln>
+                                  </pic:spPr>
+                                </pic:pic>
+                              </a:graphicData>
+                            </a:graphic>
+                          </wp:inline>
+                        </w:drawing>
+                      </w:r>
+                    </w:p>
+                    <w:p>
+                      <w:pPr>
+                        <w:pStyle w:val="KeinLeerraum"/>
+                      </w:pPr>
+                      <w:r>
+                        <w:rPr>
+                          <w:noProof/>
+                        </w:rPr>
+                        <w:drawing>
+                          <wp:inline distT="0" distB="0" distL="0" distR="0" wp14:anchorId="60FD54BA" wp14:editId="1DE6B32D">
+                            <wp:extent cx="2479675" cy="1657350"/>
+                            <wp:effectExtent l="0" t="0" r="0" b="0"/>
+                            <wp:docPr id="530" name="Grafik 530"/>
+                            <wp:cNvGraphicFramePr>
+                              <a:graphicFrameLocks xmlns:a="http://schemas.openxmlformats.org/drawingml/2006/main" noChangeAspect="1"/>
+                            </wp:cNvGraphicFramePr>
+                            <a:graphic xmlns:a="http://schemas.openxmlformats.org/drawingml/2006/main">
+                              <a:graphicData uri="http://schemas.openxmlformats.org/drawingml/2006/picture">
+                                <pic:pic xmlns:pic="http://schemas.openxmlformats.org/drawingml/2006/picture">
+                                  <pic:nvPicPr>
+                                    <pic:cNvPr id="1" name=""/>
+                                    <pic:cNvPicPr/>
+                                  </pic:nvPicPr>
+                                  <pic:blipFill>
+                                    <a:blip r:embed="rId108"/>
+                                    <a:stretch>
+                                      <a:fillRect/>
+                                    </a:stretch>
+                                  </pic:blipFill>
+                                  <pic:spPr>
+                                    <a:xfrm>
+                                      <a:off x="0" y="0"/>
+                                      <a:ext cx="2479675" cy="1657350"/>
+                                    </a:xfrm>
+                                    <a:prstGeom prst="rect">
+                                      <a:avLst/>
+                                    </a:prstGeom>
+                                  </pic:spPr>
+                                </pic:pic>
+                              </a:graphicData>
+                            </a:graphic>
+                          </wp:inline>
+                        </w:drawing>
+                      </w:r>
+                    </w:p>
+                    <w:p>
+                      <w:pPr>
+                        <w:pStyle w:val="KeinLeerraum"/>
+                      </w:pPr>
+                    </w:p>
+                    <w:p>
+                      <w:pPr>
+                        <w:pStyle w:val="KeinLeerraum"/>
+                      </w:pPr>
+                    </w:p>
+                    <w:p>
+                      <w:pPr>
+                        <w:pStyle w:val="KeinLeerraum"/>
+                      </w:pPr>
+                      <w:r>
+                        <w:rPr>
+                          <w:noProof/>
+                        </w:rPr>
+                        <w:drawing>
+                          <wp:inline distT="0" distB="0" distL="0" distR="0" wp14:anchorId="75F6E6BE" wp14:editId="1BFF061B">
+                            <wp:extent cx="2353310" cy="158750"/>
+                            <wp:effectExtent l="0" t="0" r="8890" b="0"/>
+                            <wp:docPr id="510" name="Grafik 510" descr="https://latex.codecogs.com/gif.latex?alpha%20%3D%200.01%2C%20iterations%20%3D%201000"/>
+                            <wp:cNvGraphicFramePr>
+                              <a:graphicFrameLocks xmlns:a="http://schemas.openxmlformats.org/drawingml/2006/main" noChangeAspect="1"/>
+                            </wp:cNvGraphicFramePr>
+                            <a:graphic xmlns:a="http://schemas.openxmlformats.org/drawingml/2006/main">
+                              <a:graphicData uri="http://schemas.openxmlformats.org/drawingml/2006/picture">
+                                <pic:pic xmlns:pic="http://schemas.openxmlformats.org/drawingml/2006/picture">
+                                  <pic:nvPicPr>
+                                    <pic:cNvPr id="0" name="Picture 239" descr="https://latex.codecogs.com/gif.latex?alpha%20%3D%200.01%2C%20iterations%20%3D%201000"/>
+                                    <pic:cNvPicPr>
+                                      <a:picLocks noChangeAspect="1" noChangeArrowheads="1"/>
+                                    </pic:cNvPicPr>
+                                  </pic:nvPicPr>
+                                  <pic:blipFill>
+                                    <a:blip r:embed="rId79">
+                                      <a:extLst>
+                                        <a:ext uri="{28A0092B-C50C-407E-A947-70E740481C1C}">
+                                          <a14:useLocalDpi xmlns:a14="http://schemas.microsoft.com/office/drawing/2010/main" val="0"/>
+                                        </a:ext>
+                                      </a:extLst>
+                                    </a:blip>
+                                    <a:srcRect/>
+                                    <a:stretch>
+                                      <a:fillRect/>
+                                    </a:stretch>
+                                  </pic:blipFill>
+                                  <pic:spPr bwMode="auto">
+                                    <a:xfrm>
+                                      <a:off x="0" y="0"/>
+                                      <a:ext cx="2353310" cy="158750"/>
+                                    </a:xfrm>
+                                    <a:prstGeom prst="rect">
+                                      <a:avLst/>
+                                    </a:prstGeom>
+                                    <a:noFill/>
+                                    <a:ln>
+                                      <a:noFill/>
+                                    </a:ln>
+                                  </pic:spPr>
+                                </pic:pic>
+                              </a:graphicData>
+                            </a:graphic>
+                          </wp:inline>
+                        </w:drawing>
+                      </w:r>
+                    </w:p>
+                    <w:p>
+                      <w:pPr>
+                        <w:pStyle w:val="KeinLeerraum"/>
+                      </w:pPr>
+                      <w:r>
+                        <w:rPr>
+                          <w:noProof/>
+                        </w:rPr>
+                        <w:drawing>
+                          <wp:inline distT="0" distB="0" distL="0" distR="0" wp14:anchorId="181332FD" wp14:editId="35B09387">
+                            <wp:extent cx="2479675" cy="1640205"/>
+                            <wp:effectExtent l="0" t="0" r="0" b="0"/>
+                            <wp:docPr id="531" name="Grafik 531"/>
+                            <wp:cNvGraphicFramePr>
+                              <a:graphicFrameLocks xmlns:a="http://schemas.openxmlformats.org/drawingml/2006/main" noChangeAspect="1"/>
+                            </wp:cNvGraphicFramePr>
+                            <a:graphic xmlns:a="http://schemas.openxmlformats.org/drawingml/2006/main">
+                              <a:graphicData uri="http://schemas.openxmlformats.org/drawingml/2006/picture">
+                                <pic:pic xmlns:pic="http://schemas.openxmlformats.org/drawingml/2006/picture">
+                                  <pic:nvPicPr>
+                                    <pic:cNvPr id="1" name=""/>
+                                    <pic:cNvPicPr/>
+                                  </pic:nvPicPr>
+                                  <pic:blipFill>
+                                    <a:blip r:embed="rId109"/>
+                                    <a:stretch>
+                                      <a:fillRect/>
+                                    </a:stretch>
+                                  </pic:blipFill>
+                                  <pic:spPr>
+                                    <a:xfrm>
+                                      <a:off x="0" y="0"/>
+                                      <a:ext cx="2479675" cy="1640205"/>
+                                    </a:xfrm>
+                                    <a:prstGeom prst="rect">
+                                      <a:avLst/>
+                                    </a:prstGeom>
+                                  </pic:spPr>
+                                </pic:pic>
+                              </a:graphicData>
+                            </a:graphic>
+                          </wp:inline>
+                        </w:drawing>
+                      </w:r>
+                    </w:p>
+                  </w:txbxContent>
+                </v:textbox>
+                <w10:wrap anchorx="margin"/>
+              </v:shape>
+            </w:pict>
+          </mc:Fallback>
+        </mc:AlternateContent>
+      </w:r>
+    </w:p>
+    <w:p>
+      <w:pPr>
+        <w:pStyle w:val="KeinLeerraum"/>
+        <w:rPr>
+          <w:b/>
+        </w:rPr>
+      </w:pPr>
+    </w:p>
+    <w:p>
+      <w:pPr>
+        <w:pStyle w:val="KeinLeerraum"/>
+        <w:rPr>
+          <w:b/>
+        </w:rPr>
+      </w:pPr>
+    </w:p>
+    <w:p>
+      <w:pPr>
+        <w:pStyle w:val="KeinLeerraum"/>
+        <w:rPr>
+          <w:b/>
+        </w:rPr>
+      </w:pPr>
+    </w:p>
+    <w:p>
+      <w:pPr>
+        <w:pStyle w:val="KeinLeerraum"/>
+        <w:rPr>
+          <w:b/>
+        </w:rPr>
+      </w:pPr>
+    </w:p>
+    <w:p>
+      <w:pPr>
+        <w:pStyle w:val="KeinLeerraum"/>
+        <w:rPr>
+          <w:b/>
+        </w:rPr>
+      </w:pPr>
+    </w:p>
+    <w:p>
+      <w:pPr>
+        <w:pStyle w:val="KeinLeerraum"/>
+        <w:rPr>
+          <w:b/>
+        </w:rPr>
+      </w:pPr>
+    </w:p>
+    <w:p>
+      <w:pPr>
+        <w:pStyle w:val="KeinLeerraum"/>
+        <w:rPr>
+          <w:b/>
+        </w:rPr>
+      </w:pPr>
+    </w:p>
+    <w:p>
+      <w:pPr>
+        <w:pStyle w:val="KeinLeerraum"/>
+        <w:rPr>
+          <w:b/>
+        </w:rPr>
+      </w:pPr>
+    </w:p>
+    <w:p>
+      <w:pPr>
+        <w:pStyle w:val="KeinLeerraum"/>
+        <w:rPr>
+          <w:b/>
+        </w:rPr>
+      </w:pPr>
+    </w:p>
+    <w:p>
+      <w:pPr>
+        <w:pStyle w:val="KeinLeerraum"/>
+        <w:rPr>
+          <w:b/>
+        </w:rPr>
+      </w:pPr>
+    </w:p>
+    <w:p>
+      <w:pPr>
+        <w:rPr>
+          <w:rFonts w:eastAsiaTheme="minorEastAsia"/>
+          <w:b/>
+          <w:lang w:eastAsia="de-DE"/>
+        </w:rPr>
+      </w:pPr>
+      <w:r>
+        <w:rPr>
+          <w:rFonts w:eastAsiaTheme="minorEastAsia"/>
+          <w:b/>
+          <w:lang w:eastAsia="de-DE"/>
+        </w:rPr>
+        <w:br w:type="page"/>
+      </w:r>
+    </w:p>
+    <w:p>
+      <w:pPr>
+        <w:rPr>
+          <w:rFonts w:eastAsiaTheme="minorEastAsia"/>
+          <w:b/>
+          <w:lang w:eastAsia="de-DE"/>
+        </w:rPr>
+      </w:pPr>
+      <w:r>
+        <w:rPr>
+          <w:b/>
+        </w:rPr>
+        <w:lastRenderedPageBreak/>
+        <mc:AlternateContent>
+          <mc:Choice Requires="wps">
+            <w:drawing>
+              <wp:anchor distT="45720" distB="45720" distL="114300" distR="114300" simplePos="0" relativeHeight="251706368" behindDoc="0" locked="0" layoutInCell="1" allowOverlap="1" wp14:anchorId="162A83DD" wp14:editId="781182C2">
+                <wp:simplePos x="0" y="0"/>
+                <wp:positionH relativeFrom="margin">
+                  <wp:align>left</wp:align>
+                </wp:positionH>
+                <wp:positionV relativeFrom="paragraph">
+                  <wp:posOffset>46411</wp:posOffset>
+                </wp:positionV>
+                <wp:extent cx="2671445" cy="6766560"/>
+                <wp:effectExtent l="0" t="0" r="14605" b="15240"/>
+                <wp:wrapNone/>
+                <wp:docPr id="501" name="Textfeld 2"/>
+                <wp:cNvGraphicFramePr>
+                  <a:graphicFrameLocks xmlns:a="http://schemas.openxmlformats.org/drawingml/2006/main"/>
+                </wp:cNvGraphicFramePr>
+                <a:graphic xmlns:a="http://schemas.openxmlformats.org/drawingml/2006/main">
+                  <a:graphicData uri="http://schemas.microsoft.com/office/word/2010/wordprocessingShape">
+                    <wps:wsp>
+                      <wps:cNvSpPr txBox="1">
+                        <a:spLocks noChangeArrowheads="1"/>
+                      </wps:cNvSpPr>
+                      <wps:spPr bwMode="auto">
+                        <a:xfrm>
+                          <a:off x="0" y="0"/>
+                          <a:ext cx="2671445" cy="6766560"/>
+                        </a:xfrm>
+                        <a:prstGeom prst="rect">
+                          <a:avLst/>
+                        </a:prstGeom>
+                        <a:solidFill>
+                          <a:srgbClr val="FFFFFF"/>
+                        </a:solidFill>
+                        <a:ln w="9525">
+                          <a:solidFill>
+                            <a:srgbClr val="000000"/>
+                          </a:solidFill>
+                          <a:miter lim="800000"/>
+                          <a:headEnd/>
+                          <a:tailEnd/>
+                        </a:ln>
+                      </wps:spPr>
+                      <wps:txbx>
+                        <w:txbxContent>
+                          <w:p>
+                            <w:pPr>
+                              <w:pStyle w:val="berschrift2Zchn"/>
+                            </w:pPr>
+                            <w:r>
+                              <w:rPr>
+                                <w:noProof/>
+                              </w:rPr>
+                              <w:drawing>
+                                <wp:inline distT="0" distB="0" distL="0" distR="0">
+                                  <wp:extent cx="2353310" cy="158750"/>
+                                  <wp:effectExtent l="0" t="0" r="8890" b="0"/>
+                                  <wp:docPr id="528" name="Grafik 528" descr="https://latex.codecogs.com/gif.latex?alpha%20%3D%200.0001%2C%20iterations%20%3D%2010"/>
+                                  <wp:cNvGraphicFramePr>
+                                    <a:graphicFrameLocks xmlns:a="http://schemas.openxmlformats.org/drawingml/2006/main" noChangeAspect="1"/>
+                                  </wp:cNvGraphicFramePr>
+                                  <a:graphic xmlns:a="http://schemas.openxmlformats.org/drawingml/2006/main">
+                                    <a:graphicData uri="http://schemas.openxmlformats.org/drawingml/2006/picture">
+                                      <pic:pic xmlns:pic="http://schemas.openxmlformats.org/drawingml/2006/picture">
+                                        <pic:nvPicPr>
+                                          <pic:cNvPr id="0" name="Picture 305" descr="https://latex.codecogs.com/gif.latex?alpha%20%3D%200.0001%2C%20iterations%20%3D%2010"/>
+                                          <pic:cNvPicPr>
+                                            <a:picLocks noChangeAspect="1" noChangeArrowheads="1"/>
+                                          </pic:cNvPicPr>
+                                        </pic:nvPicPr>
+                                        <pic:blipFill>
+                                          <a:blip r:embed="rId110">
+                                            <a:extLst>
+                                              <a:ext uri="{28A0092B-C50C-407E-A947-70E740481C1C}">
+                                                <a14:useLocalDpi xmlns:a14="http://schemas.microsoft.com/office/drawing/2010/main" val="0"/>
+                                              </a:ext>
+                                            </a:extLst>
+                                          </a:blip>
+                                          <a:srcRect/>
+                                          <a:stretch>
+                                            <a:fillRect/>
+                                          </a:stretch>
+                                        </pic:blipFill>
+                                        <pic:spPr bwMode="auto">
+                                          <a:xfrm>
+                                            <a:off x="0" y="0"/>
+                                            <a:ext cx="2353310" cy="158750"/>
+                                          </a:xfrm>
+                                          <a:prstGeom prst="rect">
+                                            <a:avLst/>
+                                          </a:prstGeom>
+                                          <a:noFill/>
+                                          <a:ln>
+                                            <a:noFill/>
+                                          </a:ln>
+                                        </pic:spPr>
+                                      </pic:pic>
+                                    </a:graphicData>
+                                  </a:graphic>
+                                </wp:inline>
+                              </w:drawing>
+                            </w:r>
+                          </w:p>
+                          <w:p>
+                            <w:pPr>
+                              <w:pStyle w:val="berschrift2Zchn"/>
+                            </w:pPr>
+                            <w:r>
+                              <w:rPr>
+                                <w:noProof/>
+                              </w:rPr>
+                              <w:drawing>
+                                <wp:inline distT="0" distB="0" distL="0" distR="0" wp14:anchorId="0EC2BB5B" wp14:editId="204985C6">
+                                  <wp:extent cx="2479675" cy="1640205"/>
+                                  <wp:effectExtent l="0" t="0" r="0" b="0"/>
+                                  <wp:docPr id="535" name="Grafik 535"/>
+                                  <wp:cNvGraphicFramePr>
+                                    <a:graphicFrameLocks xmlns:a="http://schemas.openxmlformats.org/drawingml/2006/main" noChangeAspect="1"/>
+                                  </wp:cNvGraphicFramePr>
+                                  <a:graphic xmlns:a="http://schemas.openxmlformats.org/drawingml/2006/main">
+                                    <a:graphicData uri="http://schemas.openxmlformats.org/drawingml/2006/picture">
+                                      <pic:pic xmlns:pic="http://schemas.openxmlformats.org/drawingml/2006/picture">
+                                        <pic:nvPicPr>
+                                          <pic:cNvPr id="1" name=""/>
+                                          <pic:cNvPicPr/>
+                                        </pic:nvPicPr>
+                                        <pic:blipFill>
+                                          <a:blip r:embed="rId111"/>
+                                          <a:stretch>
+                                            <a:fillRect/>
+                                          </a:stretch>
+                                        </pic:blipFill>
+                                        <pic:spPr>
+                                          <a:xfrm>
+                                            <a:off x="0" y="0"/>
+                                            <a:ext cx="2479675" cy="1640205"/>
+                                          </a:xfrm>
+                                          <a:prstGeom prst="rect">
+                                            <a:avLst/>
+                                          </a:prstGeom>
+                                        </pic:spPr>
+                                      </pic:pic>
+                                    </a:graphicData>
+                                  </a:graphic>
+                                </wp:inline>
+                              </w:drawing>
+                            </w:r>
+                          </w:p>
+                          <w:p>
+                            <w:pPr>
+                              <w:pStyle w:val="berschrift2Zchn"/>
+                            </w:pPr>
+                          </w:p>
+                          <w:p>
+                            <w:pPr>
+                              <w:pStyle w:val="berschrift2Zchn"/>
+                            </w:pPr>
+                            <w:r>
+                              <w:rPr>
+                                <w:noProof/>
+                              </w:rPr>
+                              <w:drawing>
+                                <wp:inline distT="0" distB="0" distL="0" distR="0" wp14:anchorId="7B67EA33" wp14:editId="5C909246">
+                                  <wp:extent cx="2440940" cy="158750"/>
+                                  <wp:effectExtent l="0" t="0" r="0" b="0"/>
+                                  <wp:docPr id="525" name="Grafik 525" descr="https://latex.codecogs.com/gif.latex?alpha%20%3D%200.0001%2C%20iterations%20%3D%20100"/>
+                                  <wp:cNvGraphicFramePr>
+                                    <a:graphicFrameLocks xmlns:a="http://schemas.openxmlformats.org/drawingml/2006/main" noChangeAspect="1"/>
+                                  </wp:cNvGraphicFramePr>
+                                  <a:graphic xmlns:a="http://schemas.openxmlformats.org/drawingml/2006/main">
+                                    <a:graphicData uri="http://schemas.openxmlformats.org/drawingml/2006/picture">
+                                      <pic:pic xmlns:pic="http://schemas.openxmlformats.org/drawingml/2006/picture">
+                                        <pic:nvPicPr>
+                                          <pic:cNvPr id="0" name="Picture 249" descr="https://latex.codecogs.com/gif.latex?alpha%20%3D%200.0001%2C%20iterations%20%3D%20100"/>
+                                          <pic:cNvPicPr>
+                                            <a:picLocks noChangeAspect="1" noChangeArrowheads="1"/>
+                                          </pic:cNvPicPr>
+                                        </pic:nvPicPr>
+                                        <pic:blipFill>
+                                          <a:blip r:embed="rId83">
+                                            <a:extLst>
+                                              <a:ext uri="{28A0092B-C50C-407E-A947-70E740481C1C}">
+                                                <a14:useLocalDpi xmlns:a14="http://schemas.microsoft.com/office/drawing/2010/main" val="0"/>
+                                              </a:ext>
+                                            </a:extLst>
+                                          </a:blip>
+                                          <a:srcRect/>
+                                          <a:stretch>
+                                            <a:fillRect/>
+                                          </a:stretch>
+                                        </pic:blipFill>
+                                        <pic:spPr bwMode="auto">
+                                          <a:xfrm>
+                                            <a:off x="0" y="0"/>
+                                            <a:ext cx="2440940" cy="158750"/>
+                                          </a:xfrm>
+                                          <a:prstGeom prst="rect">
+                                            <a:avLst/>
+                                          </a:prstGeom>
+                                          <a:noFill/>
+                                          <a:ln>
+                                            <a:noFill/>
+                                          </a:ln>
+                                        </pic:spPr>
+                                      </pic:pic>
+                                    </a:graphicData>
+                                  </a:graphic>
+                                </wp:inline>
+                              </w:drawing>
+                            </w:r>
+                          </w:p>
+                          <w:p>
+                            <w:pPr>
+                              <w:pStyle w:val="berschrift2Zchn"/>
+                            </w:pPr>
+                            <w:r>
+                              <w:rPr>
+                                <w:noProof/>
+                              </w:rPr>
+                              <w:drawing>
+                                <wp:inline distT="0" distB="0" distL="0" distR="0" wp14:anchorId="7A81EC0B" wp14:editId="024E0D3A">
+                                  <wp:extent cx="2479675" cy="1657350"/>
+                                  <wp:effectExtent l="0" t="0" r="0" b="0"/>
+                                  <wp:docPr id="536" name="Grafik 536"/>
+                                  <wp:cNvGraphicFramePr>
+                                    <a:graphicFrameLocks xmlns:a="http://schemas.openxmlformats.org/drawingml/2006/main" noChangeAspect="1"/>
+                                  </wp:cNvGraphicFramePr>
+                                  <a:graphic xmlns:a="http://schemas.openxmlformats.org/drawingml/2006/main">
+                                    <a:graphicData uri="http://schemas.openxmlformats.org/drawingml/2006/picture">
+                                      <pic:pic xmlns:pic="http://schemas.openxmlformats.org/drawingml/2006/picture">
+                                        <pic:nvPicPr>
+                                          <pic:cNvPr id="1" name=""/>
+                                          <pic:cNvPicPr/>
+                                        </pic:nvPicPr>
+                                        <pic:blipFill>
+                                          <a:blip r:embed="rId112"/>
+                                          <a:stretch>
+                                            <a:fillRect/>
+                                          </a:stretch>
+                                        </pic:blipFill>
+                                        <pic:spPr>
+                                          <a:xfrm>
+                                            <a:off x="0" y="0"/>
+                                            <a:ext cx="2479675" cy="1657350"/>
+                                          </a:xfrm>
+                                          <a:prstGeom prst="rect">
+                                            <a:avLst/>
+                                          </a:prstGeom>
+                                        </pic:spPr>
+                                      </pic:pic>
+                                    </a:graphicData>
+                                  </a:graphic>
+                                </wp:inline>
+                              </w:drawing>
+                            </w:r>
+                          </w:p>
+                          <w:p>
+                            <w:pPr>
+                              <w:pStyle w:val="berschrift2Zchn"/>
+                            </w:pPr>
+                          </w:p>
+                          <w:p>
+                            <w:pPr>
+                              <w:pStyle w:val="berschrift2Zchn"/>
+                            </w:pPr>
+                            <w:r>
+                              <w:rPr>
+                                <w:noProof/>
+                              </w:rPr>
+                              <w:drawing>
+                                <wp:inline distT="0" distB="0" distL="0" distR="0" wp14:anchorId="2A4B02BD" wp14:editId="1AB4CE26">
+                                  <wp:extent cx="2479675" cy="155575"/>
+                                  <wp:effectExtent l="0" t="0" r="0" b="0"/>
+                                  <wp:docPr id="524" name="Grafik 524" descr="https://latex.codecogs.com/gif.latex?alpha%20%3D%200.0001%2C%20iterations%20%3D%201000"/>
+                                  <wp:cNvGraphicFramePr>
+                                    <a:graphicFrameLocks xmlns:a="http://schemas.openxmlformats.org/drawingml/2006/main" noChangeAspect="1"/>
+                                  </wp:cNvGraphicFramePr>
+                                  <a:graphic xmlns:a="http://schemas.openxmlformats.org/drawingml/2006/main">
+                                    <a:graphicData uri="http://schemas.openxmlformats.org/drawingml/2006/picture">
+                                      <pic:pic xmlns:pic="http://schemas.openxmlformats.org/drawingml/2006/picture">
+                                        <pic:nvPicPr>
+                                          <pic:cNvPr id="0" name="Picture 251" descr="https://latex.codecogs.com/gif.latex?alpha%20%3D%200.0001%2C%20iterations%20%3D%201000"/>
+                                          <pic:cNvPicPr>
+                                            <a:picLocks noChangeAspect="1" noChangeArrowheads="1"/>
+                                          </pic:cNvPicPr>
+                                        </pic:nvPicPr>
+                                        <pic:blipFill>
+                                          <a:blip r:embed="rId85">
+                                            <a:extLst>
+                                              <a:ext uri="{28A0092B-C50C-407E-A947-70E740481C1C}">
+                                                <a14:useLocalDpi xmlns:a14="http://schemas.microsoft.com/office/drawing/2010/main" val="0"/>
+                                              </a:ext>
+                                            </a:extLst>
+                                          </a:blip>
+                                          <a:srcRect/>
+                                          <a:stretch>
+                                            <a:fillRect/>
+                                          </a:stretch>
+                                        </pic:blipFill>
+                                        <pic:spPr bwMode="auto">
+                                          <a:xfrm>
+                                            <a:off x="0" y="0"/>
+                                            <a:ext cx="2479675" cy="155575"/>
+                                          </a:xfrm>
+                                          <a:prstGeom prst="rect">
+                                            <a:avLst/>
+                                          </a:prstGeom>
+                                          <a:noFill/>
+                                          <a:ln>
+                                            <a:noFill/>
+                                          </a:ln>
+                                        </pic:spPr>
+                                      </pic:pic>
+                                    </a:graphicData>
+                                  </a:graphic>
+                                </wp:inline>
+                              </w:drawing>
+                            </w:r>
+                          </w:p>
+                          <w:p>
+                            <w:pPr>
+                              <w:pStyle w:val="berschrift2Zchn"/>
+                            </w:pPr>
+                            <w:r>
+                              <w:rPr>
+                                <w:noProof/>
+                              </w:rPr>
+                              <w:drawing>
+                                <wp:inline distT="0" distB="0" distL="0" distR="0" wp14:anchorId="729B63E9" wp14:editId="217EB256">
+                                  <wp:extent cx="2479675" cy="1640205"/>
+                                  <wp:effectExtent l="0" t="0" r="0" b="0"/>
+                                  <wp:docPr id="537" name="Grafik 537"/>
+                                  <wp:cNvGraphicFramePr>
+                                    <a:graphicFrameLocks xmlns:a="http://schemas.openxmlformats.org/drawingml/2006/main" noChangeAspect="1"/>
+                                  </wp:cNvGraphicFramePr>
+                                  <a:graphic xmlns:a="http://schemas.openxmlformats.org/drawingml/2006/main">
+                                    <a:graphicData uri="http://schemas.openxmlformats.org/drawingml/2006/picture">
+                                      <pic:pic xmlns:pic="http://schemas.openxmlformats.org/drawingml/2006/picture">
+                                        <pic:nvPicPr>
+                                          <pic:cNvPr id="1" name=""/>
+                                          <pic:cNvPicPr/>
+                                        </pic:nvPicPr>
+                                        <pic:blipFill>
+                                          <a:blip r:embed="rId113"/>
+                                          <a:stretch>
+                                            <a:fillRect/>
+                                          </a:stretch>
+                                        </pic:blipFill>
+                                        <pic:spPr>
+                                          <a:xfrm>
+                                            <a:off x="0" y="0"/>
+                                            <a:ext cx="2479675" cy="1640205"/>
+                                          </a:xfrm>
+                                          <a:prstGeom prst="rect">
+                                            <a:avLst/>
+                                          </a:prstGeom>
+                                        </pic:spPr>
+                                      </pic:pic>
+                                    </a:graphicData>
+                                  </a:graphic>
+                                </wp:inline>
+                              </w:drawing>
+                            </w:r>
+                          </w:p>
+                        </w:txbxContent>
+                      </wps:txbx>
+                      <wps:bodyPr rot="0" vert="horz" wrap="square" lIns="91440" tIns="45720" rIns="91440" bIns="45720" anchor="t" anchorCtr="0">
+                        <a:noAutofit/>
+                      </wps:bodyPr>
+                    </wps:wsp>
+                  </a:graphicData>
+                </a:graphic>
+                <wp14:sizeRelH relativeFrom="margin">
+                  <wp14:pctWidth>0</wp14:pctWidth>
+                </wp14:sizeRelH>
+                <wp14:sizeRelV relativeFrom="margin">
+                  <wp14:pctHeight>0</wp14:pctHeight>
+                </wp14:sizeRelV>
+              </wp:anchor>
+            </w:drawing>
+          </mc:Choice>
+          <mc:Fallback>
+            <w:pict>
+              <v:shape w14:anchorId="162A83DD" id="_x0000_s1053" type="#_x0000_t202" style="position:absolute;margin-left:0;margin-top:3.65pt;width:210.35pt;height:532.8pt;z-index:251706368;visibility:visible;mso-wrap-style:square;mso-width-percent:0;mso-height-percent:0;mso-wrap-distance-left:9pt;mso-wrap-distance-top:3.6pt;mso-wrap-distance-right:9pt;mso-wrap-distance-bottom:3.6pt;mso-position-horizontal:left;mso-position-horizontal-relative:margin;mso-position-vertical:absolute;mso-position-vertical-relative:text;mso-width-percent:0;mso-height-percent:0;mso-width-relative:margin;mso-height-relative:margin;v-text-anchor:top" o:gfxdata="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">
+                <v:textbox>
+                  <w:txbxContent>
+                    <w:p>
+                      <w:pPr>
+                        <w:pStyle w:val="berschrift2Zchn"/>
+                      </w:pPr>
+                      <w:r>
+                        <w:rPr>
+                          <w:noProof/>
+                        </w:rPr>
+                        <w:drawing>
+                          <wp:inline distT="0" distB="0" distL="0" distR="0">
+                            <wp:extent cx="2353310" cy="158750"/>
+                            <wp:effectExtent l="0" t="0" r="8890" b="0"/>
+                            <wp:docPr id="528" name="Grafik 528" descr="https://latex.codecogs.com/gif.latex?alpha%20%3D%200.0001%2C%20iterations%20%3D%2010"/>
+                            <wp:cNvGraphicFramePr>
+                              <a:graphicFrameLocks xmlns:a="http://schemas.openxmlformats.org/drawingml/2006/main" noChangeAspect="1"/>
+                            </wp:cNvGraphicFramePr>
+                            <a:graphic xmlns:a="http://schemas.openxmlformats.org/drawingml/2006/main">
+                              <a:graphicData uri="http://schemas.openxmlformats.org/drawingml/2006/picture">
+                                <pic:pic xmlns:pic="http://schemas.openxmlformats.org/drawingml/2006/picture">
+                                  <pic:nvPicPr>
+                                    <pic:cNvPr id="0" name="Picture 305" descr="https://latex.codecogs.com/gif.latex?alpha%20%3D%200.0001%2C%20iterations%20%3D%2010"/>
+                                    <pic:cNvPicPr>
+                                      <a:picLocks noChangeAspect="1" noChangeArrowheads="1"/>
+                                    </pic:cNvPicPr>
+                                  </pic:nvPicPr>
+                                  <pic:blipFill>
+                                    <a:blip r:embed="rId110">
+                                      <a:extLst>
+                                        <a:ext uri="{28A0092B-C50C-407E-A947-70E740481C1C}">
+                                          <a14:useLocalDpi xmlns:a14="http://schemas.microsoft.com/office/drawing/2010/main" val="0"/>
+                                        </a:ext>
+                                      </a:extLst>
+                                    </a:blip>
+                                    <a:srcRect/>
+                                    <a:stretch>
+                                      <a:fillRect/>
+                                    </a:stretch>
+                                  </pic:blipFill>
+                                  <pic:spPr bwMode="auto">
+                                    <a:xfrm>
+                                      <a:off x="0" y="0"/>
+                                      <a:ext cx="2353310" cy="158750"/>
+                                    </a:xfrm>
+                                    <a:prstGeom prst="rect">
+                                      <a:avLst/>
+                                    </a:prstGeom>
+                                    <a:noFill/>
+                                    <a:ln>
+                                      <a:noFill/>
+                                    </a:ln>
+                                  </pic:spPr>
+                                </pic:pic>
+                              </a:graphicData>
+                            </a:graphic>
+                          </wp:inline>
+                        </w:drawing>
+                      </w:r>
+                    </w:p>
+                    <w:p>
+                      <w:pPr>
+                        <w:pStyle w:val="berschrift2Zchn"/>
+                      </w:pPr>
+                      <w:r>
+                        <w:rPr>
+                          <w:noProof/>
+                        </w:rPr>
+                        <w:drawing>
+                          <wp:inline distT="0" distB="0" distL="0" distR="0" wp14:anchorId="0EC2BB5B" wp14:editId="204985C6">
+                            <wp:extent cx="2479675" cy="1640205"/>
+                            <wp:effectExtent l="0" t="0" r="0" b="0"/>
+                            <wp:docPr id="535" name="Grafik 535"/>
+                            <wp:cNvGraphicFramePr>
+                              <a:graphicFrameLocks xmlns:a="http://schemas.openxmlformats.org/drawingml/2006/main" noChangeAspect="1"/>
+                            </wp:cNvGraphicFramePr>
+                            <a:graphic xmlns:a="http://schemas.openxmlformats.org/drawingml/2006/main">
+                              <a:graphicData uri="http://schemas.openxmlformats.org/drawingml/2006/picture">
+                                <pic:pic xmlns:pic="http://schemas.openxmlformats.org/drawingml/2006/picture">
+                                  <pic:nvPicPr>
+                                    <pic:cNvPr id="1" name=""/>
+                                    <pic:cNvPicPr/>
+                                  </pic:nvPicPr>
+                                  <pic:blipFill>
+                                    <a:blip r:embed="rId111"/>
+                                    <a:stretch>
+                                      <a:fillRect/>
+                                    </a:stretch>
+                                  </pic:blipFill>
+                                  <pic:spPr>
+                                    <a:xfrm>
+                                      <a:off x="0" y="0"/>
+                                      <a:ext cx="2479675" cy="1640205"/>
+                                    </a:xfrm>
+                                    <a:prstGeom prst="rect">
+                                      <a:avLst/>
+                                    </a:prstGeom>
+                                  </pic:spPr>
+                                </pic:pic>
+                              </a:graphicData>
+                            </a:graphic>
+                          </wp:inline>
+                        </w:drawing>
+                      </w:r>
+                    </w:p>
+                    <w:p>
+                      <w:pPr>
+                        <w:pStyle w:val="berschrift2Zchn"/>
+                      </w:pPr>
+                    </w:p>
+                    <w:p>
+                      <w:pPr>
+                        <w:pStyle w:val="berschrift2Zchn"/>
+                      </w:pPr>
+                      <w:r>
+                        <w:rPr>
+                          <w:noProof/>
+                        </w:rPr>
+                        <w:drawing>
+                          <wp:inline distT="0" distB="0" distL="0" distR="0" wp14:anchorId="7B67EA33" wp14:editId="5C909246">
+                            <wp:extent cx="2440940" cy="158750"/>
+                            <wp:effectExtent l="0" t="0" r="0" b="0"/>
+                            <wp:docPr id="525" name="Grafik 525" descr="https://latex.codecogs.com/gif.latex?alpha%20%3D%200.0001%2C%20iterations%20%3D%20100"/>
+                            <wp:cNvGraphicFramePr>
+                              <a:graphicFrameLocks xmlns:a="http://schemas.openxmlformats.org/drawingml/2006/main" noChangeAspect="1"/>
+                            </wp:cNvGraphicFramePr>
+                            <a:graphic xmlns:a="http://schemas.openxmlformats.org/drawingml/2006/main">
+                              <a:graphicData uri="http://schemas.openxmlformats.org/drawingml/2006/picture">
+                                <pic:pic xmlns:pic="http://schemas.openxmlformats.org/drawingml/2006/picture">
+                                  <pic:nvPicPr>
+                                    <pic:cNvPr id="0" name="Picture 249" descr="https://latex.codecogs.com/gif.latex?alpha%20%3D%200.0001%2C%20iterations%20%3D%20100"/>
+                                    <pic:cNvPicPr>
+                                      <a:picLocks noChangeAspect="1" noChangeArrowheads="1"/>
+                                    </pic:cNvPicPr>
+                                  </pic:nvPicPr>
+                                  <pic:blipFill>
+                                    <a:blip r:embed="rId83">
+                                      <a:extLst>
+                                        <a:ext uri="{28A0092B-C50C-407E-A947-70E740481C1C}">
+                                          <a14:useLocalDpi xmlns:a14="http://schemas.microsoft.com/office/drawing/2010/main" val="0"/>
+                                        </a:ext>
+                                      </a:extLst>
+                                    </a:blip>
+                                    <a:srcRect/>
+                                    <a:stretch>
+                                      <a:fillRect/>
+                                    </a:stretch>
+                                  </pic:blipFill>
+                                  <pic:spPr bwMode="auto">
+                                    <a:xfrm>
+                                      <a:off x="0" y="0"/>
+                                      <a:ext cx="2440940" cy="158750"/>
+                                    </a:xfrm>
+                                    <a:prstGeom prst="rect">
+                                      <a:avLst/>
+                                    </a:prstGeom>
+                                    <a:noFill/>
+                                    <a:ln>
+                                      <a:noFill/>
+                                    </a:ln>
+                                  </pic:spPr>
+                                </pic:pic>
+                              </a:graphicData>
+                            </a:graphic>
+                          </wp:inline>
+                        </w:drawing>
+                      </w:r>
+                    </w:p>
+                    <w:p>
+                      <w:pPr>
+                        <w:pStyle w:val="berschrift2Zchn"/>
+                      </w:pPr>
+                      <w:r>
+                        <w:rPr>
+                          <w:noProof/>
+                        </w:rPr>
+                        <w:drawing>
+                          <wp:inline distT="0" distB="0" distL="0" distR="0" wp14:anchorId="7A81EC0B" wp14:editId="024E0D3A">
+                            <wp:extent cx="2479675" cy="1657350"/>
+                            <wp:effectExtent l="0" t="0" r="0" b="0"/>
+                            <wp:docPr id="536" name="Grafik 536"/>
+                            <wp:cNvGraphicFramePr>
+                              <a:graphicFrameLocks xmlns:a="http://schemas.openxmlformats.org/drawingml/2006/main" noChangeAspect="1"/>
+                            </wp:cNvGraphicFramePr>
+                            <a:graphic xmlns:a="http://schemas.openxmlformats.org/drawingml/2006/main">
+                              <a:graphicData uri="http://schemas.openxmlformats.org/drawingml/2006/picture">
+                                <pic:pic xmlns:pic="http://schemas.openxmlformats.org/drawingml/2006/picture">
+                                  <pic:nvPicPr>
+                                    <pic:cNvPr id="1" name=""/>
+                                    <pic:cNvPicPr/>
+                                  </pic:nvPicPr>
+                                  <pic:blipFill>
+                                    <a:blip r:embed="rId112"/>
+                                    <a:stretch>
+                                      <a:fillRect/>
+                                    </a:stretch>
+                                  </pic:blipFill>
+                                  <pic:spPr>
+                                    <a:xfrm>
+                                      <a:off x="0" y="0"/>
+                                      <a:ext cx="2479675" cy="1657350"/>
+                                    </a:xfrm>
+                                    <a:prstGeom prst="rect">
+                                      <a:avLst/>
+                                    </a:prstGeom>
+                                  </pic:spPr>
+                                </pic:pic>
+                              </a:graphicData>
+                            </a:graphic>
+                          </wp:inline>
+                        </w:drawing>
+                      </w:r>
+                    </w:p>
+                    <w:p>
+                      <w:pPr>
+                        <w:pStyle w:val="berschrift2Zchn"/>
+                      </w:pPr>
+                    </w:p>
+                    <w:p>
+                      <w:pPr>
+                        <w:pStyle w:val="berschrift2Zchn"/>
+                      </w:pPr>
+                      <w:r>
+                        <w:rPr>
+                          <w:noProof/>
+                        </w:rPr>
+                        <w:drawing>
+                          <wp:inline distT="0" distB="0" distL="0" distR="0" wp14:anchorId="2A4B02BD" wp14:editId="1AB4CE26">
+                            <wp:extent cx="2479675" cy="155575"/>
+                            <wp:effectExtent l="0" t="0" r="0" b="0"/>
+                            <wp:docPr id="524" name="Grafik 524" descr="https://latex.codecogs.com/gif.latex?alpha%20%3D%200.0001%2C%20iterations%20%3D%201000"/>
+                            <wp:cNvGraphicFramePr>
+                              <a:graphicFrameLocks xmlns:a="http://schemas.openxmlformats.org/drawingml/2006/main" noChangeAspect="1"/>
+                            </wp:cNvGraphicFramePr>
+                            <a:graphic xmlns:a="http://schemas.openxmlformats.org/drawingml/2006/main">
+                              <a:graphicData uri="http://schemas.openxmlformats.org/drawingml/2006/picture">
+                                <pic:pic xmlns:pic="http://schemas.openxmlformats.org/drawingml/2006/picture">
+                                  <pic:nvPicPr>
+                                    <pic:cNvPr id="0" name="Picture 251" descr="https://latex.codecogs.com/gif.latex?alpha%20%3D%200.0001%2C%20iterations%20%3D%201000"/>
+                                    <pic:cNvPicPr>
+                                      <a:picLocks noChangeAspect="1" noChangeArrowheads="1"/>
+                                    </pic:cNvPicPr>
+                                  </pic:nvPicPr>
+                                  <pic:blipFill>
+                                    <a:blip r:embed="rId85">
+                                      <a:extLst>
+                                        <a:ext uri="{28A0092B-C50C-407E-A947-70E740481C1C}">
+                                          <a14:useLocalDpi xmlns:a14="http://schemas.microsoft.com/office/drawing/2010/main" val="0"/>
+                                        </a:ext>
+                                      </a:extLst>
+                                    </a:blip>
+                                    <a:srcRect/>
+                                    <a:stretch>
+                                      <a:fillRect/>
+                                    </a:stretch>
+                                  </pic:blipFill>
+                                  <pic:spPr bwMode="auto">
+                                    <a:xfrm>
+                                      <a:off x="0" y="0"/>
+                                      <a:ext cx="2479675" cy="155575"/>
+                                    </a:xfrm>
+                                    <a:prstGeom prst="rect">
+                                      <a:avLst/>
+                                    </a:prstGeom>
+                                    <a:noFill/>
+                                    <a:ln>
+                                      <a:noFill/>
+                                    </a:ln>
+                                  </pic:spPr>
+                                </pic:pic>
+                              </a:graphicData>
+                            </a:graphic>
+                          </wp:inline>
+                        </w:drawing>
+                      </w:r>
+                    </w:p>
+                    <w:p>
+                      <w:pPr>
+                        <w:pStyle w:val="berschrift2Zchn"/>
+                      </w:pPr>
+                      <w:r>
+                        <w:rPr>
+                          <w:noProof/>
+                        </w:rPr>
+                        <w:drawing>
+                          <wp:inline distT="0" distB="0" distL="0" distR="0" wp14:anchorId="729B63E9" wp14:editId="217EB256">
+                            <wp:extent cx="2479675" cy="1640205"/>
+                            <wp:effectExtent l="0" t="0" r="0" b="0"/>
+                            <wp:docPr id="537" name="Grafik 537"/>
+                            <wp:cNvGraphicFramePr>
+                              <a:graphicFrameLocks xmlns:a="http://schemas.openxmlformats.org/drawingml/2006/main" noChangeAspect="1"/>
+                            </wp:cNvGraphicFramePr>
+                            <a:graphic xmlns:a="http://schemas.openxmlformats.org/drawingml/2006/main">
+                              <a:graphicData uri="http://schemas.openxmlformats.org/drawingml/2006/picture">
+                                <pic:pic xmlns:pic="http://schemas.openxmlformats.org/drawingml/2006/picture">
+                                  <pic:nvPicPr>
+                                    <pic:cNvPr id="1" name=""/>
+                                    <pic:cNvPicPr/>
+                                  </pic:nvPicPr>
+                                  <pic:blipFill>
+                                    <a:blip r:embed="rId113"/>
+                                    <a:stretch>
+                                      <a:fillRect/>
+                                    </a:stretch>
+                                  </pic:blipFill>
+                                  <pic:spPr>
+                                    <a:xfrm>
+                                      <a:off x="0" y="0"/>
+                                      <a:ext cx="2479675" cy="1640205"/>
+                                    </a:xfrm>
+                                    <a:prstGeom prst="rect">
+                                      <a:avLst/>
+                                    </a:prstGeom>
+                                  </pic:spPr>
+                                </pic:pic>
+                              </a:graphicData>
+                            </a:graphic>
+                          </wp:inline>
+                        </w:drawing>
+                      </w:r>
+                    </w:p>
+                  </w:txbxContent>
+                </v:textbox>
+                <w10:wrap anchorx="margin"/>
+              </v:shape>
+            </w:pict>
+          </mc:Fallback>
+        </mc:AlternateContent>
+      </w:r>
+      <w:r>
+        <w:rPr>
+          <w:b/>
+        </w:rPr>
+        <w:br w:type="page"/>
+      </w:r>
+    </w:p>
+    <w:p>
+      <w:pPr>
+        <w:pStyle w:val="KeinLeerraum"/>
+        <w:rPr>
+          <w:b/>
+        </w:rPr>
+      </w:pPr>
+      <w:r>
+        <w:rPr>
+          <w:b/>
+        </w:rPr>
+        <w:lastRenderedPageBreak/>
+        <w:t>2</w:t>
+      </w:r>
+      <w:r>
+        <w:rPr>
+          <w:b/>
+        </w:rPr>
+        <w:t>) Was müssten Sie tun, damit Sie mehr als zwei Klassen vorhersagen können?</w:t>
       </w:r>
     </w:p>
     <w:p>
@@ -24536,7 +27267,7 @@
                     </pic:cNvPicPr>
                   </pic:nvPicPr>
                   <pic:blipFill>
-                    <a:blip r:embed="rId102">
+                    <a:blip r:embed="rId114">
                       <a:extLst>
                         <a:ext uri="{28A0092B-C50C-407E-A947-70E740481C1C}">
                           <a14:useLocalDpi xmlns:a14="http://schemas.microsoft.com/office/drawing/2010/main" val="0"/>
@@ -24592,7 +27323,7 @@
                     </pic:cNvPicPr>
                   </pic:nvPicPr>
                   <pic:blipFill>
-                    <a:blip r:embed="rId103">
+                    <a:blip r:embed="rId115">
                       <a:extLst>
                         <a:ext uri="{28A0092B-C50C-407E-A947-70E740481C1C}">
                           <a14:useLocalDpi xmlns:a14="http://schemas.microsoft.com/office/drawing/2010/main" val="0"/>
@@ -24657,7 +27388,7 @@
                     </pic:cNvPicPr>
                   </pic:nvPicPr>
                   <pic:blipFill>
-                    <a:blip r:embed="rId104">
+                    <a:blip r:embed="rId116">
                       <a:extLst>
                         <a:ext uri="{28A0092B-C50C-407E-A947-70E740481C1C}">
                           <a14:useLocalDpi xmlns:a14="http://schemas.microsoft.com/office/drawing/2010/main" val="0"/>
@@ -24717,7 +27448,7 @@
                     </pic:cNvPicPr>
                   </pic:nvPicPr>
                   <pic:blipFill>
-                    <a:blip r:embed="rId105">
+                    <a:blip r:embed="rId117">
                       <a:extLst>
                         <a:ext uri="{28A0092B-C50C-407E-A947-70E740481C1C}">
                           <a14:useLocalDpi xmlns:a14="http://schemas.microsoft.com/office/drawing/2010/main" val="0"/>
@@ -24775,13 +27506,7 @@
         <w:pStyle w:val="KeinLeerraum"/>
       </w:pPr>
       <w:r>
-        <w:t xml:space="preserve">Wir zeichnen nun jeden dieser </w:t>
-      </w:r>
-      <w:r>
-        <w:t>Wahrscheinlichkeitsgraphen</w:t>
-      </w:r>
-      <w:r>
-        <w:t xml:space="preserve"> mit einem Alpha-Wert von </w:t>
+        <w:t xml:space="preserve">Wir zeichnen nun jeden dieser Wahrscheinlichkeitsgraphen mit einem Alpha-Wert von </w:t>
       </w:r>
       <w:r>
         <w:rPr>
@@ -24805,7 +27530,7 @@
                     </pic:cNvPicPr>
                   </pic:nvPicPr>
                   <pic:blipFill>
-                    <a:blip r:embed="rId106">
+                    <a:blip r:embed="rId118">
                       <a:extLst>
                         <a:ext uri="{28A0092B-C50C-407E-A947-70E740481C1C}">
                           <a14:useLocalDpi xmlns:a14="http://schemas.microsoft.com/office/drawing/2010/main" val="0"/>
@@ -24872,10 +27597,7 @@
         <w:t>Darstellung</w:t>
       </w:r>
       <w:r>
-        <w:t xml:space="preserve"> des </w:t>
-      </w:r>
-      <w:r>
-        <w:t>Wahrscheinlichkeitsgraphen</w:t>
+        <w:t xml:space="preserve"> des Wahrscheinlichkeitsgraphen</w:t>
       </w:r>
       <w:r>
         <w:t xml:space="preserve"> keiner Klasse:</w:t>
@@ -24910,7 +27632,7 @@
                     </pic:cNvPicPr>
                   </pic:nvPicPr>
                   <pic:blipFill>
-                    <a:blip r:embed="rId107">
+                    <a:blip r:embed="rId119">
                       <a:extLst>
                         <a:ext uri="{28A0092B-C50C-407E-A947-70E740481C1C}">
                           <a14:useLocalDpi xmlns:a14="http://schemas.microsoft.com/office/drawing/2010/main" val="0"/>
@@ -24990,7 +27712,7 @@
                     </pic:cNvPicPr>
                   </pic:nvPicPr>
                   <pic:blipFill>
-                    <a:blip r:embed="rId108">
+                    <a:blip r:embed="rId120">
                       <a:extLst>
                         <a:ext uri="{28A0092B-C50C-407E-A947-70E740481C1C}">
                           <a14:useLocalDpi xmlns:a14="http://schemas.microsoft.com/office/drawing/2010/main" val="0"/>
@@ -25066,7 +27788,7 @@
                     </pic:cNvPicPr>
                   </pic:nvPicPr>
                   <pic:blipFill>
-                    <a:blip r:embed="rId109">
+                    <a:blip r:embed="rId121">
                       <a:extLst>
                         <a:ext uri="{28A0092B-C50C-407E-A947-70E740481C1C}">
                           <a14:useLocalDpi xmlns:a14="http://schemas.microsoft.com/office/drawing/2010/main" val="0"/>
@@ -25143,7 +27865,7 @@
                     </pic:cNvPicPr>
                   </pic:nvPicPr>
                   <pic:blipFill>
-                    <a:blip r:embed="rId110">
+                    <a:blip r:embed="rId122">
                       <a:extLst>
                         <a:ext uri="{28A0092B-C50C-407E-A947-70E740481C1C}">
                           <a14:useLocalDpi xmlns:a14="http://schemas.microsoft.com/office/drawing/2010/main" val="0"/>
@@ -25227,7 +27949,7 @@
                     </pic:cNvPicPr>
                   </pic:nvPicPr>
                   <pic:blipFill>
-                    <a:blip r:embed="rId111">
+                    <a:blip r:embed="rId123">
                       <a:extLst>
                         <a:ext uri="{28A0092B-C50C-407E-A947-70E740481C1C}">
                           <a14:useLocalDpi xmlns:a14="http://schemas.microsoft.com/office/drawing/2010/main" val="0"/>
@@ -25304,7 +28026,7 @@
                     </pic:cNvPicPr>
                   </pic:nvPicPr>
                   <pic:blipFill>
-                    <a:blip r:embed="rId112">
+                    <a:blip r:embed="rId124">
                       <a:extLst>
                         <a:ext uri="{28A0092B-C50C-407E-A947-70E740481C1C}">
                           <a14:useLocalDpi xmlns:a14="http://schemas.microsoft.com/office/drawing/2010/main" val="0"/>
@@ -26416,7 +29138,7 @@
 </file>
 
 <file path=customXml/itemProps1.xml><?xml version="1.0" encoding="utf-8"?>
-<ds:datastoreItem xmlns:ds="http://schemas.openxmlformats.org/officeDocument/2006/customXml" ds:itemID="{EB7112E1-8382-4C6F-9C0E-893CF51CC052}">
+<ds:datastoreItem xmlns:ds="http://schemas.openxmlformats.org/officeDocument/2006/customXml" ds:itemID="{DCFD8714-2924-42F9-83D4-8BADE7916253}">
   <ds:schemaRefs>
     <ds:schemaRef ds:uri="http://schemas.openxmlformats.org/officeDocument/2006/bibliography"/>
   </ds:schemaRefs>

</xml_diff>

<commit_message>
Fixed error in docu.
</commit_message>
<xml_diff>
--- a/3_Aufgabe/docu/isp3.docx
+++ b/3_Aufgabe/docu/isp3.docx
@@ -268,7 +268,7 @@
               </mc:Choice>
               <mc:Fallback>
                 <w:pict>
-                  <v:group w14:anchorId="272980DC" id="Gruppe 149" o:spid="_x0000_s1026" style="position:absolute;margin-left:0;margin-top:0;width:8in;height:95.7pt;z-index:251662336;mso-width-percent:941;mso-height-percent:121;mso-top-percent:23;mso-position-horizontal:center;mso-position-horizontal-relative:page;mso-position-vertical-relative:page;mso-width-percent:941;mso-height-percent:121;mso-top-percent:23" coordorigin="" coordsize="73152,12161" o:gfxdata="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">
+                  <v:group w14:anchorId="3D31F081" id="Gruppe 149" o:spid="_x0000_s1026" style="position:absolute;margin-left:0;margin-top:0;width:8in;height:95.7pt;z-index:251662336;mso-width-percent:941;mso-height-percent:121;mso-top-percent:23;mso-position-horizontal:center;mso-position-horizontal-relative:page;mso-position-vertical-relative:page;mso-width-percent:941;mso-height-percent:121;mso-top-percent:23" coordorigin="" coordsize="73152,12161" o:gfxdata="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">
                     <v:shape id="Rechteck 51" o:spid="_x0000_s1027" style="position:absolute;width:73152;height:11303;visibility:visible;mso-wrap-style:square;v-text-anchor:middle" coordsize="7312660,1129665" o:gfxdata="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" path="m,l7312660,r,1129665l3619500,733425,,1091565,,xe" fillcolor="#4472c4 [3204]" stroked="f" strokeweight="1pt">
                       <v:stroke joinstyle="miter"/>
                       <v:path arrowok="t" o:connecttype="custom" o:connectlocs="0,0;7315200,0;7315200,1130373;3620757,733885;0,1092249;0,0" o:connectangles="0,0,0,0,0,0"/>
@@ -1055,7 +1055,7 @@
           <w:r>
             <w:fldChar w:fldCharType="separate"/>
           </w:r>
-          <w:hyperlink w:anchor="_Toc484473543" w:history="1">
+          <w:hyperlink w:anchor="_Toc484474129" w:history="1">
             <w:r>
               <w:rPr>
                 <w:rStyle w:val="Hyperlink"/>
@@ -1082,7 +1082,7 @@
                 <w:noProof/>
                 <w:webHidden/>
               </w:rPr>
-              <w:instrText xml:space="preserve"> PAGEREF _Toc484473543 \h </w:instrText>
+              <w:instrText xml:space="preserve"> PAGEREF _Toc484474129 \h </w:instrText>
             </w:r>
             <w:r>
               <w:rPr>
@@ -1125,7 +1125,7 @@
               <w:lang w:eastAsia="de-DE"/>
             </w:rPr>
           </w:pPr>
-          <w:hyperlink w:anchor="_Toc484473544" w:history="1">
+          <w:hyperlink w:anchor="_Toc484474130" w:history="1">
             <w:r>
               <w:rPr>
                 <w:rStyle w:val="Hyperlink"/>
@@ -1152,7 +1152,7 @@
                 <w:noProof/>
                 <w:webHidden/>
               </w:rPr>
-              <w:instrText xml:space="preserve"> PAGEREF _Toc484473544 \h </w:instrText>
+              <w:instrText xml:space="preserve"> PAGEREF _Toc484474130 \h </w:instrText>
             </w:r>
             <w:r>
               <w:rPr>
@@ -1195,7 +1195,7 @@
               <w:lang w:eastAsia="de-DE"/>
             </w:rPr>
           </w:pPr>
-          <w:hyperlink w:anchor="_Toc484473545" w:history="1">
+          <w:hyperlink w:anchor="_Toc484474131" w:history="1">
             <w:r>
               <w:rPr>
                 <w:rStyle w:val="Hyperlink"/>
@@ -1222,7 +1222,7 @@
                 <w:noProof/>
                 <w:webHidden/>
               </w:rPr>
-              <w:instrText xml:space="preserve"> PAGEREF _Toc484473545 \h </w:instrText>
+              <w:instrText xml:space="preserve"> PAGEREF _Toc484474131 \h </w:instrText>
             </w:r>
             <w:r>
               <w:rPr>
@@ -1265,7 +1265,7 @@
               <w:lang w:eastAsia="de-DE"/>
             </w:rPr>
           </w:pPr>
-          <w:hyperlink w:anchor="_Toc484473546" w:history="1">
+          <w:hyperlink w:anchor="_Toc484474132" w:history="1">
             <w:r>
               <w:rPr>
                 <w:rStyle w:val="Hyperlink"/>
@@ -1292,7 +1292,7 @@
                 <w:noProof/>
                 <w:webHidden/>
               </w:rPr>
-              <w:instrText xml:space="preserve"> PAGEREF _Toc484473546 \h </w:instrText>
+              <w:instrText xml:space="preserve"> PAGEREF _Toc484474132 \h </w:instrText>
             </w:r>
             <w:r>
               <w:rPr>
@@ -1335,7 +1335,7 @@
               <w:lang w:eastAsia="de-DE"/>
             </w:rPr>
           </w:pPr>
-          <w:hyperlink w:anchor="_Toc484473547" w:history="1">
+          <w:hyperlink w:anchor="_Toc484474133" w:history="1">
             <w:r>
               <w:rPr>
                 <w:rStyle w:val="Hyperlink"/>
@@ -1362,7 +1362,7 @@
                 <w:noProof/>
                 <w:webHidden/>
               </w:rPr>
-              <w:instrText xml:space="preserve"> PAGEREF _Toc484473547 \h </w:instrText>
+              <w:instrText xml:space="preserve"> PAGEREF _Toc484474133 \h </w:instrText>
             </w:r>
             <w:r>
               <w:rPr>
@@ -1405,7 +1405,7 @@
               <w:lang w:eastAsia="de-DE"/>
             </w:rPr>
           </w:pPr>
-          <w:hyperlink w:anchor="_Toc484473548" w:history="1">
+          <w:hyperlink w:anchor="_Toc484474134" w:history="1">
             <w:r>
               <w:rPr>
                 <w:rStyle w:val="Hyperlink"/>
@@ -1432,7 +1432,7 @@
                 <w:noProof/>
                 <w:webHidden/>
               </w:rPr>
-              <w:instrText xml:space="preserve"> PAGEREF _Toc484473548 \h </w:instrText>
+              <w:instrText xml:space="preserve"> PAGEREF _Toc484474134 \h </w:instrText>
             </w:r>
             <w:r>
               <w:rPr>
@@ -1475,7 +1475,7 @@
               <w:lang w:eastAsia="de-DE"/>
             </w:rPr>
           </w:pPr>
-          <w:hyperlink w:anchor="_Toc484473549" w:history="1">
+          <w:hyperlink w:anchor="_Toc484474135" w:history="1">
             <w:r>
               <w:rPr>
                 <w:rStyle w:val="Hyperlink"/>
@@ -1502,7 +1502,7 @@
                 <w:noProof/>
                 <w:webHidden/>
               </w:rPr>
-              <w:instrText xml:space="preserve"> PAGEREF _Toc484473549 \h </w:instrText>
+              <w:instrText xml:space="preserve"> PAGEREF _Toc484474135 \h </w:instrText>
             </w:r>
             <w:r>
               <w:rPr>
@@ -1545,7 +1545,7 @@
               <w:lang w:eastAsia="de-DE"/>
             </w:rPr>
           </w:pPr>
-          <w:hyperlink w:anchor="_Toc484473550" w:history="1">
+          <w:hyperlink w:anchor="_Toc484474136" w:history="1">
             <w:r>
               <w:rPr>
                 <w:rStyle w:val="Hyperlink"/>
@@ -1572,7 +1572,7 @@
                 <w:noProof/>
                 <w:webHidden/>
               </w:rPr>
-              <w:instrText xml:space="preserve"> PAGEREF _Toc484473550 \h </w:instrText>
+              <w:instrText xml:space="preserve"> PAGEREF _Toc484474136 \h </w:instrText>
             </w:r>
             <w:r>
               <w:rPr>
@@ -1615,7 +1615,7 @@
               <w:lang w:eastAsia="de-DE"/>
             </w:rPr>
           </w:pPr>
-          <w:hyperlink w:anchor="_Toc484473551" w:history="1">
+          <w:hyperlink w:anchor="_Toc484474137" w:history="1">
             <w:r>
               <w:rPr>
                 <w:rStyle w:val="Hyperlink"/>
@@ -1642,7 +1642,7 @@
                 <w:noProof/>
                 <w:webHidden/>
               </w:rPr>
-              <w:instrText xml:space="preserve"> PAGEREF _Toc484473551 \h </w:instrText>
+              <w:instrText xml:space="preserve"> PAGEREF _Toc484474137 \h </w:instrText>
             </w:r>
             <w:r>
               <w:rPr>
@@ -1685,7 +1685,7 @@
               <w:lang w:eastAsia="de-DE"/>
             </w:rPr>
           </w:pPr>
-          <w:hyperlink w:anchor="_Toc484473552" w:history="1">
+          <w:hyperlink w:anchor="_Toc484474138" w:history="1">
             <w:r>
               <w:rPr>
                 <w:rStyle w:val="Hyperlink"/>
@@ -1712,7 +1712,7 @@
                 <w:noProof/>
                 <w:webHidden/>
               </w:rPr>
-              <w:instrText xml:space="preserve"> PAGEREF _Toc484473552 \h </w:instrText>
+              <w:instrText xml:space="preserve"> PAGEREF _Toc484474138 \h </w:instrText>
             </w:r>
             <w:r>
               <w:rPr>
@@ -1755,7 +1755,7 @@
               <w:lang w:eastAsia="de-DE"/>
             </w:rPr>
           </w:pPr>
-          <w:hyperlink w:anchor="_Toc484473553" w:history="1">
+          <w:hyperlink w:anchor="_Toc484474139" w:history="1">
             <w:r>
               <w:rPr>
                 <w:rStyle w:val="Hyperlink"/>
@@ -1782,7 +1782,7 @@
                 <w:noProof/>
                 <w:webHidden/>
               </w:rPr>
-              <w:instrText xml:space="preserve"> PAGEREF _Toc484473553 \h </w:instrText>
+              <w:instrText xml:space="preserve"> PAGEREF _Toc484474139 \h </w:instrText>
             </w:r>
             <w:r>
               <w:rPr>
@@ -1825,7 +1825,7 @@
               <w:lang w:eastAsia="de-DE"/>
             </w:rPr>
           </w:pPr>
-          <w:hyperlink w:anchor="_Toc484473554" w:history="1">
+          <w:hyperlink w:anchor="_Toc484474140" w:history="1">
             <w:r>
               <w:rPr>
                 <w:rStyle w:val="Hyperlink"/>
@@ -1852,7 +1852,7 @@
                 <w:noProof/>
                 <w:webHidden/>
               </w:rPr>
-              <w:instrText xml:space="preserve"> PAGEREF _Toc484473554 \h </w:instrText>
+              <w:instrText xml:space="preserve"> PAGEREF _Toc484474140 \h </w:instrText>
             </w:r>
             <w:r>
               <w:rPr>
@@ -1895,7 +1895,7 @@
               <w:lang w:eastAsia="de-DE"/>
             </w:rPr>
           </w:pPr>
-          <w:hyperlink w:anchor="_Toc484473555" w:history="1">
+          <w:hyperlink w:anchor="_Toc484474141" w:history="1">
             <w:r>
               <w:rPr>
                 <w:rStyle w:val="Hyperlink"/>
@@ -1922,7 +1922,7 @@
                 <w:noProof/>
                 <w:webHidden/>
               </w:rPr>
-              <w:instrText xml:space="preserve"> PAGEREF _Toc484473555 \h </w:instrText>
+              <w:instrText xml:space="preserve"> PAGEREF _Toc484474141 \h </w:instrText>
             </w:r>
             <w:r>
               <w:rPr>
@@ -1965,7 +1965,7 @@
               <w:lang w:eastAsia="de-DE"/>
             </w:rPr>
           </w:pPr>
-          <w:hyperlink w:anchor="_Toc484473556" w:history="1">
+          <w:hyperlink w:anchor="_Toc484474142" w:history="1">
             <w:r>
               <w:rPr>
                 <w:rStyle w:val="Hyperlink"/>
@@ -1992,7 +1992,7 @@
                 <w:noProof/>
                 <w:webHidden/>
               </w:rPr>
-              <w:instrText xml:space="preserve"> PAGEREF _Toc484473556 \h </w:instrText>
+              <w:instrText xml:space="preserve"> PAGEREF _Toc484474142 \h </w:instrText>
             </w:r>
             <w:r>
               <w:rPr>
@@ -2035,7 +2035,7 @@
               <w:lang w:eastAsia="de-DE"/>
             </w:rPr>
           </w:pPr>
-          <w:hyperlink w:anchor="_Toc484473557" w:history="1">
+          <w:hyperlink w:anchor="_Toc484474143" w:history="1">
             <w:r>
               <w:rPr>
                 <w:rStyle w:val="Hyperlink"/>
@@ -2062,7 +2062,7 @@
                 <w:noProof/>
                 <w:webHidden/>
               </w:rPr>
-              <w:instrText xml:space="preserve"> PAGEREF _Toc484473557 \h </w:instrText>
+              <w:instrText xml:space="preserve"> PAGEREF _Toc484474143 \h </w:instrText>
             </w:r>
             <w:r>
               <w:rPr>
@@ -2105,7 +2105,7 @@
               <w:lang w:eastAsia="de-DE"/>
             </w:rPr>
           </w:pPr>
-          <w:hyperlink w:anchor="_Toc484473558" w:history="1">
+          <w:hyperlink w:anchor="_Toc484474144" w:history="1">
             <w:r>
               <w:rPr>
                 <w:rStyle w:val="Hyperlink"/>
@@ -2132,7 +2132,7 @@
                 <w:noProof/>
                 <w:webHidden/>
               </w:rPr>
-              <w:instrText xml:space="preserve"> PAGEREF _Toc484473558 \h </w:instrText>
+              <w:instrText xml:space="preserve"> PAGEREF _Toc484474144 \h </w:instrText>
             </w:r>
             <w:r>
               <w:rPr>
@@ -2175,7 +2175,7 @@
               <w:lang w:eastAsia="de-DE"/>
             </w:rPr>
           </w:pPr>
-          <w:hyperlink w:anchor="_Toc484473559" w:history="1">
+          <w:hyperlink w:anchor="_Toc484474145" w:history="1">
             <w:r>
               <w:rPr>
                 <w:rStyle w:val="Hyperlink"/>
@@ -2202,7 +2202,7 @@
                 <w:noProof/>
                 <w:webHidden/>
               </w:rPr>
-              <w:instrText xml:space="preserve"> PAGEREF _Toc484473559 \h </w:instrText>
+              <w:instrText xml:space="preserve"> PAGEREF _Toc484474145 \h </w:instrText>
             </w:r>
             <w:r>
               <w:rPr>
@@ -2245,7 +2245,7 @@
               <w:lang w:eastAsia="de-DE"/>
             </w:rPr>
           </w:pPr>
-          <w:hyperlink w:anchor="_Toc484473560" w:history="1">
+          <w:hyperlink w:anchor="_Toc484474146" w:history="1">
             <w:r>
               <w:rPr>
                 <w:rStyle w:val="Hyperlink"/>
@@ -2272,7 +2272,7 @@
                 <w:noProof/>
                 <w:webHidden/>
               </w:rPr>
-              <w:instrText xml:space="preserve"> PAGEREF _Toc484473560 \h </w:instrText>
+              <w:instrText xml:space="preserve"> PAGEREF _Toc484474146 \h </w:instrText>
             </w:r>
             <w:r>
               <w:rPr>
@@ -2315,7 +2315,7 @@
               <w:lang w:eastAsia="de-DE"/>
             </w:rPr>
           </w:pPr>
-          <w:hyperlink w:anchor="_Toc484473561" w:history="1">
+          <w:hyperlink w:anchor="_Toc484474147" w:history="1">
             <w:r>
               <w:rPr>
                 <w:rStyle w:val="Hyperlink"/>
@@ -2342,7 +2342,7 @@
                 <w:noProof/>
                 <w:webHidden/>
               </w:rPr>
-              <w:instrText xml:space="preserve"> PAGEREF _Toc484473561 \h </w:instrText>
+              <w:instrText xml:space="preserve"> PAGEREF _Toc484474147 \h </w:instrText>
             </w:r>
             <w:r>
               <w:rPr>
@@ -2385,7 +2385,7 @@
               <w:lang w:eastAsia="de-DE"/>
             </w:rPr>
           </w:pPr>
-          <w:hyperlink w:anchor="_Toc484473562" w:history="1">
+          <w:hyperlink w:anchor="_Toc484474148" w:history="1">
             <w:r>
               <w:rPr>
                 <w:rStyle w:val="Hyperlink"/>
@@ -2412,7 +2412,7 @@
                 <w:noProof/>
                 <w:webHidden/>
               </w:rPr>
-              <w:instrText xml:space="preserve"> PAGEREF _Toc484473562 \h </w:instrText>
+              <w:instrText xml:space="preserve"> PAGEREF _Toc484474148 \h </w:instrText>
             </w:r>
             <w:r>
               <w:rPr>
@@ -2455,7 +2455,7 @@
               <w:lang w:eastAsia="de-DE"/>
             </w:rPr>
           </w:pPr>
-          <w:hyperlink w:anchor="_Toc484473563" w:history="1">
+          <w:hyperlink w:anchor="_Toc484474149" w:history="1">
             <w:r>
               <w:rPr>
                 <w:rStyle w:val="Hyperlink"/>
@@ -2482,7 +2482,7 @@
                 <w:noProof/>
                 <w:webHidden/>
               </w:rPr>
-              <w:instrText xml:space="preserve"> PAGEREF _Toc484473563 \h </w:instrText>
+              <w:instrText xml:space="preserve"> PAGEREF _Toc484474149 \h </w:instrText>
             </w:r>
             <w:r>
               <w:rPr>
@@ -2525,7 +2525,7 @@
               <w:lang w:eastAsia="de-DE"/>
             </w:rPr>
           </w:pPr>
-          <w:hyperlink w:anchor="_Toc484473564" w:history="1">
+          <w:hyperlink w:anchor="_Toc484474150" w:history="1">
             <w:r>
               <w:rPr>
                 <w:rStyle w:val="Hyperlink"/>
@@ -2552,7 +2552,7 @@
                 <w:noProof/>
                 <w:webHidden/>
               </w:rPr>
-              <w:instrText xml:space="preserve"> PAGEREF _Toc484473564 \h </w:instrText>
+              <w:instrText xml:space="preserve"> PAGEREF _Toc484474150 \h </w:instrText>
             </w:r>
             <w:r>
               <w:rPr>
@@ -2595,7 +2595,7 @@
               <w:lang w:eastAsia="de-DE"/>
             </w:rPr>
           </w:pPr>
-          <w:hyperlink w:anchor="_Toc484473565" w:history="1">
+          <w:hyperlink w:anchor="_Toc484474151" w:history="1">
             <w:r>
               <w:rPr>
                 <w:rStyle w:val="Hyperlink"/>
@@ -2622,7 +2622,7 @@
                 <w:noProof/>
                 <w:webHidden/>
               </w:rPr>
-              <w:instrText xml:space="preserve"> PAGEREF _Toc484473565 \h </w:instrText>
+              <w:instrText xml:space="preserve"> PAGEREF _Toc484474151 \h </w:instrText>
             </w:r>
             <w:r>
               <w:rPr>
@@ -2665,7 +2665,7 @@
               <w:lang w:eastAsia="de-DE"/>
             </w:rPr>
           </w:pPr>
-          <w:hyperlink w:anchor="_Toc484473566" w:history="1">
+          <w:hyperlink w:anchor="_Toc484474152" w:history="1">
             <w:r>
               <w:rPr>
                 <w:rStyle w:val="Hyperlink"/>
@@ -2692,7 +2692,7 @@
                 <w:noProof/>
                 <w:webHidden/>
               </w:rPr>
-              <w:instrText xml:space="preserve"> PAGEREF _Toc484473566 \h </w:instrText>
+              <w:instrText xml:space="preserve"> PAGEREF _Toc484474152 \h </w:instrText>
             </w:r>
             <w:r>
               <w:rPr>
@@ -2743,7 +2743,7 @@
       <w:pPr>
         <w:pStyle w:val="berschrift1"/>
       </w:pPr>
-      <w:bookmarkStart w:id="3" w:name="_Toc484473543"/>
+      <w:bookmarkStart w:id="3" w:name="_Toc484474129"/>
       <w:r>
         <w:lastRenderedPageBreak/>
         <w:t>0. Allgemeine Definitionen</w:t>
@@ -2754,7 +2754,7 @@
       <w:pPr>
         <w:pStyle w:val="berschrift2"/>
       </w:pPr>
-      <w:bookmarkStart w:id="4" w:name="_Toc484473544"/>
+      <w:bookmarkStart w:id="4" w:name="_Toc484474130"/>
       <w:r>
         <w:t xml:space="preserve">0.1. </w:t>
       </w:r>
@@ -3569,7 +3569,7 @@
       <w:pPr>
         <w:pStyle w:val="berschrift2"/>
       </w:pPr>
-      <w:bookmarkStart w:id="5" w:name="_Toc484473545"/>
+      <w:bookmarkStart w:id="5" w:name="_Toc484474131"/>
       <w:r>
         <w:lastRenderedPageBreak/>
         <w:t xml:space="preserve">0.2. </w:t>
@@ -4526,7 +4526,7 @@
       <w:pPr>
         <w:pStyle w:val="berschrift1"/>
       </w:pPr>
-      <w:bookmarkStart w:id="6" w:name="_Toc484473546"/>
+      <w:bookmarkStart w:id="6" w:name="_Toc484474132"/>
       <w:r>
         <w:lastRenderedPageBreak/>
         <w:t>1. Lineare Regression</w:t>
@@ -4537,7 +4537,7 @@
       <w:pPr>
         <w:pStyle w:val="berschrift2"/>
       </w:pPr>
-      <w:bookmarkStart w:id="7" w:name="_Toc484473547"/>
+      <w:bookmarkStart w:id="7" w:name="_Toc484474133"/>
       <w:r>
         <w:t xml:space="preserve">1.1. </w:t>
       </w:r>
@@ -4550,7 +4550,7 @@
       <w:pPr>
         <w:pStyle w:val="berschrift3"/>
       </w:pPr>
-      <w:bookmarkStart w:id="8" w:name="_Toc484473548"/>
+      <w:bookmarkStart w:id="8" w:name="_Toc484474134"/>
       <w:r>
         <w:t>1.1.1. Definition der Trainingsdaten</w:t>
       </w:r>
@@ -5840,7 +5840,7 @@
       <w:pPr>
         <w:pStyle w:val="berschrift3"/>
       </w:pPr>
-      <w:bookmarkStart w:id="9" w:name="_Toc484473549"/>
+      <w:bookmarkStart w:id="9" w:name="_Toc484474135"/>
       <w:r>
         <w:lastRenderedPageBreak/>
         <w:t xml:space="preserve">1.1.2. </w:t>
@@ -7343,7 +7343,7 @@
       <w:pPr>
         <w:pStyle w:val="berschrift3"/>
       </w:pPr>
-      <w:bookmarkStart w:id="10" w:name="_Toc484473550"/>
+      <w:bookmarkStart w:id="10" w:name="_Toc484474136"/>
       <w:r>
         <w:lastRenderedPageBreak/>
         <w:t xml:space="preserve">1.1.3. </w:t>
@@ -8565,7 +8565,7 @@
       <w:pPr>
         <w:pStyle w:val="berschrift3"/>
       </w:pPr>
-      <w:bookmarkStart w:id="11" w:name="_Toc484473551"/>
+      <w:bookmarkStart w:id="11" w:name="_Toc484474137"/>
       <w:r>
         <w:lastRenderedPageBreak/>
         <w:t>1.1.4. Ergebnis</w:t>
@@ -9900,7 +9900,7 @@
       <w:pPr>
         <w:pStyle w:val="berschrift3"/>
       </w:pPr>
-      <w:bookmarkStart w:id="12" w:name="_Toc484473552"/>
+      <w:bookmarkStart w:id="12" w:name="_Toc484474138"/>
       <w:r>
         <w:lastRenderedPageBreak/>
         <w:t>1.1.5. Beantwortung der Fragen</w:t>
@@ -9936,7 +9936,7 @@
       <w:pPr>
         <w:pStyle w:val="berschrift2"/>
       </w:pPr>
-      <w:bookmarkStart w:id="13" w:name="_Toc484473553"/>
+      <w:bookmarkStart w:id="13" w:name="_Toc484474139"/>
       <w:r>
         <w:lastRenderedPageBreak/>
         <w:t xml:space="preserve">1.2. </w:t>
@@ -9966,7 +9966,7 @@
       <w:pPr>
         <w:pStyle w:val="berschrift3"/>
       </w:pPr>
-      <w:bookmarkStart w:id="14" w:name="_Toc484473554"/>
+      <w:bookmarkStart w:id="14" w:name="_Toc484474140"/>
       <w:r>
         <w:t>1.2.1. Definition der Trainingsdaten</w:t>
       </w:r>
@@ -11256,7 +11256,7 @@
       <w:pPr>
         <w:pStyle w:val="berschrift3"/>
       </w:pPr>
-      <w:bookmarkStart w:id="15" w:name="_Toc484473555"/>
+      <w:bookmarkStart w:id="15" w:name="_Toc484474141"/>
       <w:r>
         <w:lastRenderedPageBreak/>
         <w:t xml:space="preserve">1.2.2. </w:t>
@@ -13366,7 +13366,7 @@
       <w:pPr>
         <w:pStyle w:val="berschrift3"/>
       </w:pPr>
-      <w:bookmarkStart w:id="16" w:name="_Toc484473556"/>
+      <w:bookmarkStart w:id="16" w:name="_Toc484474142"/>
       <w:r>
         <w:lastRenderedPageBreak/>
         <w:t>1.</w:t>
@@ -14585,7 +14585,7 @@
       <w:pPr>
         <w:pStyle w:val="berschrift3"/>
       </w:pPr>
-      <w:bookmarkStart w:id="17" w:name="_Toc484473557"/>
+      <w:bookmarkStart w:id="17" w:name="_Toc484474143"/>
       <w:r>
         <w:lastRenderedPageBreak/>
         <w:t>1.</w:t>
@@ -16073,7 +16073,7 @@
       <w:pPr>
         <w:pStyle w:val="berschrift3"/>
       </w:pPr>
-      <w:bookmarkStart w:id="18" w:name="_Toc484473558"/>
+      <w:bookmarkStart w:id="18" w:name="_Toc484474144"/>
       <w:r>
         <w:lastRenderedPageBreak/>
         <w:t>1.2</w:t>
@@ -16306,7 +16306,7 @@
           </mc:Choice>
           <mc:Fallback>
             <w:pict>
-              <v:rect w14:anchorId="73F14B3D" id="Rechteck 375" o:spid="_x0000_s1026" style="position:absolute;margin-left:-7pt;margin-top:9.8pt;width:214.75pt;height:66.35pt;z-index:251697152;visibility:visible;mso-wrap-style:square;mso-height-percent:0;mso-wrap-distance-left:9pt;mso-wrap-distance-top:0;mso-wrap-distance-right:9pt;mso-wrap-distance-bottom:0;mso-position-horizontal:absolute;mso-position-horizontal-relative:text;mso-position-vertical:absolute;mso-position-vertical-relative:text;mso-height-percent:0;mso-height-relative:margin;v-text-anchor:middle" o:gfxdata="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" filled="f" strokecolor="#1f3763 [1604]" strokeweight="1pt"/>
+              <v:rect w14:anchorId="26B27536" id="Rechteck 375" o:spid="_x0000_s1026" style="position:absolute;margin-left:-7pt;margin-top:9.8pt;width:214.75pt;height:66.35pt;z-index:251697152;visibility:visible;mso-wrap-style:square;mso-height-percent:0;mso-wrap-distance-left:9pt;mso-wrap-distance-top:0;mso-wrap-distance-right:9pt;mso-wrap-distance-bottom:0;mso-position-horizontal:absolute;mso-position-horizontal-relative:text;mso-position-vertical:absolute;mso-position-vertical-relative:text;mso-height-percent:0;mso-height-relative:margin;v-text-anchor:middle" o:gfxdata="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" filled="f" strokecolor="#1f3763 [1604]" strokeweight="1pt"/>
             </w:pict>
           </mc:Fallback>
         </mc:AlternateContent>
@@ -16477,7 +16477,7 @@
           </mc:Choice>
           <mc:Fallback>
             <w:pict>
-              <v:rect w14:anchorId="451E713B" id="Rechteck 334" o:spid="_x0000_s1026" style="position:absolute;margin-left:243.1pt;margin-top:9.2pt;width:214.7pt;height:231pt;z-index:251685888;visibility:visible;mso-wrap-style:square;mso-wrap-distance-left:9pt;mso-wrap-distance-top:0;mso-wrap-distance-right:9pt;mso-wrap-distance-bottom:0;mso-position-horizontal:absolute;mso-position-horizontal-relative:text;mso-position-vertical:absolute;mso-position-vertical-relative:text;v-text-anchor:middle" o:gfxdata="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" filled="f" strokecolor="#1f3763 [1604]" strokeweight="1pt"/>
+              <v:rect w14:anchorId="7EE2D8A8" id="Rechteck 334" o:spid="_x0000_s1026" style="position:absolute;margin-left:243.1pt;margin-top:9.2pt;width:214.7pt;height:231pt;z-index:251685888;visibility:visible;mso-wrap-style:square;mso-wrap-distance-left:9pt;mso-wrap-distance-top:0;mso-wrap-distance-right:9pt;mso-wrap-distance-bottom:0;mso-position-horizontal:absolute;mso-position-horizontal-relative:text;mso-position-vertical:absolute;mso-position-vertical-relative:text;v-text-anchor:middle" o:gfxdata="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" filled="f" strokecolor="#1f3763 [1604]" strokeweight="1pt"/>
             </w:pict>
           </mc:Fallback>
         </mc:AlternateContent>
@@ -16546,7 +16546,7 @@
           </mc:Choice>
           <mc:Fallback>
             <w:pict>
-              <v:rect w14:anchorId="082F4E11" id="Rechteck 331" o:spid="_x0000_s1026" style="position:absolute;margin-left:-6.95pt;margin-top:9.35pt;width:214.75pt;height:231.05pt;z-index:251679744;visibility:visible;mso-wrap-style:square;mso-wrap-distance-left:9pt;mso-wrap-distance-top:0;mso-wrap-distance-right:9pt;mso-wrap-distance-bottom:0;mso-position-horizontal:absolute;mso-position-horizontal-relative:text;mso-position-vertical:absolute;mso-position-vertical-relative:text;v-text-anchor:middle" o:gfxdata="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" filled="f" strokecolor="#1f3763 [1604]" strokeweight="1pt"/>
+              <v:rect w14:anchorId="7D658EF2" id="Rechteck 331" o:spid="_x0000_s1026" style="position:absolute;margin-left:-6.95pt;margin-top:9.35pt;width:214.75pt;height:231.05pt;z-index:251679744;visibility:visible;mso-wrap-style:square;mso-wrap-distance-left:9pt;mso-wrap-distance-top:0;mso-wrap-distance-right:9pt;mso-wrap-distance-bottom:0;mso-position-horizontal:absolute;mso-position-horizontal-relative:text;mso-position-vertical:absolute;mso-position-vertical-relative:text;v-text-anchor:middle" o:gfxdata="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" filled="f" strokecolor="#1f3763 [1604]" strokeweight="1pt"/>
             </w:pict>
           </mc:Fallback>
         </mc:AlternateContent>
@@ -16742,7 +16742,7 @@
           </mc:Choice>
           <mc:Fallback>
             <w:pict>
-              <v:rect w14:anchorId="0646FA45" id="Rechteck 333" o:spid="_x0000_s1026" style="position:absolute;margin-left:242.75pt;margin-top:6.7pt;width:214.7pt;height:231pt;z-index:251683840;visibility:visible;mso-wrap-style:square;mso-wrap-distance-left:9pt;mso-wrap-distance-top:0;mso-wrap-distance-right:9pt;mso-wrap-distance-bottom:0;mso-position-horizontal:absolute;mso-position-horizontal-relative:text;mso-position-vertical:absolute;mso-position-vertical-relative:text;v-text-anchor:middle" o:gfxdata="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" filled="f" strokecolor="#1f3763 [1604]" strokeweight="1pt"/>
+              <v:rect w14:anchorId="59F15BAE" id="Rechteck 333" o:spid="_x0000_s1026" style="position:absolute;margin-left:242.75pt;margin-top:6.7pt;width:214.7pt;height:231pt;z-index:251683840;visibility:visible;mso-wrap-style:square;mso-wrap-distance-left:9pt;mso-wrap-distance-top:0;mso-wrap-distance-right:9pt;mso-wrap-distance-bottom:0;mso-position-horizontal:absolute;mso-position-horizontal-relative:text;mso-position-vertical:absolute;mso-position-vertical-relative:text;v-text-anchor:middle" o:gfxdata="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" filled="f" strokecolor="#1f3763 [1604]" strokeweight="1pt"/>
             </w:pict>
           </mc:Fallback>
         </mc:AlternateContent>
@@ -16811,7 +16811,7 @@
           </mc:Choice>
           <mc:Fallback>
             <w:pict>
-              <v:rect w14:anchorId="06C38D0E" id="Rechteck 332" o:spid="_x0000_s1026" style="position:absolute;margin-left:-7pt;margin-top:6.95pt;width:214.7pt;height:231pt;z-index:251681792;visibility:visible;mso-wrap-style:square;mso-wrap-distance-left:9pt;mso-wrap-distance-top:0;mso-wrap-distance-right:9pt;mso-wrap-distance-bottom:0;mso-position-horizontal:absolute;mso-position-horizontal-relative:text;mso-position-vertical:absolute;mso-position-vertical-relative:text;v-text-anchor:middle" o:gfxdata="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" filled="f" strokecolor="#1f3763 [1604]" strokeweight="1pt"/>
+              <v:rect w14:anchorId="7E85DA26" id="Rechteck 332" o:spid="_x0000_s1026" style="position:absolute;margin-left:-7pt;margin-top:6.95pt;width:214.7pt;height:231pt;z-index:251681792;visibility:visible;mso-wrap-style:square;mso-wrap-distance-left:9pt;mso-wrap-distance-top:0;mso-wrap-distance-right:9pt;mso-wrap-distance-bottom:0;mso-position-horizontal:absolute;mso-position-horizontal-relative:text;mso-position-vertical:absolute;mso-position-vertical-relative:text;v-text-anchor:middle" o:gfxdata="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" filled="f" strokecolor="#1f3763 [1604]" strokeweight="1pt"/>
             </w:pict>
           </mc:Fallback>
         </mc:AlternateContent>
@@ -19276,8 +19276,6 @@
         </w:rPr>
         <w:br w:type="page"/>
       </w:r>
-      <w:bookmarkStart w:id="19" w:name="_GoBack"/>
-      <w:bookmarkEnd w:id="19"/>
     </w:p>
     <w:p>
       <w:pPr>
@@ -19373,7 +19371,7 @@
       <w:pPr>
         <w:pStyle w:val="berschrift2"/>
       </w:pPr>
-      <w:bookmarkStart w:id="20" w:name="_Toc484473559"/>
+      <w:bookmarkStart w:id="19" w:name="_Toc484474145"/>
       <w:r>
         <w:lastRenderedPageBreak/>
         <w:t xml:space="preserve">1.3. </w:t>
@@ -19381,7 +19379,7 @@
       <w:r>
         <w:t>Vorhersage von Immobilienpreisen mit linearer Regression</w:t>
       </w:r>
-      <w:bookmarkEnd w:id="20"/>
+      <w:bookmarkEnd w:id="19"/>
     </w:p>
     <w:p>
       <w:pPr>
@@ -19962,41 +19960,41 @@
       <w:pPr>
         <w:pStyle w:val="berschrift1"/>
       </w:pPr>
-      <w:bookmarkStart w:id="21" w:name="_Toc484473560"/>
+      <w:bookmarkStart w:id="20" w:name="_Toc484474146"/>
       <w:r>
         <w:lastRenderedPageBreak/>
         <w:t>2. Logistische Regression</w:t>
       </w:r>
+      <w:bookmarkEnd w:id="20"/>
+    </w:p>
+    <w:p>
+      <w:pPr>
+        <w:pStyle w:val="berschrift2"/>
+      </w:pPr>
+      <w:bookmarkStart w:id="21" w:name="_Toc484474147"/>
+      <w:r>
+        <w:t>2.1</w:t>
+      </w:r>
+      <w:r>
+        <w:t>.</w:t>
+      </w:r>
+      <w:r>
+        <w:t xml:space="preserve"> Training mittels SGD</w:t>
+      </w:r>
       <w:bookmarkEnd w:id="21"/>
     </w:p>
     <w:p>
       <w:pPr>
-        <w:pStyle w:val="berschrift2"/>
-      </w:pPr>
-      <w:bookmarkStart w:id="22" w:name="_Toc484473561"/>
+        <w:pStyle w:val="berschrift3"/>
+      </w:pPr>
+      <w:bookmarkStart w:id="22" w:name="_Toc484474148"/>
       <w:r>
         <w:t>2.1</w:t>
       </w:r>
       <w:r>
-        <w:t>.</w:t>
-      </w:r>
-      <w:r>
-        <w:t xml:space="preserve"> Training mittels SGD</w:t>
+        <w:t>.1. Definition der Trainingsdaten</w:t>
       </w:r>
       <w:bookmarkEnd w:id="22"/>
-    </w:p>
-    <w:p>
-      <w:pPr>
-        <w:pStyle w:val="berschrift3"/>
-      </w:pPr>
-      <w:bookmarkStart w:id="23" w:name="_Toc484473562"/>
-      <w:r>
-        <w:t>2.1</w:t>
-      </w:r>
-      <w:r>
-        <w:t>.1. Definition der Trainingsdaten</w:t>
-      </w:r>
-      <w:bookmarkEnd w:id="23"/>
     </w:p>
     <w:p>
       <w:pPr>
@@ -20229,7 +20227,7 @@
       <w:pPr>
         <w:pStyle w:val="berschrift3"/>
       </w:pPr>
-      <w:bookmarkStart w:id="24" w:name="_Toc484473563"/>
+      <w:bookmarkStart w:id="23" w:name="_Toc484474149"/>
       <w:r>
         <w:t>2.1</w:t>
       </w:r>
@@ -20242,7 +20240,7 @@
       <w:r>
         <w:t>es Modells</w:t>
       </w:r>
-      <w:bookmarkEnd w:id="24"/>
+      <w:bookmarkEnd w:id="23"/>
     </w:p>
     <w:p>
       <w:pPr>
@@ -22352,7 +22350,7 @@
       <w:pPr>
         <w:pStyle w:val="berschrift3"/>
       </w:pPr>
-      <w:bookmarkStart w:id="25" w:name="_Toc484473564"/>
+      <w:bookmarkStart w:id="24" w:name="_Toc484474150"/>
       <w:r>
         <w:t>2.1</w:t>
       </w:r>
@@ -22362,7 +22360,7 @@
       <w:r>
         <w:t>Aufstellen der Hypothese</w:t>
       </w:r>
-      <w:bookmarkEnd w:id="25"/>
+      <w:bookmarkEnd w:id="24"/>
     </w:p>
     <w:p>
       <w:pPr>
@@ -23145,7 +23143,7 @@
       <w:pPr>
         <w:pStyle w:val="berschrift3"/>
       </w:pPr>
-      <w:bookmarkStart w:id="26" w:name="_Toc484473565"/>
+      <w:bookmarkStart w:id="25" w:name="_Toc484474151"/>
       <w:r>
         <w:lastRenderedPageBreak/>
         <w:t>2.1</w:t>
@@ -23153,20 +23151,25 @@
       <w:r>
         <w:t>.4. Ergebnis</w:t>
       </w:r>
-      <w:bookmarkEnd w:id="26"/>
-    </w:p>
-    <w:p>
-      <w:pPr>
-        <w:pStyle w:val="KeinLeerraum"/>
-      </w:pPr>
-    </w:p>
-    <w:p>
-      <w:pPr>
-        <w:pStyle w:val="KeinLeerraum"/>
-      </w:pPr>
-      <w:r>
-        <w:t>Zur Erinnerung: Gegeben waren die folgenden Trainingsdaten:</w:t>
-      </w:r>
+      <w:bookmarkEnd w:id="25"/>
+    </w:p>
+    <w:p>
+      <w:pPr>
+        <w:pStyle w:val="KeinLeerraum"/>
+      </w:pPr>
+    </w:p>
+    <w:p>
+      <w:pPr>
+        <w:pStyle w:val="KeinLeerraum"/>
+      </w:pPr>
+      <w:r>
+        <w:t>Gegeben waren die folgenden Trainingsdaten:</w:t>
+      </w:r>
+    </w:p>
+    <w:p>
+      <w:pPr>
+        <w:pStyle w:val="KeinLeerraum"/>
+      </w:pPr>
     </w:p>
     <w:p>
       <w:pPr>
@@ -23176,1048 +23179,48 @@
         <w:rPr>
           <w:noProof/>
         </w:rPr>
-        <mc:AlternateContent>
-          <mc:Choice Requires="wps">
-            <w:drawing>
-              <wp:anchor distT="45720" distB="45720" distL="114300" distR="114300" simplePos="0" relativeHeight="251700224" behindDoc="0" locked="0" layoutInCell="1" allowOverlap="1" wp14:anchorId="2F12A759" wp14:editId="79AACCB5">
-                <wp:simplePos x="0" y="0"/>
-                <wp:positionH relativeFrom="margin">
-                  <wp:align>right</wp:align>
-                </wp:positionH>
-                <wp:positionV relativeFrom="paragraph">
-                  <wp:posOffset>180340</wp:posOffset>
-                </wp:positionV>
-                <wp:extent cx="3999230" cy="2377440"/>
-                <wp:effectExtent l="0" t="0" r="1270" b="3810"/>
-                <wp:wrapSquare wrapText="bothSides"/>
-                <wp:docPr id="426" name="Textfeld 2"/>
-                <wp:cNvGraphicFramePr>
-                  <a:graphicFrameLocks xmlns:a="http://schemas.openxmlformats.org/drawingml/2006/main"/>
-                </wp:cNvGraphicFramePr>
-                <a:graphic xmlns:a="http://schemas.openxmlformats.org/drawingml/2006/main">
-                  <a:graphicData uri="http://schemas.microsoft.com/office/word/2010/wordprocessingShape">
-                    <wps:wsp>
-                      <wps:cNvSpPr txBox="1">
-                        <a:spLocks noChangeArrowheads="1"/>
-                      </wps:cNvSpPr>
-                      <wps:spPr bwMode="auto">
-                        <a:xfrm>
-                          <a:off x="0" y="0"/>
-                          <a:ext cx="3999230" cy="2377440"/>
-                        </a:xfrm>
-                        <a:prstGeom prst="rect">
-                          <a:avLst/>
-                        </a:prstGeom>
-                        <a:solidFill>
-                          <a:srgbClr val="FFFFFF"/>
-                        </a:solidFill>
-                        <a:ln w="9525">
-                          <a:noFill/>
-                          <a:miter lim="800000"/>
-                          <a:headEnd/>
-                          <a:tailEnd/>
-                        </a:ln>
-                      </wps:spPr>
-                      <wps:txbx>
-                        <w:txbxContent>
-                          <w:p>
-                            <w:r>
-                              <w:rPr>
-                                <w:noProof/>
-                              </w:rPr>
-                              <w:drawing>
-                                <wp:inline distT="0" distB="0" distL="0" distR="0" wp14:anchorId="0EAB6A48" wp14:editId="61190DB8">
-                                  <wp:extent cx="1097280" cy="2099310"/>
-                                  <wp:effectExtent l="0" t="0" r="7620" b="0"/>
-                                  <wp:docPr id="480" name="Grafik 480" descr="https://latex.codecogs.com/gif.latex?x_%7B1%7D%20%3D%20%5Cbegin%7Bpmatrix%7D%200.86%20%5C%5C%200.09%20%5C%5C%20-0.85%20%5C%5C%200.87%20%5C%5C%20-0.44%20%5C%5C%20-0.43%20%5C%5C%20-1.1%20%5C%5C%200.4%20%5C%5C%20-0.96%20%5C%5C%200.17%20%5Cend%7Bpmatrix%7D"/>
-                                  <wp:cNvGraphicFramePr>
-                                    <a:graphicFrameLocks xmlns:a="http://schemas.openxmlformats.org/drawingml/2006/main" noChangeAspect="1"/>
-                                  </wp:cNvGraphicFramePr>
-                                  <a:graphic xmlns:a="http://schemas.openxmlformats.org/drawingml/2006/main">
-                                    <a:graphicData uri="http://schemas.openxmlformats.org/drawingml/2006/picture">
-                                      <pic:pic xmlns:pic="http://schemas.openxmlformats.org/drawingml/2006/picture">
-                                        <pic:nvPicPr>
-                                          <pic:cNvPr id="0" name="Picture 60" descr="https://latex.codecogs.com/gif.latex?x_%7B1%7D%20%3D%20%5Cbegin%7Bpmatrix%7D%200.86%20%5C%5C%200.09%20%5C%5C%20-0.85%20%5C%5C%200.87%20%5C%5C%20-0.44%20%5C%5C%20-0.43%20%5C%5C%20-1.1%20%5C%5C%200.4%20%5C%5C%20-0.96%20%5C%5C%200.17%20%5Cend%7Bpmatrix%7D"/>
-                                          <pic:cNvPicPr>
-                                            <a:picLocks noChangeAspect="1" noChangeArrowheads="1"/>
-                                          </pic:cNvPicPr>
-                                        </pic:nvPicPr>
-                                        <pic:blipFill>
-                                          <a:blip r:embed="rId26">
-                                            <a:extLst>
-                                              <a:ext uri="{28A0092B-C50C-407E-A947-70E740481C1C}">
-                                                <a14:useLocalDpi xmlns:a14="http://schemas.microsoft.com/office/drawing/2010/main" val="0"/>
-                                              </a:ext>
-                                            </a:extLst>
-                                          </a:blip>
-                                          <a:srcRect/>
-                                          <a:stretch>
-                                            <a:fillRect/>
-                                          </a:stretch>
-                                        </pic:blipFill>
-                                        <pic:spPr bwMode="auto">
-                                          <a:xfrm>
-                                            <a:off x="0" y="0"/>
-                                            <a:ext cx="1097280" cy="2099310"/>
-                                          </a:xfrm>
-                                          <a:prstGeom prst="rect">
-                                            <a:avLst/>
-                                          </a:prstGeom>
-                                          <a:noFill/>
-                                          <a:ln>
-                                            <a:noFill/>
-                                          </a:ln>
-                                        </pic:spPr>
-                                      </pic:pic>
-                                    </a:graphicData>
-                                  </a:graphic>
-                                </wp:inline>
-                              </w:drawing>
-                            </w:r>
-                            <w:r>
-                              <w:tab/>
-                            </w:r>
-                            <w:r>
-                              <w:tab/>
-                            </w:r>
-                            <w:r>
-                              <w:rPr>
-                                <w:noProof/>
-                              </w:rPr>
-                              <w:drawing>
-                                <wp:inline distT="0" distB="0" distL="0" distR="0" wp14:anchorId="19302336" wp14:editId="66C3A083">
-                                  <wp:extent cx="1017905" cy="2099310"/>
-                                  <wp:effectExtent l="0" t="0" r="0" b="0"/>
-                                  <wp:docPr id="481" name="Grafik 481" descr="https://latex.codecogs.com/gif.latex?y%20%3D%20%5Cbegin%7Bpmatrix%7D%202.49%20%5C%5C%200.83%20%5C%5C%20-0.25%20%5C%5C%203.1%20%5C%5C%200.87%20%5C%5C%200.02%20%5C%5C%20-0.12%20%5C%5C%201.81%20%5C%5C%20-0.83%20%5C%5C%200.43%20%5Cend%7Bpmatrix%7D"/>
-                                  <wp:cNvGraphicFramePr>
-                                    <a:graphicFrameLocks xmlns:a="http://schemas.openxmlformats.org/drawingml/2006/main" noChangeAspect="1"/>
-                                  </wp:cNvGraphicFramePr>
-                                  <a:graphic xmlns:a="http://schemas.openxmlformats.org/drawingml/2006/main">
-                                    <a:graphicData uri="http://schemas.openxmlformats.org/drawingml/2006/picture">
-                                      <pic:pic xmlns:pic="http://schemas.openxmlformats.org/drawingml/2006/picture">
-                                        <pic:nvPicPr>
-                                          <pic:cNvPr id="0" name="Picture 62" descr="https://latex.codecogs.com/gif.latex?y%20%3D%20%5Cbegin%7Bpmatrix%7D%202.49%20%5C%5C%200.83%20%5C%5C%20-0.25%20%5C%5C%203.1%20%5C%5C%200.87%20%5C%5C%200.02%20%5C%5C%20-0.12%20%5C%5C%201.81%20%5C%5C%20-0.83%20%5C%5C%200.43%20%5Cend%7Bpmatrix%7D"/>
-                                          <pic:cNvPicPr>
-                                            <a:picLocks noChangeAspect="1" noChangeArrowheads="1"/>
-                                          </pic:cNvPicPr>
-                                        </pic:nvPicPr>
-                                        <pic:blipFill>
-                                          <a:blip r:embed="rId27">
-                                            <a:extLst>
-                                              <a:ext uri="{28A0092B-C50C-407E-A947-70E740481C1C}">
-                                                <a14:useLocalDpi xmlns:a14="http://schemas.microsoft.com/office/drawing/2010/main" val="0"/>
-                                              </a:ext>
-                                            </a:extLst>
-                                          </a:blip>
-                                          <a:srcRect/>
-                                          <a:stretch>
-                                            <a:fillRect/>
-                                          </a:stretch>
-                                        </pic:blipFill>
-                                        <pic:spPr bwMode="auto">
-                                          <a:xfrm>
-                                            <a:off x="0" y="0"/>
-                                            <a:ext cx="1017905" cy="2099310"/>
-                                          </a:xfrm>
-                                          <a:prstGeom prst="rect">
-                                            <a:avLst/>
-                                          </a:prstGeom>
-                                          <a:noFill/>
-                                          <a:ln>
-                                            <a:noFill/>
-                                          </a:ln>
-                                        </pic:spPr>
-                                      </pic:pic>
-                                    </a:graphicData>
-                                  </a:graphic>
-                                </wp:inline>
-                              </w:drawing>
-                            </w:r>
-                          </w:p>
-                        </w:txbxContent>
-                      </wps:txbx>
-                      <wps:bodyPr rot="0" vert="horz" wrap="square" lIns="91440" tIns="45720" rIns="91440" bIns="45720" anchor="t" anchorCtr="0">
-                        <a:noAutofit/>
-                      </wps:bodyPr>
-                    </wps:wsp>
-                  </a:graphicData>
-                </a:graphic>
-                <wp14:sizeRelH relativeFrom="margin">
-                  <wp14:pctWidth>0</wp14:pctWidth>
-                </wp14:sizeRelH>
-                <wp14:sizeRelV relativeFrom="margin">
-                  <wp14:pctHeight>0</wp14:pctHeight>
-                </wp14:sizeRelV>
-              </wp:anchor>
-            </w:drawing>
-          </mc:Choice>
-          <mc:Fallback>
-            <w:pict>
-              <v:shape w14:anchorId="2F12A759" id="_x0000_s1048" type="#_x0000_t202" style="position:absolute;margin-left:263.7pt;margin-top:14.2pt;width:314.9pt;height:187.2pt;z-index:251700224;visibility:visible;mso-wrap-style:square;mso-width-percent:0;mso-height-percent:0;mso-wrap-distance-left:9pt;mso-wrap-distance-top:3.6pt;mso-wrap-distance-right:9pt;mso-wrap-distance-bottom:3.6pt;mso-position-horizontal:right;mso-position-horizontal-relative:margin;mso-position-vertical:absolute;mso-position-vertical-relative:text;mso-width-percent:0;mso-height-percent:0;mso-width-relative:margin;mso-height-relative:margin;v-text-anchor:top" o:gfxdata="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" stroked="f">
-                <v:textbox>
-                  <w:txbxContent>
-                    <w:p>
-                      <w:r>
-                        <w:rPr>
-                          <w:noProof/>
-                        </w:rPr>
-                        <w:drawing>
-                          <wp:inline distT="0" distB="0" distL="0" distR="0" wp14:anchorId="0EAB6A48" wp14:editId="61190DB8">
-                            <wp:extent cx="1097280" cy="2099310"/>
-                            <wp:effectExtent l="0" t="0" r="7620" b="0"/>
-                            <wp:docPr id="480" name="Grafik 480" descr="https://latex.codecogs.com/gif.latex?x_%7B1%7D%20%3D%20%5Cbegin%7Bpmatrix%7D%200.86%20%5C%5C%200.09%20%5C%5C%20-0.85%20%5C%5C%200.87%20%5C%5C%20-0.44%20%5C%5C%20-0.43%20%5C%5C%20-1.1%20%5C%5C%200.4%20%5C%5C%20-0.96%20%5C%5C%200.17%20%5Cend%7Bpmatrix%7D"/>
-                            <wp:cNvGraphicFramePr>
-                              <a:graphicFrameLocks xmlns:a="http://schemas.openxmlformats.org/drawingml/2006/main" noChangeAspect="1"/>
-                            </wp:cNvGraphicFramePr>
-                            <a:graphic xmlns:a="http://schemas.openxmlformats.org/drawingml/2006/main">
-                              <a:graphicData uri="http://schemas.openxmlformats.org/drawingml/2006/picture">
-                                <pic:pic xmlns:pic="http://schemas.openxmlformats.org/drawingml/2006/picture">
-                                  <pic:nvPicPr>
-                                    <pic:cNvPr id="0" name="Picture 60" descr="https://latex.codecogs.com/gif.latex?x_%7B1%7D%20%3D%20%5Cbegin%7Bpmatrix%7D%200.86%20%5C%5C%200.09%20%5C%5C%20-0.85%20%5C%5C%200.87%20%5C%5C%20-0.44%20%5C%5C%20-0.43%20%5C%5C%20-1.1%20%5C%5C%200.4%20%5C%5C%20-0.96%20%5C%5C%200.17%20%5Cend%7Bpmatrix%7D"/>
-                                    <pic:cNvPicPr>
-                                      <a:picLocks noChangeAspect="1" noChangeArrowheads="1"/>
-                                    </pic:cNvPicPr>
-                                  </pic:nvPicPr>
-                                  <pic:blipFill>
-                                    <a:blip r:embed="rId26">
-                                      <a:extLst>
-                                        <a:ext uri="{28A0092B-C50C-407E-A947-70E740481C1C}">
-                                          <a14:useLocalDpi xmlns:a14="http://schemas.microsoft.com/office/drawing/2010/main" val="0"/>
-                                        </a:ext>
-                                      </a:extLst>
-                                    </a:blip>
-                                    <a:srcRect/>
-                                    <a:stretch>
-                                      <a:fillRect/>
-                                    </a:stretch>
-                                  </pic:blipFill>
-                                  <pic:spPr bwMode="auto">
-                                    <a:xfrm>
-                                      <a:off x="0" y="0"/>
-                                      <a:ext cx="1097280" cy="2099310"/>
-                                    </a:xfrm>
-                                    <a:prstGeom prst="rect">
-                                      <a:avLst/>
-                                    </a:prstGeom>
-                                    <a:noFill/>
-                                    <a:ln>
-                                      <a:noFill/>
-                                    </a:ln>
-                                  </pic:spPr>
-                                </pic:pic>
-                              </a:graphicData>
-                            </a:graphic>
-                          </wp:inline>
-                        </w:drawing>
-                      </w:r>
-                      <w:r>
-                        <w:tab/>
-                      </w:r>
-                      <w:r>
-                        <w:tab/>
-                      </w:r>
-                      <w:r>
-                        <w:rPr>
-                          <w:noProof/>
-                        </w:rPr>
-                        <w:drawing>
-                          <wp:inline distT="0" distB="0" distL="0" distR="0" wp14:anchorId="19302336" wp14:editId="66C3A083">
-                            <wp:extent cx="1017905" cy="2099310"/>
-                            <wp:effectExtent l="0" t="0" r="0" b="0"/>
-                            <wp:docPr id="481" name="Grafik 481" descr="https://latex.codecogs.com/gif.latex?y%20%3D%20%5Cbegin%7Bpmatrix%7D%202.49%20%5C%5C%200.83%20%5C%5C%20-0.25%20%5C%5C%203.1%20%5C%5C%200.87%20%5C%5C%200.02%20%5C%5C%20-0.12%20%5C%5C%201.81%20%5C%5C%20-0.83%20%5C%5C%200.43%20%5Cend%7Bpmatrix%7D"/>
-                            <wp:cNvGraphicFramePr>
-                              <a:graphicFrameLocks xmlns:a="http://schemas.openxmlformats.org/drawingml/2006/main" noChangeAspect="1"/>
-                            </wp:cNvGraphicFramePr>
-                            <a:graphic xmlns:a="http://schemas.openxmlformats.org/drawingml/2006/main">
-                              <a:graphicData uri="http://schemas.openxmlformats.org/drawingml/2006/picture">
-                                <pic:pic xmlns:pic="http://schemas.openxmlformats.org/drawingml/2006/picture">
-                                  <pic:nvPicPr>
-                                    <pic:cNvPr id="0" name="Picture 62" descr="https://latex.codecogs.com/gif.latex?y%20%3D%20%5Cbegin%7Bpmatrix%7D%202.49%20%5C%5C%200.83%20%5C%5C%20-0.25%20%5C%5C%203.1%20%5C%5C%200.87%20%5C%5C%200.02%20%5C%5C%20-0.12%20%5C%5C%201.81%20%5C%5C%20-0.83%20%5C%5C%200.43%20%5Cend%7Bpmatrix%7D"/>
-                                    <pic:cNvPicPr>
-                                      <a:picLocks noChangeAspect="1" noChangeArrowheads="1"/>
-                                    </pic:cNvPicPr>
-                                  </pic:nvPicPr>
-                                  <pic:blipFill>
-                                    <a:blip r:embed="rId27">
-                                      <a:extLst>
-                                        <a:ext uri="{28A0092B-C50C-407E-A947-70E740481C1C}">
-                                          <a14:useLocalDpi xmlns:a14="http://schemas.microsoft.com/office/drawing/2010/main" val="0"/>
-                                        </a:ext>
-                                      </a:extLst>
-                                    </a:blip>
-                                    <a:srcRect/>
-                                    <a:stretch>
-                                      <a:fillRect/>
-                                    </a:stretch>
-                                  </pic:blipFill>
-                                  <pic:spPr bwMode="auto">
-                                    <a:xfrm>
-                                      <a:off x="0" y="0"/>
-                                      <a:ext cx="1017905" cy="2099310"/>
-                                    </a:xfrm>
-                                    <a:prstGeom prst="rect">
-                                      <a:avLst/>
-                                    </a:prstGeom>
-                                    <a:noFill/>
-                                    <a:ln>
-                                      <a:noFill/>
-                                    </a:ln>
-                                  </pic:spPr>
-                                </pic:pic>
-                              </a:graphicData>
-                            </a:graphic>
-                          </wp:inline>
-                        </w:drawing>
-                      </w:r>
-                    </w:p>
-                  </w:txbxContent>
-                </v:textbox>
-                <w10:wrap type="square" anchorx="margin"/>
-              </v:shape>
-            </w:pict>
-          </mc:Fallback>
-        </mc:AlternateContent>
-      </w:r>
-    </w:p>
-    <w:tbl>
-      <w:tblPr>
-        <w:tblW w:w="2400" w:type="dxa"/>
-        <w:tblBorders>
-          <w:top w:val="single" w:sz="4" w:space="0" w:color="auto"/>
-          <w:left w:val="single" w:sz="4" w:space="0" w:color="auto"/>
-          <w:bottom w:val="single" w:sz="4" w:space="0" w:color="auto"/>
-          <w:right w:val="single" w:sz="4" w:space="0" w:color="auto"/>
-          <w:insideH w:val="single" w:sz="4" w:space="0" w:color="auto"/>
-          <w:insideV w:val="single" w:sz="4" w:space="0" w:color="auto"/>
-        </w:tblBorders>
-        <w:tblCellMar>
-          <w:top w:w="15" w:type="dxa"/>
-          <w:left w:w="70" w:type="dxa"/>
-          <w:bottom w:w="15" w:type="dxa"/>
-          <w:right w:w="70" w:type="dxa"/>
-        </w:tblCellMar>
-        <w:tblLook w:val="04A0" w:firstRow="1" w:lastRow="0" w:firstColumn="1" w:lastColumn="0" w:noHBand="0" w:noVBand="1"/>
-      </w:tblPr>
-      <w:tblGrid>
-        <w:gridCol w:w="1200"/>
-        <w:gridCol w:w="1200"/>
-      </w:tblGrid>
-      <w:tr>
-        <w:trPr>
-          <w:trHeight w:val="300"/>
-        </w:trPr>
-        <w:tc>
-          <w:tcPr>
-            <w:tcW w:w="1200" w:type="dxa"/>
-            <w:noWrap/>
-            <w:vAlign w:val="bottom"/>
-          </w:tcPr>
-          <w:p>
-            <w:pPr>
-              <w:spacing w:after="0" w:line="240" w:lineRule="auto"/>
-              <w:rPr>
-                <w:rFonts w:ascii="Calibri" w:eastAsia="Times New Roman" w:hAnsi="Calibri" w:cs="Calibri"/>
-                <w:color w:val="000000"/>
-                <w:lang w:eastAsia="de-DE"/>
-              </w:rPr>
-            </w:pPr>
-            <w:r>
-              <w:rPr>
-                <w:noProof/>
-              </w:rPr>
-              <w:drawing>
-                <wp:inline distT="0" distB="0" distL="0" distR="0" wp14:anchorId="287C319E" wp14:editId="3F884999">
-                  <wp:extent cx="151130" cy="111125"/>
-                  <wp:effectExtent l="0" t="0" r="1270" b="3175"/>
-                  <wp:docPr id="469" name="Grafik 469" descr="https://latex.codecogs.com/gif.latex?x_%7B1%7D"/>
-                  <wp:cNvGraphicFramePr>
-                    <a:graphicFrameLocks xmlns:a="http://schemas.openxmlformats.org/drawingml/2006/main" noChangeAspect="1"/>
-                  </wp:cNvGraphicFramePr>
-                  <a:graphic xmlns:a="http://schemas.openxmlformats.org/drawingml/2006/main">
-                    <a:graphicData uri="http://schemas.openxmlformats.org/drawingml/2006/picture">
-                      <pic:pic xmlns:pic="http://schemas.openxmlformats.org/drawingml/2006/picture">
-                        <pic:nvPicPr>
-                          <pic:cNvPr id="0" name="Picture 17" descr="https://latex.codecogs.com/gif.latex?x_%7B1%7D"/>
-                          <pic:cNvPicPr>
-                            <a:picLocks noChangeAspect="1" noChangeArrowheads="1"/>
-                          </pic:cNvPicPr>
-                        </pic:nvPicPr>
-                        <pic:blipFill>
-                          <a:blip r:embed="rId11">
-                            <a:extLst>
-                              <a:ext uri="{28A0092B-C50C-407E-A947-70E740481C1C}">
-                                <a14:useLocalDpi xmlns:a14="http://schemas.microsoft.com/office/drawing/2010/main" val="0"/>
-                              </a:ext>
-                            </a:extLst>
-                          </a:blip>
-                          <a:srcRect/>
-                          <a:stretch>
-                            <a:fillRect/>
-                          </a:stretch>
-                        </pic:blipFill>
-                        <pic:spPr bwMode="auto">
-                          <a:xfrm>
-                            <a:off x="0" y="0"/>
-                            <a:ext cx="151130" cy="111125"/>
-                          </a:xfrm>
-                          <a:prstGeom prst="rect">
-                            <a:avLst/>
-                          </a:prstGeom>
-                          <a:noFill/>
-                          <a:ln>
-                            <a:noFill/>
-                          </a:ln>
-                        </pic:spPr>
-                      </pic:pic>
-                    </a:graphicData>
-                  </a:graphic>
-                </wp:inline>
-              </w:drawing>
-            </w:r>
-          </w:p>
-        </w:tc>
-        <w:tc>
-          <w:tcPr>
-            <w:tcW w:w="1200" w:type="dxa"/>
-            <w:noWrap/>
-            <w:vAlign w:val="bottom"/>
-          </w:tcPr>
-          <w:p>
-            <w:pPr>
-              <w:spacing w:after="0" w:line="240" w:lineRule="auto"/>
-              <w:rPr>
-                <w:rFonts w:ascii="Calibri" w:eastAsia="Times New Roman" w:hAnsi="Calibri" w:cs="Calibri"/>
-                <w:color w:val="000000"/>
-                <w:lang w:eastAsia="de-DE"/>
-              </w:rPr>
-            </w:pPr>
-            <w:r>
-              <w:rPr>
-                <w:noProof/>
-              </w:rPr>
-              <w:drawing>
-                <wp:inline distT="0" distB="0" distL="0" distR="0" wp14:anchorId="6A7C4C32" wp14:editId="3D83FD4B">
-                  <wp:extent cx="87630" cy="111125"/>
-                  <wp:effectExtent l="0" t="0" r="7620" b="3175"/>
-                  <wp:docPr id="470" name="Grafik 470" descr="https://latex.codecogs.com/gif.latex?y"/>
-                  <wp:cNvGraphicFramePr>
-                    <a:graphicFrameLocks xmlns:a="http://schemas.openxmlformats.org/drawingml/2006/main" noChangeAspect="1"/>
-                  </wp:cNvGraphicFramePr>
-                  <a:graphic xmlns:a="http://schemas.openxmlformats.org/drawingml/2006/main">
-                    <a:graphicData uri="http://schemas.openxmlformats.org/drawingml/2006/picture">
-                      <pic:pic xmlns:pic="http://schemas.openxmlformats.org/drawingml/2006/picture">
-                        <pic:nvPicPr>
-                          <pic:cNvPr id="0" name="Picture 19" descr="https://latex.codecogs.com/gif.latex?y"/>
-                          <pic:cNvPicPr>
-                            <a:picLocks noChangeAspect="1" noChangeArrowheads="1"/>
-                          </pic:cNvPicPr>
-                        </pic:nvPicPr>
-                        <pic:blipFill>
-                          <a:blip r:embed="rId28">
-                            <a:extLst>
-                              <a:ext uri="{28A0092B-C50C-407E-A947-70E740481C1C}">
-                                <a14:useLocalDpi xmlns:a14="http://schemas.microsoft.com/office/drawing/2010/main" val="0"/>
-                              </a:ext>
-                            </a:extLst>
-                          </a:blip>
-                          <a:srcRect/>
-                          <a:stretch>
-                            <a:fillRect/>
-                          </a:stretch>
-                        </pic:blipFill>
-                        <pic:spPr bwMode="auto">
-                          <a:xfrm>
-                            <a:off x="0" y="0"/>
-                            <a:ext cx="87630" cy="111125"/>
-                          </a:xfrm>
-                          <a:prstGeom prst="rect">
-                            <a:avLst/>
-                          </a:prstGeom>
-                          <a:noFill/>
-                          <a:ln>
-                            <a:noFill/>
-                          </a:ln>
-                        </pic:spPr>
-                      </pic:pic>
-                    </a:graphicData>
-                  </a:graphic>
-                </wp:inline>
-              </w:drawing>
-            </w:r>
-          </w:p>
-        </w:tc>
-      </w:tr>
-      <w:tr>
-        <w:trPr>
-          <w:trHeight w:val="300"/>
-        </w:trPr>
-        <w:tc>
-          <w:tcPr>
-            <w:tcW w:w="1200" w:type="dxa"/>
-            <w:noWrap/>
-            <w:vAlign w:val="bottom"/>
-            <w:hideMark/>
-          </w:tcPr>
-          <w:p>
-            <w:pPr>
-              <w:spacing w:after="0" w:line="240" w:lineRule="auto"/>
-              <w:rPr>
-                <w:rFonts w:ascii="Calibri" w:eastAsia="Times New Roman" w:hAnsi="Calibri" w:cs="Calibri"/>
-                <w:color w:val="000000"/>
-                <w:lang w:eastAsia="de-DE"/>
-              </w:rPr>
-            </w:pPr>
-            <w:r>
-              <w:rPr>
-                <w:rFonts w:ascii="Calibri" w:eastAsia="Times New Roman" w:hAnsi="Calibri" w:cs="Calibri"/>
-                <w:color w:val="000000"/>
-                <w:lang w:eastAsia="de-DE"/>
-              </w:rPr>
-              <w:t>0.86</w:t>
-            </w:r>
-          </w:p>
-        </w:tc>
-        <w:tc>
-          <w:tcPr>
-            <w:tcW w:w="1200" w:type="dxa"/>
-            <w:noWrap/>
-            <w:vAlign w:val="bottom"/>
-            <w:hideMark/>
-          </w:tcPr>
-          <w:p>
-            <w:pPr>
-              <w:spacing w:after="0" w:line="240" w:lineRule="auto"/>
-              <w:rPr>
-                <w:rFonts w:ascii="Calibri" w:eastAsia="Times New Roman" w:hAnsi="Calibri" w:cs="Calibri"/>
-                <w:color w:val="000000"/>
-                <w:lang w:eastAsia="de-DE"/>
-              </w:rPr>
-            </w:pPr>
-            <w:r>
-              <w:rPr>
-                <w:rFonts w:ascii="Calibri" w:eastAsia="Times New Roman" w:hAnsi="Calibri" w:cs="Calibri"/>
-                <w:color w:val="000000"/>
-                <w:lang w:eastAsia="de-DE"/>
-              </w:rPr>
-              <w:t>2.49</w:t>
-            </w:r>
-          </w:p>
-        </w:tc>
-      </w:tr>
-      <w:tr>
-        <w:trPr>
-          <w:trHeight w:val="300"/>
-        </w:trPr>
-        <w:tc>
-          <w:tcPr>
-            <w:tcW w:w="1200" w:type="dxa"/>
-            <w:noWrap/>
-            <w:vAlign w:val="bottom"/>
-            <w:hideMark/>
-          </w:tcPr>
-          <w:p>
-            <w:pPr>
-              <w:spacing w:after="0" w:line="240" w:lineRule="auto"/>
-              <w:rPr>
-                <w:rFonts w:ascii="Calibri" w:eastAsia="Times New Roman" w:hAnsi="Calibri" w:cs="Calibri"/>
-                <w:color w:val="000000"/>
-                <w:lang w:eastAsia="de-DE"/>
-              </w:rPr>
-            </w:pPr>
-            <w:r>
-              <w:rPr>
-                <w:rFonts w:ascii="Calibri" w:eastAsia="Times New Roman" w:hAnsi="Calibri" w:cs="Calibri"/>
-                <w:color w:val="000000"/>
-                <w:lang w:eastAsia="de-DE"/>
-              </w:rPr>
-              <w:t>0.09</w:t>
-            </w:r>
-          </w:p>
-        </w:tc>
-        <w:tc>
-          <w:tcPr>
-            <w:tcW w:w="1200" w:type="dxa"/>
-            <w:noWrap/>
-            <w:vAlign w:val="bottom"/>
-            <w:hideMark/>
-          </w:tcPr>
-          <w:p>
-            <w:pPr>
-              <w:spacing w:after="0" w:line="240" w:lineRule="auto"/>
-              <w:rPr>
-                <w:rFonts w:ascii="Calibri" w:eastAsia="Times New Roman" w:hAnsi="Calibri" w:cs="Calibri"/>
-                <w:color w:val="000000"/>
-                <w:lang w:eastAsia="de-DE"/>
-              </w:rPr>
-            </w:pPr>
-            <w:r>
-              <w:rPr>
-                <w:rFonts w:ascii="Calibri" w:eastAsia="Times New Roman" w:hAnsi="Calibri" w:cs="Calibri"/>
-                <w:color w:val="000000"/>
-                <w:lang w:eastAsia="de-DE"/>
-              </w:rPr>
-              <w:t>0.83</w:t>
-            </w:r>
-          </w:p>
-        </w:tc>
-      </w:tr>
-      <w:tr>
-        <w:trPr>
-          <w:trHeight w:val="300"/>
-        </w:trPr>
-        <w:tc>
-          <w:tcPr>
-            <w:tcW w:w="1200" w:type="dxa"/>
-            <w:noWrap/>
-            <w:vAlign w:val="bottom"/>
-            <w:hideMark/>
-          </w:tcPr>
-          <w:p>
-            <w:pPr>
-              <w:spacing w:after="0" w:line="240" w:lineRule="auto"/>
-              <w:rPr>
-                <w:rFonts w:ascii="Calibri" w:eastAsia="Times New Roman" w:hAnsi="Calibri" w:cs="Calibri"/>
-                <w:color w:val="000000"/>
-                <w:lang w:eastAsia="de-DE"/>
-              </w:rPr>
-            </w:pPr>
-            <w:r>
-              <w:rPr>
-                <w:rFonts w:ascii="Calibri" w:eastAsia="Times New Roman" w:hAnsi="Calibri" w:cs="Calibri"/>
-                <w:color w:val="000000"/>
-                <w:lang w:eastAsia="de-DE"/>
-              </w:rPr>
-              <w:t>-0.85</w:t>
-            </w:r>
-          </w:p>
-        </w:tc>
-        <w:tc>
-          <w:tcPr>
-            <w:tcW w:w="1200" w:type="dxa"/>
-            <w:noWrap/>
-            <w:vAlign w:val="bottom"/>
-            <w:hideMark/>
-          </w:tcPr>
-          <w:p>
-            <w:pPr>
-              <w:spacing w:after="0" w:line="240" w:lineRule="auto"/>
-              <w:rPr>
-                <w:rFonts w:ascii="Calibri" w:eastAsia="Times New Roman" w:hAnsi="Calibri" w:cs="Calibri"/>
-                <w:color w:val="000000"/>
-                <w:lang w:eastAsia="de-DE"/>
-              </w:rPr>
-            </w:pPr>
-            <w:r>
-              <w:rPr>
-                <w:rFonts w:ascii="Calibri" w:eastAsia="Times New Roman" w:hAnsi="Calibri" w:cs="Calibri"/>
-                <w:color w:val="000000"/>
-                <w:lang w:eastAsia="de-DE"/>
-              </w:rPr>
-              <w:t>-0.25</w:t>
-            </w:r>
-          </w:p>
-        </w:tc>
-      </w:tr>
-      <w:tr>
-        <w:trPr>
-          <w:trHeight w:val="300"/>
-        </w:trPr>
-        <w:tc>
-          <w:tcPr>
-            <w:tcW w:w="1200" w:type="dxa"/>
-            <w:noWrap/>
-            <w:vAlign w:val="bottom"/>
-            <w:hideMark/>
-          </w:tcPr>
-          <w:p>
-            <w:pPr>
-              <w:spacing w:after="0" w:line="240" w:lineRule="auto"/>
-              <w:rPr>
-                <w:rFonts w:ascii="Calibri" w:eastAsia="Times New Roman" w:hAnsi="Calibri" w:cs="Calibri"/>
-                <w:color w:val="000000"/>
-                <w:lang w:eastAsia="de-DE"/>
-              </w:rPr>
-            </w:pPr>
-            <w:r>
-              <w:rPr>
-                <w:rFonts w:ascii="Calibri" w:eastAsia="Times New Roman" w:hAnsi="Calibri" w:cs="Calibri"/>
-                <w:color w:val="000000"/>
-                <w:lang w:eastAsia="de-DE"/>
-              </w:rPr>
-              <w:t>0.87</w:t>
-            </w:r>
-          </w:p>
-        </w:tc>
-        <w:tc>
-          <w:tcPr>
-            <w:tcW w:w="1200" w:type="dxa"/>
-            <w:noWrap/>
-            <w:vAlign w:val="bottom"/>
-            <w:hideMark/>
-          </w:tcPr>
-          <w:p>
-            <w:pPr>
-              <w:spacing w:after="0" w:line="240" w:lineRule="auto"/>
-              <w:rPr>
-                <w:rFonts w:ascii="Calibri" w:eastAsia="Times New Roman" w:hAnsi="Calibri" w:cs="Calibri"/>
-                <w:color w:val="000000"/>
-                <w:lang w:eastAsia="de-DE"/>
-              </w:rPr>
-            </w:pPr>
-            <w:r>
-              <w:rPr>
-                <w:rFonts w:ascii="Calibri" w:eastAsia="Times New Roman" w:hAnsi="Calibri" w:cs="Calibri"/>
-                <w:color w:val="000000"/>
-                <w:lang w:eastAsia="de-DE"/>
-              </w:rPr>
-              <w:t>3.1</w:t>
-            </w:r>
-          </w:p>
-        </w:tc>
-      </w:tr>
-      <w:tr>
-        <w:trPr>
-          <w:trHeight w:val="300"/>
-        </w:trPr>
-        <w:tc>
-          <w:tcPr>
-            <w:tcW w:w="1200" w:type="dxa"/>
-            <w:noWrap/>
-            <w:vAlign w:val="bottom"/>
-            <w:hideMark/>
-          </w:tcPr>
-          <w:p>
-            <w:pPr>
-              <w:spacing w:after="0" w:line="240" w:lineRule="auto"/>
-              <w:rPr>
-                <w:rFonts w:ascii="Calibri" w:eastAsia="Times New Roman" w:hAnsi="Calibri" w:cs="Calibri"/>
-                <w:color w:val="000000"/>
-                <w:lang w:eastAsia="de-DE"/>
-              </w:rPr>
-            </w:pPr>
-            <w:r>
-              <w:rPr>
-                <w:rFonts w:ascii="Calibri" w:eastAsia="Times New Roman" w:hAnsi="Calibri" w:cs="Calibri"/>
-                <w:color w:val="000000"/>
-                <w:lang w:eastAsia="de-DE"/>
-              </w:rPr>
-              <w:t>-0.44</w:t>
-            </w:r>
-          </w:p>
-        </w:tc>
-        <w:tc>
-          <w:tcPr>
-            <w:tcW w:w="1200" w:type="dxa"/>
-            <w:noWrap/>
-            <w:vAlign w:val="bottom"/>
-            <w:hideMark/>
-          </w:tcPr>
-          <w:p>
-            <w:pPr>
-              <w:spacing w:after="0" w:line="240" w:lineRule="auto"/>
-              <w:rPr>
-                <w:rFonts w:ascii="Calibri" w:eastAsia="Times New Roman" w:hAnsi="Calibri" w:cs="Calibri"/>
-                <w:color w:val="000000"/>
-                <w:lang w:eastAsia="de-DE"/>
-              </w:rPr>
-            </w:pPr>
-            <w:r>
-              <w:rPr>
-                <w:rFonts w:ascii="Calibri" w:eastAsia="Times New Roman" w:hAnsi="Calibri" w:cs="Calibri"/>
-                <w:color w:val="000000"/>
-                <w:lang w:eastAsia="de-DE"/>
-              </w:rPr>
-              <w:t>0.87</w:t>
-            </w:r>
-          </w:p>
-        </w:tc>
-      </w:tr>
-      <w:tr>
-        <w:trPr>
-          <w:trHeight w:val="300"/>
-        </w:trPr>
-        <w:tc>
-          <w:tcPr>
-            <w:tcW w:w="1200" w:type="dxa"/>
-            <w:noWrap/>
-            <w:vAlign w:val="bottom"/>
-            <w:hideMark/>
-          </w:tcPr>
-          <w:p>
-            <w:pPr>
-              <w:spacing w:after="0" w:line="240" w:lineRule="auto"/>
-              <w:rPr>
-                <w:rFonts w:ascii="Calibri" w:eastAsia="Times New Roman" w:hAnsi="Calibri" w:cs="Calibri"/>
-                <w:color w:val="000000"/>
-                <w:lang w:eastAsia="de-DE"/>
-              </w:rPr>
-            </w:pPr>
-            <w:r>
-              <w:rPr>
-                <w:rFonts w:ascii="Calibri" w:eastAsia="Times New Roman" w:hAnsi="Calibri" w:cs="Calibri"/>
-                <w:color w:val="000000"/>
-                <w:lang w:eastAsia="de-DE"/>
-              </w:rPr>
-              <w:t>-0.43</w:t>
-            </w:r>
-          </w:p>
-        </w:tc>
-        <w:tc>
-          <w:tcPr>
-            <w:tcW w:w="1200" w:type="dxa"/>
-            <w:noWrap/>
-            <w:vAlign w:val="bottom"/>
-            <w:hideMark/>
-          </w:tcPr>
-          <w:p>
-            <w:pPr>
-              <w:spacing w:after="0" w:line="240" w:lineRule="auto"/>
-              <w:rPr>
-                <w:rFonts w:ascii="Calibri" w:eastAsia="Times New Roman" w:hAnsi="Calibri" w:cs="Calibri"/>
-                <w:color w:val="000000"/>
-                <w:lang w:eastAsia="de-DE"/>
-              </w:rPr>
-            </w:pPr>
-            <w:r>
-              <w:rPr>
-                <w:rFonts w:ascii="Calibri" w:eastAsia="Times New Roman" w:hAnsi="Calibri" w:cs="Calibri"/>
-                <w:color w:val="000000"/>
-                <w:lang w:eastAsia="de-DE"/>
-              </w:rPr>
-              <w:t>0.02</w:t>
-            </w:r>
-          </w:p>
-        </w:tc>
-      </w:tr>
-      <w:tr>
-        <w:trPr>
-          <w:trHeight w:val="300"/>
-        </w:trPr>
-        <w:tc>
-          <w:tcPr>
-            <w:tcW w:w="1200" w:type="dxa"/>
-            <w:noWrap/>
-            <w:vAlign w:val="bottom"/>
-            <w:hideMark/>
-          </w:tcPr>
-          <w:p>
-            <w:pPr>
-              <w:spacing w:after="0" w:line="240" w:lineRule="auto"/>
-              <w:rPr>
-                <w:rFonts w:ascii="Calibri" w:eastAsia="Times New Roman" w:hAnsi="Calibri" w:cs="Calibri"/>
-                <w:color w:val="000000"/>
-                <w:lang w:eastAsia="de-DE"/>
-              </w:rPr>
-            </w:pPr>
-            <w:r>
-              <w:rPr>
-                <w:rFonts w:ascii="Calibri" w:eastAsia="Times New Roman" w:hAnsi="Calibri" w:cs="Calibri"/>
-                <w:color w:val="000000"/>
-                <w:lang w:eastAsia="de-DE"/>
-              </w:rPr>
-              <w:t>-1.1</w:t>
-            </w:r>
-          </w:p>
-        </w:tc>
-        <w:tc>
-          <w:tcPr>
-            <w:tcW w:w="1200" w:type="dxa"/>
-            <w:noWrap/>
-            <w:vAlign w:val="bottom"/>
-            <w:hideMark/>
-          </w:tcPr>
-          <w:p>
-            <w:pPr>
-              <w:spacing w:after="0" w:line="240" w:lineRule="auto"/>
-              <w:rPr>
-                <w:rFonts w:ascii="Calibri" w:eastAsia="Times New Roman" w:hAnsi="Calibri" w:cs="Calibri"/>
-                <w:color w:val="000000"/>
-                <w:lang w:eastAsia="de-DE"/>
-              </w:rPr>
-            </w:pPr>
-            <w:r>
-              <w:rPr>
-                <w:rFonts w:ascii="Calibri" w:eastAsia="Times New Roman" w:hAnsi="Calibri" w:cs="Calibri"/>
-                <w:color w:val="000000"/>
-                <w:lang w:eastAsia="de-DE"/>
-              </w:rPr>
-              <w:t>-0.12</w:t>
-            </w:r>
-          </w:p>
-        </w:tc>
-      </w:tr>
-      <w:tr>
-        <w:trPr>
-          <w:trHeight w:val="300"/>
-        </w:trPr>
-        <w:tc>
-          <w:tcPr>
-            <w:tcW w:w="1200" w:type="dxa"/>
-            <w:noWrap/>
-            <w:vAlign w:val="bottom"/>
-            <w:hideMark/>
-          </w:tcPr>
-          <w:p>
-            <w:pPr>
-              <w:spacing w:after="0" w:line="240" w:lineRule="auto"/>
-              <w:rPr>
-                <w:rFonts w:ascii="Calibri" w:eastAsia="Times New Roman" w:hAnsi="Calibri" w:cs="Calibri"/>
-                <w:color w:val="000000"/>
-                <w:lang w:eastAsia="de-DE"/>
-              </w:rPr>
-            </w:pPr>
-            <w:r>
-              <w:rPr>
-                <w:rFonts w:ascii="Calibri" w:eastAsia="Times New Roman" w:hAnsi="Calibri" w:cs="Calibri"/>
-                <w:color w:val="000000"/>
-                <w:lang w:eastAsia="de-DE"/>
-              </w:rPr>
-              <w:t>0.4</w:t>
-            </w:r>
-          </w:p>
-        </w:tc>
-        <w:tc>
-          <w:tcPr>
-            <w:tcW w:w="1200" w:type="dxa"/>
-            <w:noWrap/>
-            <w:vAlign w:val="bottom"/>
-            <w:hideMark/>
-          </w:tcPr>
-          <w:p>
-            <w:pPr>
-              <w:spacing w:after="0" w:line="240" w:lineRule="auto"/>
-              <w:rPr>
-                <w:rFonts w:ascii="Calibri" w:eastAsia="Times New Roman" w:hAnsi="Calibri" w:cs="Calibri"/>
-                <w:color w:val="000000"/>
-                <w:lang w:eastAsia="de-DE"/>
-              </w:rPr>
-            </w:pPr>
-            <w:r>
-              <w:rPr>
-                <w:rFonts w:ascii="Calibri" w:eastAsia="Times New Roman" w:hAnsi="Calibri" w:cs="Calibri"/>
-                <w:color w:val="000000"/>
-                <w:lang w:eastAsia="de-DE"/>
-              </w:rPr>
-              <w:t>1.81</w:t>
-            </w:r>
-          </w:p>
-        </w:tc>
-      </w:tr>
-      <w:tr>
-        <w:trPr>
-          <w:trHeight w:val="300"/>
-        </w:trPr>
-        <w:tc>
-          <w:tcPr>
-            <w:tcW w:w="1200" w:type="dxa"/>
-            <w:noWrap/>
-            <w:vAlign w:val="bottom"/>
-            <w:hideMark/>
-          </w:tcPr>
-          <w:p>
-            <w:pPr>
-              <w:spacing w:after="0" w:line="240" w:lineRule="auto"/>
-              <w:rPr>
-                <w:rFonts w:ascii="Calibri" w:eastAsia="Times New Roman" w:hAnsi="Calibri" w:cs="Calibri"/>
-                <w:color w:val="000000"/>
-                <w:lang w:eastAsia="de-DE"/>
-              </w:rPr>
-            </w:pPr>
-            <w:r>
-              <w:rPr>
-                <w:rFonts w:ascii="Calibri" w:eastAsia="Times New Roman" w:hAnsi="Calibri" w:cs="Calibri"/>
-                <w:color w:val="000000"/>
-                <w:lang w:eastAsia="de-DE"/>
-              </w:rPr>
-              <w:t>-0.96</w:t>
-            </w:r>
-          </w:p>
-        </w:tc>
-        <w:tc>
-          <w:tcPr>
-            <w:tcW w:w="1200" w:type="dxa"/>
-            <w:noWrap/>
-            <w:vAlign w:val="bottom"/>
-            <w:hideMark/>
-          </w:tcPr>
-          <w:p>
-            <w:pPr>
-              <w:spacing w:after="0" w:line="240" w:lineRule="auto"/>
-              <w:rPr>
-                <w:rFonts w:ascii="Calibri" w:eastAsia="Times New Roman" w:hAnsi="Calibri" w:cs="Calibri"/>
-                <w:color w:val="000000"/>
-                <w:lang w:eastAsia="de-DE"/>
-              </w:rPr>
-            </w:pPr>
-            <w:r>
-              <w:rPr>
-                <w:rFonts w:ascii="Calibri" w:eastAsia="Times New Roman" w:hAnsi="Calibri" w:cs="Calibri"/>
-                <w:color w:val="000000"/>
-                <w:lang w:eastAsia="de-DE"/>
-              </w:rPr>
-              <w:t>-0.83</w:t>
-            </w:r>
-          </w:p>
-        </w:tc>
-      </w:tr>
-      <w:tr>
-        <w:trPr>
-          <w:trHeight w:val="300"/>
-        </w:trPr>
-        <w:tc>
-          <w:tcPr>
-            <w:tcW w:w="1200" w:type="dxa"/>
-            <w:noWrap/>
-            <w:vAlign w:val="bottom"/>
-            <w:hideMark/>
-          </w:tcPr>
-          <w:p>
-            <w:pPr>
-              <w:spacing w:after="0" w:line="240" w:lineRule="auto"/>
-              <w:rPr>
-                <w:rFonts w:ascii="Calibri" w:eastAsia="Times New Roman" w:hAnsi="Calibri" w:cs="Calibri"/>
-                <w:color w:val="000000"/>
-                <w:lang w:eastAsia="de-DE"/>
-              </w:rPr>
-            </w:pPr>
-            <w:r>
-              <w:rPr>
-                <w:rFonts w:ascii="Calibri" w:eastAsia="Times New Roman" w:hAnsi="Calibri" w:cs="Calibri"/>
-                <w:color w:val="000000"/>
-                <w:lang w:eastAsia="de-DE"/>
-              </w:rPr>
-              <w:t>0.17</w:t>
-            </w:r>
-          </w:p>
-        </w:tc>
-        <w:tc>
-          <w:tcPr>
-            <w:tcW w:w="1200" w:type="dxa"/>
-            <w:noWrap/>
-            <w:vAlign w:val="bottom"/>
-            <w:hideMark/>
-          </w:tcPr>
-          <w:p>
-            <w:pPr>
-              <w:spacing w:after="0" w:line="240" w:lineRule="auto"/>
-              <w:rPr>
-                <w:rFonts w:ascii="Calibri" w:eastAsia="Times New Roman" w:hAnsi="Calibri" w:cs="Calibri"/>
-                <w:color w:val="000000"/>
-                <w:lang w:eastAsia="de-DE"/>
-              </w:rPr>
-            </w:pPr>
-            <w:r>
-              <w:rPr>
-                <w:rFonts w:ascii="Calibri" w:eastAsia="Times New Roman" w:hAnsi="Calibri" w:cs="Calibri"/>
-                <w:color w:val="000000"/>
-                <w:lang w:eastAsia="de-DE"/>
-              </w:rPr>
-              <w:t>0.43</w:t>
-            </w:r>
-          </w:p>
-        </w:tc>
-      </w:tr>
-    </w:tbl>
+        <w:drawing>
+          <wp:inline distT="0" distB="0" distL="0" distR="0" wp14:anchorId="3288CA2A" wp14:editId="17E9E71E">
+            <wp:extent cx="2898000" cy="1951200"/>
+            <wp:effectExtent l="0" t="0" r="0" b="0"/>
+            <wp:docPr id="538" name="Grafik 538"/>
+            <wp:cNvGraphicFramePr>
+              <a:graphicFrameLocks xmlns:a="http://schemas.openxmlformats.org/drawingml/2006/main" noChangeAspect="1"/>
+            </wp:cNvGraphicFramePr>
+            <a:graphic xmlns:a="http://schemas.openxmlformats.org/drawingml/2006/main">
+              <a:graphicData uri="http://schemas.openxmlformats.org/drawingml/2006/picture">
+                <pic:pic xmlns:pic="http://schemas.openxmlformats.org/drawingml/2006/picture">
+                  <pic:nvPicPr>
+                    <pic:cNvPr id="1" name=""/>
+                    <pic:cNvPicPr/>
+                  </pic:nvPicPr>
+                  <pic:blipFill>
+                    <a:blip r:embed="rId102"/>
+                    <a:stretch>
+                      <a:fillRect/>
+                    </a:stretch>
+                  </pic:blipFill>
+                  <pic:spPr>
+                    <a:xfrm>
+                      <a:off x="0" y="0"/>
+                      <a:ext cx="2898000" cy="1951200"/>
+                    </a:xfrm>
+                    <a:prstGeom prst="rect">
+                      <a:avLst/>
+                    </a:prstGeom>
+                  </pic:spPr>
+                </pic:pic>
+              </a:graphicData>
+            </a:graphic>
+          </wp:inline>
+        </w:drawing>
+      </w:r>
+    </w:p>
+    <w:p>
+      <w:pPr>
+        <w:pStyle w:val="KeinLeerraum"/>
+      </w:pPr>
+    </w:p>
     <w:p>
       <w:pPr>
         <w:pStyle w:val="KeinLeerraum"/>
@@ -24326,11 +23329,14 @@
         <w:pStyle w:val="KeinLeerraum"/>
       </w:pPr>
       <w:r>
+        <w:rPr>
+          <w:noProof/>
+        </w:rPr>
         <w:drawing>
-          <wp:inline distT="0" distB="0" distL="0" distR="0" wp14:anchorId="622BA0C3" wp14:editId="3EC33C45">
-            <wp:extent cx="3562350" cy="2409825"/>
-            <wp:effectExtent l="0" t="0" r="0" b="9525"/>
-            <wp:docPr id="472" name="Grafik 472"/>
+          <wp:inline distT="0" distB="0" distL="0" distR="0" wp14:anchorId="53E4E57A" wp14:editId="0E4C14E0">
+            <wp:extent cx="2919600" cy="1951200"/>
+            <wp:effectExtent l="0" t="0" r="0" b="0"/>
+            <wp:docPr id="539" name="Grafik 539"/>
             <wp:cNvGraphicFramePr>
               <a:graphicFrameLocks xmlns:a="http://schemas.openxmlformats.org/drawingml/2006/main" noChangeAspect="1"/>
             </wp:cNvGraphicFramePr>
@@ -24342,7 +23348,7 @@
                     <pic:cNvPicPr/>
                   </pic:nvPicPr>
                   <pic:blipFill>
-                    <a:blip r:embed="rId66"/>
+                    <a:blip r:embed="rId103"/>
                     <a:stretch>
                       <a:fillRect/>
                     </a:stretch>
@@ -24350,7 +23356,7 @@
                   <pic:spPr>
                     <a:xfrm>
                       <a:off x="0" y="0"/>
-                      <a:ext cx="3562350" cy="2409825"/>
+                      <a:ext cx="2919600" cy="1951200"/>
                     </a:xfrm>
                     <a:prstGeom prst="rect">
                       <a:avLst/>
@@ -24379,209 +23385,33 @@
         <w:pStyle w:val="KeinLeerraum"/>
       </w:pPr>
       <w:r>
+        <w:lastRenderedPageBreak/>
+        <w:t>Das Ergebnis der H</w:t>
+      </w:r>
+      <w:bookmarkStart w:id="26" w:name="_GoBack"/>
+      <w:bookmarkEnd w:id="26"/>
+      <w:r>
+        <w:t>ypothese sieht wie folgt aus:</w:t>
+      </w:r>
+    </w:p>
+    <w:p>
+      <w:pPr>
+        <w:pStyle w:val="KeinLeerraum"/>
+      </w:pPr>
+    </w:p>
+    <w:p>
+      <w:pPr>
+        <w:pStyle w:val="KeinLeerraum"/>
+      </w:pPr>
+      <w:r>
         <w:rPr>
           <w:noProof/>
         </w:rPr>
-        <w:lastRenderedPageBreak/>
-        <mc:AlternateContent>
-          <mc:Choice Requires="wps">
-            <w:drawing>
-              <wp:anchor distT="45720" distB="45720" distL="114300" distR="114300" simplePos="0" relativeHeight="251701248" behindDoc="0" locked="0" layoutInCell="1" allowOverlap="1" wp14:anchorId="62EBFE54" wp14:editId="1288BF80">
-                <wp:simplePos x="0" y="0"/>
-                <wp:positionH relativeFrom="margin">
-                  <wp:posOffset>-63611</wp:posOffset>
-                </wp:positionH>
-                <wp:positionV relativeFrom="paragraph">
-                  <wp:posOffset>205436</wp:posOffset>
-                </wp:positionV>
-                <wp:extent cx="349858" cy="306567"/>
-                <wp:effectExtent l="0" t="0" r="0" b="0"/>
-                <wp:wrapNone/>
-                <wp:docPr id="427" name="Textfeld 2"/>
-                <wp:cNvGraphicFramePr>
-                  <a:graphicFrameLocks xmlns:a="http://schemas.openxmlformats.org/drawingml/2006/main"/>
-                </wp:cNvGraphicFramePr>
-                <a:graphic xmlns:a="http://schemas.openxmlformats.org/drawingml/2006/main">
-                  <a:graphicData uri="http://schemas.microsoft.com/office/word/2010/wordprocessingShape">
-                    <wps:wsp>
-                      <wps:cNvSpPr txBox="1">
-                        <a:spLocks noChangeArrowheads="1"/>
-                      </wps:cNvSpPr>
-                      <wps:spPr bwMode="auto">
-                        <a:xfrm>
-                          <a:off x="0" y="0"/>
-                          <a:ext cx="349858" cy="306567"/>
-                        </a:xfrm>
-                        <a:prstGeom prst="rect">
-                          <a:avLst/>
-                        </a:prstGeom>
-                        <a:noFill/>
-                        <a:ln w="9525">
-                          <a:noFill/>
-                          <a:miter lim="800000"/>
-                          <a:headEnd/>
-                          <a:tailEnd/>
-                        </a:ln>
-                      </wps:spPr>
-                      <wps:txbx>
-                        <w:txbxContent>
-                          <w:p>
-                            <w:r>
-                              <w:t>y</w:t>
-                            </w:r>
-                          </w:p>
-                        </w:txbxContent>
-                      </wps:txbx>
-                      <wps:bodyPr rot="0" vert="horz" wrap="square" lIns="91440" tIns="45720" rIns="91440" bIns="45720" anchor="t" anchorCtr="0">
-                        <a:noAutofit/>
-                      </wps:bodyPr>
-                    </wps:wsp>
-                  </a:graphicData>
-                </a:graphic>
-                <wp14:sizeRelH relativeFrom="margin">
-                  <wp14:pctWidth>0</wp14:pctWidth>
-                </wp14:sizeRelH>
-                <wp14:sizeRelV relativeFrom="margin">
-                  <wp14:pctHeight>0</wp14:pctHeight>
-                </wp14:sizeRelV>
-              </wp:anchor>
-            </w:drawing>
-          </mc:Choice>
-          <mc:Fallback>
-            <w:pict>
-              <v:shape w14:anchorId="62EBFE54" id="_x0000_s1049" type="#_x0000_t202" style="position:absolute;margin-left:-5pt;margin-top:16.2pt;width:27.55pt;height:24.15pt;z-index:251701248;visibility:visible;mso-wrap-style:square;mso-width-percent:0;mso-height-percent:0;mso-wrap-distance-left:9pt;mso-wrap-distance-top:3.6pt;mso-wrap-distance-right:9pt;mso-wrap-distance-bottom:3.6pt;mso-position-horizontal:absolute;mso-position-horizontal-relative:margin;mso-position-vertical:absolute;mso-position-vertical-relative:text;mso-width-percent:0;mso-height-percent:0;mso-width-relative:margin;mso-height-relative:margin;v-text-anchor:top" o:gfxdata="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" filled="f" stroked="f">
-                <v:textbox>
-                  <w:txbxContent>
-                    <w:p>
-                      <w:r>
-                        <w:t>y</w:t>
-                      </w:r>
-                    </w:p>
-                  </w:txbxContent>
-                </v:textbox>
-                <w10:wrap anchorx="margin"/>
-              </v:shape>
-            </w:pict>
-          </mc:Fallback>
-        </mc:AlternateContent>
-      </w:r>
-      <w:r>
-        <w:t>Das Ergebnis der Hypothese sieht wie folgt aus:</w:t>
-      </w:r>
-    </w:p>
-    <w:p>
-      <w:pPr>
-        <w:pStyle w:val="KeinLeerraum"/>
-      </w:pPr>
-    </w:p>
-    <w:p>
-      <w:pPr>
-        <w:pStyle w:val="KeinLeerraum"/>
-      </w:pPr>
-      <w:r>
-        <w:rPr>
-          <w:noProof/>
-        </w:rPr>
-        <mc:AlternateContent>
-          <mc:Choice Requires="wps">
-            <w:drawing>
-              <wp:anchor distT="45720" distB="45720" distL="114300" distR="114300" simplePos="0" relativeHeight="251702272" behindDoc="0" locked="0" layoutInCell="1" allowOverlap="1" wp14:anchorId="232742F4" wp14:editId="34405FFC">
-                <wp:simplePos x="0" y="0"/>
-                <wp:positionH relativeFrom="margin">
-                  <wp:posOffset>3450397</wp:posOffset>
-                </wp:positionH>
-                <wp:positionV relativeFrom="paragraph">
-                  <wp:posOffset>2250826</wp:posOffset>
-                </wp:positionV>
-                <wp:extent cx="349858" cy="306567"/>
-                <wp:effectExtent l="0" t="0" r="0" b="0"/>
-                <wp:wrapNone/>
-                <wp:docPr id="428" name="Textfeld 2"/>
-                <wp:cNvGraphicFramePr>
-                  <a:graphicFrameLocks xmlns:a="http://schemas.openxmlformats.org/drawingml/2006/main"/>
-                </wp:cNvGraphicFramePr>
-                <a:graphic xmlns:a="http://schemas.openxmlformats.org/drawingml/2006/main">
-                  <a:graphicData uri="http://schemas.microsoft.com/office/word/2010/wordprocessingShape">
-                    <wps:wsp>
-                      <wps:cNvSpPr txBox="1">
-                        <a:spLocks noChangeArrowheads="1"/>
-                      </wps:cNvSpPr>
-                      <wps:spPr bwMode="auto">
-                        <a:xfrm>
-                          <a:off x="0" y="0"/>
-                          <a:ext cx="349858" cy="306567"/>
-                        </a:xfrm>
-                        <a:prstGeom prst="rect">
-                          <a:avLst/>
-                        </a:prstGeom>
-                        <a:noFill/>
-                        <a:ln w="9525">
-                          <a:noFill/>
-                          <a:miter lim="800000"/>
-                          <a:headEnd/>
-                          <a:tailEnd/>
-                        </a:ln>
-                      </wps:spPr>
-                      <wps:txbx>
-                        <w:txbxContent>
-                          <w:p>
-                            <w:r>
-                              <w:t>x</w:t>
-                            </w:r>
-                            <w:r>
-                              <w:rPr>
-                                <w:vertAlign w:val="subscript"/>
-                              </w:rPr>
-                              <w:t>1</w:t>
-                            </w:r>
-                          </w:p>
-                        </w:txbxContent>
-                      </wps:txbx>
-                      <wps:bodyPr rot="0" vert="horz" wrap="square" lIns="91440" tIns="45720" rIns="91440" bIns="45720" anchor="t" anchorCtr="0">
-                        <a:noAutofit/>
-                      </wps:bodyPr>
-                    </wps:wsp>
-                  </a:graphicData>
-                </a:graphic>
-                <wp14:sizeRelH relativeFrom="margin">
-                  <wp14:pctWidth>0</wp14:pctWidth>
-                </wp14:sizeRelH>
-                <wp14:sizeRelV relativeFrom="margin">
-                  <wp14:pctHeight>0</wp14:pctHeight>
-                </wp14:sizeRelV>
-              </wp:anchor>
-            </w:drawing>
-          </mc:Choice>
-          <mc:Fallback>
-            <w:pict>
-              <v:shape w14:anchorId="232742F4" id="_x0000_s1050" type="#_x0000_t202" style="position:absolute;margin-left:271.7pt;margin-top:177.25pt;width:27.55pt;height:24.15pt;z-index:251702272;visibility:visible;mso-wrap-style:square;mso-width-percent:0;mso-height-percent:0;mso-wrap-distance-left:9pt;mso-wrap-distance-top:3.6pt;mso-wrap-distance-right:9pt;mso-wrap-distance-bottom:3.6pt;mso-position-horizontal:absolute;mso-position-horizontal-relative:margin;mso-position-vertical:absolute;mso-position-vertical-relative:text;mso-width-percent:0;mso-height-percent:0;mso-width-relative:margin;mso-height-relative:margin;v-text-anchor:top" o:gfxdata="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" filled="f" stroked="f">
-                <v:textbox>
-                  <w:txbxContent>
-                    <w:p>
-                      <w:r>
-                        <w:t>x</w:t>
-                      </w:r>
-                      <w:r>
-                        <w:rPr>
-                          <w:vertAlign w:val="subscript"/>
-                        </w:rPr>
-                        <w:t>1</w:t>
-                      </w:r>
-                    </w:p>
-                  </w:txbxContent>
-                </v:textbox>
-                <w10:wrap anchorx="margin"/>
-              </v:shape>
-            </w:pict>
-          </mc:Fallback>
-        </mc:AlternateContent>
-      </w:r>
-      <w:r>
         <w:drawing>
-          <wp:inline distT="0" distB="0" distL="0" distR="0" wp14:anchorId="24AF1C1E" wp14:editId="6CD66F01">
-            <wp:extent cx="3562350" cy="2409825"/>
-            <wp:effectExtent l="0" t="0" r="0" b="9525"/>
-            <wp:docPr id="473" name="Grafik 473"/>
+          <wp:inline distT="0" distB="0" distL="0" distR="0" wp14:anchorId="26D1D69B" wp14:editId="35A96C34">
+            <wp:extent cx="3754800" cy="2934000"/>
+            <wp:effectExtent l="0" t="0" r="0" b="0"/>
+            <wp:docPr id="540" name="Grafik 540"/>
             <wp:cNvGraphicFramePr>
               <a:graphicFrameLocks xmlns:a="http://schemas.openxmlformats.org/drawingml/2006/main" noChangeAspect="1"/>
             </wp:cNvGraphicFramePr>
@@ -24593,7 +23423,7 @@
                     <pic:cNvPicPr/>
                   </pic:nvPicPr>
                   <pic:blipFill>
-                    <a:blip r:embed="rId67"/>
+                    <a:blip r:embed="rId104"/>
                     <a:stretch>
                       <a:fillRect/>
                     </a:stretch>
@@ -24601,7 +23431,7 @@
                   <pic:spPr>
                     <a:xfrm>
                       <a:off x="0" y="0"/>
-                      <a:ext cx="3562350" cy="2409825"/>
+                      <a:ext cx="3754800" cy="2934000"/>
                     </a:xfrm>
                     <a:prstGeom prst="rect">
                       <a:avLst/>
@@ -24630,7 +23460,7 @@
       <w:pPr>
         <w:pStyle w:val="berschrift3"/>
       </w:pPr>
-      <w:bookmarkStart w:id="27" w:name="_Toc484473566"/>
+      <w:bookmarkStart w:id="27" w:name="_Toc484474152"/>
       <w:r>
         <w:lastRenderedPageBreak/>
         <w:t>2.1.5. Beantwortung der Fragen</w:t>
@@ -24907,7 +23737,7 @@
                                           </pic:cNvPicPr>
                                         </pic:nvPicPr>
                                         <pic:blipFill>
-                                          <a:blip r:embed="rId102">
+                                          <a:blip r:embed="rId105">
                                             <a:extLst>
                                               <a:ext uri="{28A0092B-C50C-407E-A947-70E740481C1C}">
                                                 <a14:useLocalDpi xmlns:a14="http://schemas.microsoft.com/office/drawing/2010/main" val="0"/>
@@ -24963,7 +23793,7 @@
                                           <pic:cNvPicPr/>
                                         </pic:nvPicPr>
                                         <pic:blipFill>
-                                          <a:blip r:embed="rId103"/>
+                                          <a:blip r:embed="rId106"/>
                                           <a:stretch>
                                             <a:fillRect/>
                                           </a:stretch>
@@ -25076,7 +23906,7 @@
                                           <pic:cNvPicPr/>
                                         </pic:nvPicPr>
                                         <pic:blipFill>
-                                          <a:blip r:embed="rId104"/>
+                                          <a:blip r:embed="rId107"/>
                                           <a:stretch>
                                             <a:fillRect/>
                                           </a:stretch>
@@ -25189,7 +24019,7 @@
                                           <pic:cNvPicPr/>
                                         </pic:nvPicPr>
                                         <pic:blipFill>
-                                          <a:blip r:embed="rId105"/>
+                                          <a:blip r:embed="rId108"/>
                                           <a:stretch>
                                             <a:fillRect/>
                                           </a:stretch>
@@ -25229,7 +24059,7 @@
           </mc:Choice>
           <mc:Fallback>
             <w:pict>
-              <v:shape w14:anchorId="7530A746" id="_x0000_s1051" type="#_x0000_t202" style="position:absolute;margin-left:244.7pt;margin-top:4.35pt;width:210.35pt;height:502.7pt;z-index:251704320;visibility:visible;mso-wrap-style:square;mso-width-percent:0;mso-height-percent:0;mso-wrap-distance-left:9pt;mso-wrap-distance-top:3.6pt;mso-wrap-distance-right:9pt;mso-wrap-distance-bottom:3.6pt;mso-position-horizontal:absolute;mso-position-horizontal-relative:margin;mso-position-vertical:absolute;mso-position-vertical-relative:text;mso-width-percent:0;mso-height-percent:0;mso-width-relative:margin;mso-height-relative:margin;v-text-anchor:top" o:gfxdata="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">
+              <v:shape w14:anchorId="7530A746" id="_x0000_s1048" type="#_x0000_t202" style="position:absolute;margin-left:244.7pt;margin-top:4.35pt;width:210.35pt;height:502.7pt;z-index:251704320;visibility:visible;mso-wrap-style:square;mso-width-percent:0;mso-height-percent:0;mso-wrap-distance-left:9pt;mso-wrap-distance-top:3.6pt;mso-wrap-distance-right:9pt;mso-wrap-distance-bottom:3.6pt;mso-position-horizontal:absolute;mso-position-horizontal-relative:margin;mso-position-vertical:absolute;mso-position-vertical-relative:text;mso-width-percent:0;mso-height-percent:0;mso-width-relative:margin;mso-height-relative:margin;v-text-anchor:top" o:gfxdata="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">
                 <v:textbox>
                   <w:txbxContent>
                     <w:p>
@@ -25258,7 +24088,7 @@
                                     </pic:cNvPicPr>
                                   </pic:nvPicPr>
                                   <pic:blipFill>
-                                    <a:blip r:embed="rId102">
+                                    <a:blip r:embed="rId105">
                                       <a:extLst>
                                         <a:ext uri="{28A0092B-C50C-407E-A947-70E740481C1C}">
                                           <a14:useLocalDpi xmlns:a14="http://schemas.microsoft.com/office/drawing/2010/main" val="0"/>
@@ -25314,7 +24144,7 @@
                                     <pic:cNvPicPr/>
                                   </pic:nvPicPr>
                                   <pic:blipFill>
-                                    <a:blip r:embed="rId103"/>
+                                    <a:blip r:embed="rId106"/>
                                     <a:stretch>
                                       <a:fillRect/>
                                     </a:stretch>
@@ -25427,7 +24257,7 @@
                                     <pic:cNvPicPr/>
                                   </pic:nvPicPr>
                                   <pic:blipFill>
-                                    <a:blip r:embed="rId104"/>
+                                    <a:blip r:embed="rId107"/>
                                     <a:stretch>
                                       <a:fillRect/>
                                     </a:stretch>
@@ -25540,7 +24370,7 @@
                                     <pic:cNvPicPr/>
                                   </pic:nvPicPr>
                                   <pic:blipFill>
-                                    <a:blip r:embed="rId105"/>
+                                    <a:blip r:embed="rId108"/>
                                     <a:stretch>
                                       <a:fillRect/>
                                     </a:stretch>
@@ -25646,7 +24476,7 @@
                                           </pic:cNvPicPr>
                                         </pic:nvPicPr>
                                         <pic:blipFill>
-                                          <a:blip r:embed="rId106">
+                                          <a:blip r:embed="rId109">
                                             <a:extLst>
                                               <a:ext uri="{28A0092B-C50C-407E-A947-70E740481C1C}">
                                                 <a14:useLocalDpi xmlns:a14="http://schemas.microsoft.com/office/drawing/2010/main" val="0"/>
@@ -25702,7 +24532,7 @@
                                           <pic:cNvPicPr/>
                                         </pic:nvPicPr>
                                         <pic:blipFill>
-                                          <a:blip r:embed="rId107"/>
+                                          <a:blip r:embed="rId110"/>
                                           <a:stretch>
                                             <a:fillRect/>
                                           </a:stretch>
@@ -25815,7 +24645,7 @@
                                           <pic:cNvPicPr/>
                                         </pic:nvPicPr>
                                         <pic:blipFill>
-                                          <a:blip r:embed="rId108"/>
+                                          <a:blip r:embed="rId103"/>
                                           <a:stretch>
                                             <a:fillRect/>
                                           </a:stretch>
@@ -25928,7 +24758,7 @@
                                           <pic:cNvPicPr/>
                                         </pic:nvPicPr>
                                         <pic:blipFill>
-                                          <a:blip r:embed="rId109"/>
+                                          <a:blip r:embed="rId111"/>
                                           <a:stretch>
                                             <a:fillRect/>
                                           </a:stretch>
@@ -25968,7 +24798,7 @@
           </mc:Choice>
           <mc:Fallback>
             <w:pict>
-              <v:shape w14:anchorId="752172F6" id="_x0000_s1052" type="#_x0000_t202" style="position:absolute;margin-left:0;margin-top:3.75pt;width:210.35pt;height:503.35pt;z-index:251705344;visibility:visible;mso-wrap-style:square;mso-width-percent:0;mso-height-percent:0;mso-wrap-distance-left:9pt;mso-wrap-distance-top:3.6pt;mso-wrap-distance-right:9pt;mso-wrap-distance-bottom:3.6pt;mso-position-horizontal:left;mso-position-horizontal-relative:margin;mso-position-vertical:absolute;mso-position-vertical-relative:text;mso-width-percent:0;mso-height-percent:0;mso-width-relative:margin;mso-height-relative:margin;v-text-anchor:top" o:gfxdata="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">
+              <v:shape w14:anchorId="752172F6" id="_x0000_s1049" type="#_x0000_t202" style="position:absolute;margin-left:0;margin-top:3.75pt;width:210.35pt;height:503.35pt;z-index:251705344;visibility:visible;mso-wrap-style:square;mso-width-percent:0;mso-height-percent:0;mso-wrap-distance-left:9pt;mso-wrap-distance-top:3.6pt;mso-wrap-distance-right:9pt;mso-wrap-distance-bottom:3.6pt;mso-position-horizontal:left;mso-position-horizontal-relative:margin;mso-position-vertical:absolute;mso-position-vertical-relative:text;mso-width-percent:0;mso-height-percent:0;mso-width-relative:margin;mso-height-relative:margin;v-text-anchor:top" o:gfxdata="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">
                 <v:textbox>
                   <w:txbxContent>
                     <w:p>
@@ -25997,7 +24827,7 @@
                                     </pic:cNvPicPr>
                                   </pic:nvPicPr>
                                   <pic:blipFill>
-                                    <a:blip r:embed="rId106">
+                                    <a:blip r:embed="rId109">
                                       <a:extLst>
                                         <a:ext uri="{28A0092B-C50C-407E-A947-70E740481C1C}">
                                           <a14:useLocalDpi xmlns:a14="http://schemas.microsoft.com/office/drawing/2010/main" val="0"/>
@@ -26053,7 +24883,7 @@
                                     <pic:cNvPicPr/>
                                   </pic:nvPicPr>
                                   <pic:blipFill>
-                                    <a:blip r:embed="rId107"/>
+                                    <a:blip r:embed="rId110"/>
                                     <a:stretch>
                                       <a:fillRect/>
                                     </a:stretch>
@@ -26166,7 +24996,7 @@
                                     <pic:cNvPicPr/>
                                   </pic:nvPicPr>
                                   <pic:blipFill>
-                                    <a:blip r:embed="rId108"/>
+                                    <a:blip r:embed="rId103"/>
                                     <a:stretch>
                                       <a:fillRect/>
                                     </a:stretch>
@@ -26279,7 +25109,7 @@
                                     <pic:cNvPicPr/>
                                   </pic:nvPicPr>
                                   <pic:blipFill>
-                                    <a:blip r:embed="rId109"/>
+                                    <a:blip r:embed="rId111"/>
                                     <a:stretch>
                                       <a:fillRect/>
                                     </a:stretch>
@@ -26491,7 +25321,7 @@
                                           </pic:cNvPicPr>
                                         </pic:nvPicPr>
                                         <pic:blipFill>
-                                          <a:blip r:embed="rId110">
+                                          <a:blip r:embed="rId112">
                                             <a:extLst>
                                               <a:ext uri="{28A0092B-C50C-407E-A947-70E740481C1C}">
                                                 <a14:useLocalDpi xmlns:a14="http://schemas.microsoft.com/office/drawing/2010/main" val="0"/>
@@ -26547,7 +25377,7 @@
                                           <pic:cNvPicPr/>
                                         </pic:nvPicPr>
                                         <pic:blipFill>
-                                          <a:blip r:embed="rId111"/>
+                                          <a:blip r:embed="rId113"/>
                                           <a:stretch>
                                             <a:fillRect/>
                                           </a:stretch>
@@ -26655,7 +25485,7 @@
                                           <pic:cNvPicPr/>
                                         </pic:nvPicPr>
                                         <pic:blipFill>
-                                          <a:blip r:embed="rId112"/>
+                                          <a:blip r:embed="rId114"/>
                                           <a:stretch>
                                             <a:fillRect/>
                                           </a:stretch>
@@ -26763,7 +25593,7 @@
                                           <pic:cNvPicPr/>
                                         </pic:nvPicPr>
                                         <pic:blipFill>
-                                          <a:blip r:embed="rId113"/>
+                                          <a:blip r:embed="rId115"/>
                                           <a:stretch>
                                             <a:fillRect/>
                                           </a:stretch>
@@ -26803,7 +25633,7 @@
           </mc:Choice>
           <mc:Fallback>
             <w:pict>
-              <v:shape w14:anchorId="162A83DD" id="_x0000_s1053" type="#_x0000_t202" style="position:absolute;margin-left:0;margin-top:3.65pt;width:210.35pt;height:532.8pt;z-index:251706368;visibility:visible;mso-wrap-style:square;mso-width-percent:0;mso-height-percent:0;mso-wrap-distance-left:9pt;mso-wrap-distance-top:3.6pt;mso-wrap-distance-right:9pt;mso-wrap-distance-bottom:3.6pt;mso-position-horizontal:left;mso-position-horizontal-relative:margin;mso-position-vertical:absolute;mso-position-vertical-relative:text;mso-width-percent:0;mso-height-percent:0;mso-width-relative:margin;mso-height-relative:margin;v-text-anchor:top" o:gfxdata="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">
+              <v:shape w14:anchorId="162A83DD" id="_x0000_s1050" type="#_x0000_t202" style="position:absolute;margin-left:0;margin-top:3.65pt;width:210.35pt;height:532.8pt;z-index:251706368;visibility:visible;mso-wrap-style:square;mso-width-percent:0;mso-height-percent:0;mso-wrap-distance-left:9pt;mso-wrap-distance-top:3.6pt;mso-wrap-distance-right:9pt;mso-wrap-distance-bottom:3.6pt;mso-position-horizontal:left;mso-position-horizontal-relative:margin;mso-position-vertical:absolute;mso-position-vertical-relative:text;mso-width-percent:0;mso-height-percent:0;mso-width-relative:margin;mso-height-relative:margin;v-text-anchor:top" o:gfxdata="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">
                 <v:textbox>
                   <w:txbxContent>
                     <w:p>
@@ -26832,7 +25662,7 @@
                                     </pic:cNvPicPr>
                                   </pic:nvPicPr>
                                   <pic:blipFill>
-                                    <a:blip r:embed="rId110">
+                                    <a:blip r:embed="rId112">
                                       <a:extLst>
                                         <a:ext uri="{28A0092B-C50C-407E-A947-70E740481C1C}">
                                           <a14:useLocalDpi xmlns:a14="http://schemas.microsoft.com/office/drawing/2010/main" val="0"/>
@@ -26888,7 +25718,7 @@
                                     <pic:cNvPicPr/>
                                   </pic:nvPicPr>
                                   <pic:blipFill>
-                                    <a:blip r:embed="rId111"/>
+                                    <a:blip r:embed="rId113"/>
                                     <a:stretch>
                                       <a:fillRect/>
                                     </a:stretch>
@@ -26996,7 +25826,7 @@
                                     <pic:cNvPicPr/>
                                   </pic:nvPicPr>
                                   <pic:blipFill>
-                                    <a:blip r:embed="rId112"/>
+                                    <a:blip r:embed="rId114"/>
                                     <a:stretch>
                                       <a:fillRect/>
                                     </a:stretch>
@@ -27104,7 +25934,7 @@
                                     <pic:cNvPicPr/>
                                   </pic:nvPicPr>
                                   <pic:blipFill>
-                                    <a:blip r:embed="rId113"/>
+                                    <a:blip r:embed="rId115"/>
                                     <a:stretch>
                                       <a:fillRect/>
                                     </a:stretch>
@@ -27267,7 +26097,7 @@
                     </pic:cNvPicPr>
                   </pic:nvPicPr>
                   <pic:blipFill>
-                    <a:blip r:embed="rId114">
+                    <a:blip r:embed="rId116">
                       <a:extLst>
                         <a:ext uri="{28A0092B-C50C-407E-A947-70E740481C1C}">
                           <a14:useLocalDpi xmlns:a14="http://schemas.microsoft.com/office/drawing/2010/main" val="0"/>
@@ -27323,7 +26153,7 @@
                     </pic:cNvPicPr>
                   </pic:nvPicPr>
                   <pic:blipFill>
-                    <a:blip r:embed="rId115">
+                    <a:blip r:embed="rId117">
                       <a:extLst>
                         <a:ext uri="{28A0092B-C50C-407E-A947-70E740481C1C}">
                           <a14:useLocalDpi xmlns:a14="http://schemas.microsoft.com/office/drawing/2010/main" val="0"/>
@@ -27388,7 +26218,7 @@
                     </pic:cNvPicPr>
                   </pic:nvPicPr>
                   <pic:blipFill>
-                    <a:blip r:embed="rId116">
+                    <a:blip r:embed="rId118">
                       <a:extLst>
                         <a:ext uri="{28A0092B-C50C-407E-A947-70E740481C1C}">
                           <a14:useLocalDpi xmlns:a14="http://schemas.microsoft.com/office/drawing/2010/main" val="0"/>
@@ -27448,7 +26278,7 @@
                     </pic:cNvPicPr>
                   </pic:nvPicPr>
                   <pic:blipFill>
-                    <a:blip r:embed="rId117">
+                    <a:blip r:embed="rId119">
                       <a:extLst>
                         <a:ext uri="{28A0092B-C50C-407E-A947-70E740481C1C}">
                           <a14:useLocalDpi xmlns:a14="http://schemas.microsoft.com/office/drawing/2010/main" val="0"/>
@@ -27530,7 +26360,7 @@
                     </pic:cNvPicPr>
                   </pic:nvPicPr>
                   <pic:blipFill>
-                    <a:blip r:embed="rId118">
+                    <a:blip r:embed="rId120">
                       <a:extLst>
                         <a:ext uri="{28A0092B-C50C-407E-A947-70E740481C1C}">
                           <a14:useLocalDpi xmlns:a14="http://schemas.microsoft.com/office/drawing/2010/main" val="0"/>
@@ -27627,162 +26457,6 @@
                 <pic:pic xmlns:pic="http://schemas.openxmlformats.org/drawingml/2006/picture">
                   <pic:nvPicPr>
                     <pic:cNvPr id="0" name="Picture 209" descr="C:\Users\Andreas\AppData\Local\Microsoft\Windows\INetCache\Content.Word\1_empty.png"/>
-                    <pic:cNvPicPr>
-                      <a:picLocks noChangeAspect="1" noChangeArrowheads="1"/>
-                    </pic:cNvPicPr>
-                  </pic:nvPicPr>
-                  <pic:blipFill>
-                    <a:blip r:embed="rId119">
-                      <a:extLst>
-                        <a:ext uri="{28A0092B-C50C-407E-A947-70E740481C1C}">
-                          <a14:useLocalDpi xmlns:a14="http://schemas.microsoft.com/office/drawing/2010/main" val="0"/>
-                        </a:ext>
-                      </a:extLst>
-                    </a:blip>
-                    <a:srcRect/>
-                    <a:stretch>
-                      <a:fillRect/>
-                    </a:stretch>
-                  </pic:blipFill>
-                  <pic:spPr bwMode="auto">
-                    <a:xfrm>
-                      <a:off x="0" y="0"/>
-                      <a:ext cx="4647600" cy="2620800"/>
-                    </a:xfrm>
-                    <a:prstGeom prst="rect">
-                      <a:avLst/>
-                    </a:prstGeom>
-                    <a:noFill/>
-                    <a:ln>
-                      <a:noFill/>
-                    </a:ln>
-                  </pic:spPr>
-                </pic:pic>
-              </a:graphicData>
-            </a:graphic>
-          </wp:inline>
-        </w:drawing>
-      </w:r>
-    </w:p>
-    <w:p>
-      <w:pPr>
-        <w:pStyle w:val="KeinLeerraum"/>
-      </w:pPr>
-    </w:p>
-    <w:p>
-      <w:pPr>
-        <w:pStyle w:val="KeinLeerraum"/>
-      </w:pPr>
-      <w:r>
-        <w:t>Darstellung</w:t>
-      </w:r>
-      <w:r>
-        <w:t xml:space="preserve"> des Wahrscheinlichkeitsgraphen </w:t>
-      </w:r>
-      <w:r>
-        <w:t>der Klasse 0:</w:t>
-      </w:r>
-    </w:p>
-    <w:p>
-      <w:pPr>
-        <w:rPr>
-          <w:rFonts w:eastAsiaTheme="minorEastAsia"/>
-          <w:lang w:eastAsia="de-DE"/>
-        </w:rPr>
-      </w:pPr>
-      <w:r>
-        <w:rPr>
-          <w:noProof/>
-        </w:rPr>
-        <w:drawing>
-          <wp:inline distT="0" distB="0" distL="0" distR="0">
-            <wp:extent cx="4647600" cy="2620800"/>
-            <wp:effectExtent l="0" t="0" r="635" b="8255"/>
-            <wp:docPr id="266" name="Grafik 266" descr="C:\Users\Andreas\AppData\Local\Microsoft\Windows\INetCache\Content.Word\2_rot.png"/>
-            <wp:cNvGraphicFramePr>
-              <a:graphicFrameLocks xmlns:a="http://schemas.openxmlformats.org/drawingml/2006/main" noChangeAspect="1"/>
-            </wp:cNvGraphicFramePr>
-            <a:graphic xmlns:a="http://schemas.openxmlformats.org/drawingml/2006/main">
-              <a:graphicData uri="http://schemas.openxmlformats.org/drawingml/2006/picture">
-                <pic:pic xmlns:pic="http://schemas.openxmlformats.org/drawingml/2006/picture">
-                  <pic:nvPicPr>
-                    <pic:cNvPr id="0" name="Picture 211" descr="C:\Users\Andreas\AppData\Local\Microsoft\Windows\INetCache\Content.Word\2_rot.png"/>
-                    <pic:cNvPicPr>
-                      <a:picLocks noChangeAspect="1" noChangeArrowheads="1"/>
-                    </pic:cNvPicPr>
-                  </pic:nvPicPr>
-                  <pic:blipFill>
-                    <a:blip r:embed="rId120">
-                      <a:extLst>
-                        <a:ext uri="{28A0092B-C50C-407E-A947-70E740481C1C}">
-                          <a14:useLocalDpi xmlns:a14="http://schemas.microsoft.com/office/drawing/2010/main" val="0"/>
-                        </a:ext>
-                      </a:extLst>
-                    </a:blip>
-                    <a:srcRect/>
-                    <a:stretch>
-                      <a:fillRect/>
-                    </a:stretch>
-                  </pic:blipFill>
-                  <pic:spPr bwMode="auto">
-                    <a:xfrm>
-                      <a:off x="0" y="0"/>
-                      <a:ext cx="4647600" cy="2620800"/>
-                    </a:xfrm>
-                    <a:prstGeom prst="rect">
-                      <a:avLst/>
-                    </a:prstGeom>
-                    <a:noFill/>
-                    <a:ln>
-                      <a:noFill/>
-                    </a:ln>
-                  </pic:spPr>
-                </pic:pic>
-              </a:graphicData>
-            </a:graphic>
-          </wp:inline>
-        </w:drawing>
-      </w:r>
-      <w:r>
-        <w:br w:type="page"/>
-      </w:r>
-    </w:p>
-    <w:p>
-      <w:pPr>
-        <w:pStyle w:val="KeinLeerraum"/>
-      </w:pPr>
-      <w:r>
-        <w:lastRenderedPageBreak/>
-        <w:t>Darstellung</w:t>
-      </w:r>
-      <w:r>
-        <w:t xml:space="preserve"> des Wahrscheinlichkeitsgraphen </w:t>
-      </w:r>
-      <w:r>
-        <w:t>der Klasse 1:</w:t>
-      </w:r>
-    </w:p>
-    <w:p>
-      <w:pPr>
-        <w:pStyle w:val="KeinLeerraum"/>
-      </w:pPr>
-      <w:r>
-        <w:rPr>
-          <w:noProof/>
-        </w:rPr>
-        <w:drawing>
-          <wp:inline distT="0" distB="0" distL="0" distR="0">
-            <wp:extent cx="4647600" cy="2620800"/>
-            <wp:effectExtent l="0" t="0" r="635" b="8255"/>
-            <wp:docPr id="267" name="Grafik 267" descr="C:\Users\Andreas\AppData\Local\Microsoft\Windows\INetCache\Content.Word\3_grün.png"/>
-            <wp:cNvGraphicFramePr>
-              <a:graphicFrameLocks xmlns:a="http://schemas.openxmlformats.org/drawingml/2006/main" noChangeAspect="1"/>
-            </wp:cNvGraphicFramePr>
-            <a:graphic xmlns:a="http://schemas.openxmlformats.org/drawingml/2006/main">
-              <a:graphicData uri="http://schemas.openxmlformats.org/drawingml/2006/picture">
-                <pic:pic xmlns:pic="http://schemas.openxmlformats.org/drawingml/2006/picture">
-                  <pic:nvPicPr>
-                    <pic:cNvPr id="0" name="Picture 213" descr="C:\Users\Andreas\AppData\Local\Microsoft\Windows\INetCache\Content.Word\3_grün.png"/>
                     <pic:cNvPicPr>
                       <a:picLocks noChangeAspect="1" noChangeArrowheads="1"/>
                     </pic:cNvPicPr>
@@ -27836,12 +26510,15 @@
         <w:t xml:space="preserve"> des Wahrscheinlichkeitsgraphen </w:t>
       </w:r>
       <w:r>
-        <w:t>der Klassen 0 und 1:</w:t>
-      </w:r>
-    </w:p>
-    <w:p>
-      <w:pPr>
-        <w:pStyle w:val="KeinLeerraum"/>
+        <w:t>der Klasse 0:</w:t>
+      </w:r>
+    </w:p>
+    <w:p>
+      <w:pPr>
+        <w:rPr>
+          <w:rFonts w:eastAsiaTheme="minorEastAsia"/>
+          <w:lang w:eastAsia="de-DE"/>
+        </w:rPr>
       </w:pPr>
       <w:r>
         <w:rPr>
@@ -27851,7 +26528,7 @@
           <wp:inline distT="0" distB="0" distL="0" distR="0">
             <wp:extent cx="4647600" cy="2620800"/>
             <wp:effectExtent l="0" t="0" r="635" b="8255"/>
-            <wp:docPr id="268" name="Grafik 268" descr="C:\Users\Andreas\AppData\Local\Microsoft\Windows\INetCache\Content.Word\4_rot_grün.png"/>
+            <wp:docPr id="266" name="Grafik 266" descr="C:\Users\Andreas\AppData\Local\Microsoft\Windows\INetCache\Content.Word\2_rot.png"/>
             <wp:cNvGraphicFramePr>
               <a:graphicFrameLocks xmlns:a="http://schemas.openxmlformats.org/drawingml/2006/main" noChangeAspect="1"/>
             </wp:cNvGraphicFramePr>
@@ -27859,7 +26536,7 @@
               <a:graphicData uri="http://schemas.openxmlformats.org/drawingml/2006/picture">
                 <pic:pic xmlns:pic="http://schemas.openxmlformats.org/drawingml/2006/picture">
                   <pic:nvPicPr>
-                    <pic:cNvPr id="0" name="Picture 215" descr="C:\Users\Andreas\AppData\Local\Microsoft\Windows\INetCache\Content.Word\4_rot_grün.png"/>
+                    <pic:cNvPr id="0" name="Picture 211" descr="C:\Users\Andreas\AppData\Local\Microsoft\Windows\INetCache\Content.Word\2_rot.png"/>
                     <pic:cNvPicPr>
                       <a:picLocks noChangeAspect="1" noChangeArrowheads="1"/>
                     </pic:cNvPicPr>
@@ -27896,14 +26573,6 @@
           </wp:inline>
         </w:drawing>
       </w:r>
-    </w:p>
-    <w:p>
-      <w:pPr>
-        <w:rPr>
-          <w:rFonts w:eastAsiaTheme="minorEastAsia"/>
-          <w:lang w:eastAsia="de-DE"/>
-        </w:rPr>
-      </w:pPr>
       <w:r>
         <w:br w:type="page"/>
       </w:r>
@@ -27920,7 +26589,7 @@
         <w:t xml:space="preserve"> des Wahrscheinlichkeitsgraphen </w:t>
       </w:r>
       <w:r>
-        <w:t>der Klasse 3:</w:t>
+        <w:t>der Klasse 1:</w:t>
       </w:r>
     </w:p>
     <w:p>
@@ -27935,7 +26604,7 @@
           <wp:inline distT="0" distB="0" distL="0" distR="0">
             <wp:extent cx="4647600" cy="2620800"/>
             <wp:effectExtent l="0" t="0" r="635" b="8255"/>
-            <wp:docPr id="269" name="Grafik 269" descr="C:\Users\Andreas\AppData\Local\Microsoft\Windows\INetCache\Content.Word\5_blau.png"/>
+            <wp:docPr id="267" name="Grafik 267" descr="C:\Users\Andreas\AppData\Local\Microsoft\Windows\INetCache\Content.Word\3_grün.png"/>
             <wp:cNvGraphicFramePr>
               <a:graphicFrameLocks xmlns:a="http://schemas.openxmlformats.org/drawingml/2006/main" noChangeAspect="1"/>
             </wp:cNvGraphicFramePr>
@@ -27943,7 +26612,7 @@
               <a:graphicData uri="http://schemas.openxmlformats.org/drawingml/2006/picture">
                 <pic:pic xmlns:pic="http://schemas.openxmlformats.org/drawingml/2006/picture">
                   <pic:nvPicPr>
-                    <pic:cNvPr id="0" name="Picture 217" descr="C:\Users\Andreas\AppData\Local\Microsoft\Windows\INetCache\Content.Word\5_blau.png"/>
+                    <pic:cNvPr id="0" name="Picture 213" descr="C:\Users\Andreas\AppData\Local\Microsoft\Windows\INetCache\Content.Word\3_grün.png"/>
                     <pic:cNvPicPr>
                       <a:picLocks noChangeAspect="1" noChangeArrowheads="1"/>
                     </pic:cNvPicPr>
@@ -27997,6 +26666,167 @@
         <w:t xml:space="preserve"> des Wahrscheinlichkeitsgraphen </w:t>
       </w:r>
       <w:r>
+        <w:t>der Klassen 0 und 1:</w:t>
+      </w:r>
+    </w:p>
+    <w:p>
+      <w:pPr>
+        <w:pStyle w:val="KeinLeerraum"/>
+      </w:pPr>
+      <w:r>
+        <w:rPr>
+          <w:noProof/>
+        </w:rPr>
+        <w:drawing>
+          <wp:inline distT="0" distB="0" distL="0" distR="0">
+            <wp:extent cx="4647600" cy="2620800"/>
+            <wp:effectExtent l="0" t="0" r="635" b="8255"/>
+            <wp:docPr id="268" name="Grafik 268" descr="C:\Users\Andreas\AppData\Local\Microsoft\Windows\INetCache\Content.Word\4_rot_grün.png"/>
+            <wp:cNvGraphicFramePr>
+              <a:graphicFrameLocks xmlns:a="http://schemas.openxmlformats.org/drawingml/2006/main" noChangeAspect="1"/>
+            </wp:cNvGraphicFramePr>
+            <a:graphic xmlns:a="http://schemas.openxmlformats.org/drawingml/2006/main">
+              <a:graphicData uri="http://schemas.openxmlformats.org/drawingml/2006/picture">
+                <pic:pic xmlns:pic="http://schemas.openxmlformats.org/drawingml/2006/picture">
+                  <pic:nvPicPr>
+                    <pic:cNvPr id="0" name="Picture 215" descr="C:\Users\Andreas\AppData\Local\Microsoft\Windows\INetCache\Content.Word\4_rot_grün.png"/>
+                    <pic:cNvPicPr>
+                      <a:picLocks noChangeAspect="1" noChangeArrowheads="1"/>
+                    </pic:cNvPicPr>
+                  </pic:nvPicPr>
+                  <pic:blipFill>
+                    <a:blip r:embed="rId124">
+                      <a:extLst>
+                        <a:ext uri="{28A0092B-C50C-407E-A947-70E740481C1C}">
+                          <a14:useLocalDpi xmlns:a14="http://schemas.microsoft.com/office/drawing/2010/main" val="0"/>
+                        </a:ext>
+                      </a:extLst>
+                    </a:blip>
+                    <a:srcRect/>
+                    <a:stretch>
+                      <a:fillRect/>
+                    </a:stretch>
+                  </pic:blipFill>
+                  <pic:spPr bwMode="auto">
+                    <a:xfrm>
+                      <a:off x="0" y="0"/>
+                      <a:ext cx="4647600" cy="2620800"/>
+                    </a:xfrm>
+                    <a:prstGeom prst="rect">
+                      <a:avLst/>
+                    </a:prstGeom>
+                    <a:noFill/>
+                    <a:ln>
+                      <a:noFill/>
+                    </a:ln>
+                  </pic:spPr>
+                </pic:pic>
+              </a:graphicData>
+            </a:graphic>
+          </wp:inline>
+        </w:drawing>
+      </w:r>
+    </w:p>
+    <w:p>
+      <w:pPr>
+        <w:rPr>
+          <w:rFonts w:eastAsiaTheme="minorEastAsia"/>
+          <w:lang w:eastAsia="de-DE"/>
+        </w:rPr>
+      </w:pPr>
+      <w:r>
+        <w:br w:type="page"/>
+      </w:r>
+    </w:p>
+    <w:p>
+      <w:pPr>
+        <w:pStyle w:val="KeinLeerraum"/>
+      </w:pPr>
+      <w:r>
+        <w:lastRenderedPageBreak/>
+        <w:t>Darstellung</w:t>
+      </w:r>
+      <w:r>
+        <w:t xml:space="preserve"> des Wahrscheinlichkeitsgraphen </w:t>
+      </w:r>
+      <w:r>
+        <w:t>der Klasse 3:</w:t>
+      </w:r>
+    </w:p>
+    <w:p>
+      <w:pPr>
+        <w:pStyle w:val="KeinLeerraum"/>
+      </w:pPr>
+      <w:r>
+        <w:rPr>
+          <w:noProof/>
+        </w:rPr>
+        <w:drawing>
+          <wp:inline distT="0" distB="0" distL="0" distR="0">
+            <wp:extent cx="4647600" cy="2620800"/>
+            <wp:effectExtent l="0" t="0" r="635" b="8255"/>
+            <wp:docPr id="269" name="Grafik 269" descr="C:\Users\Andreas\AppData\Local\Microsoft\Windows\INetCache\Content.Word\5_blau.png"/>
+            <wp:cNvGraphicFramePr>
+              <a:graphicFrameLocks xmlns:a="http://schemas.openxmlformats.org/drawingml/2006/main" noChangeAspect="1"/>
+            </wp:cNvGraphicFramePr>
+            <a:graphic xmlns:a="http://schemas.openxmlformats.org/drawingml/2006/main">
+              <a:graphicData uri="http://schemas.openxmlformats.org/drawingml/2006/picture">
+                <pic:pic xmlns:pic="http://schemas.openxmlformats.org/drawingml/2006/picture">
+                  <pic:nvPicPr>
+                    <pic:cNvPr id="0" name="Picture 217" descr="C:\Users\Andreas\AppData\Local\Microsoft\Windows\INetCache\Content.Word\5_blau.png"/>
+                    <pic:cNvPicPr>
+                      <a:picLocks noChangeAspect="1" noChangeArrowheads="1"/>
+                    </pic:cNvPicPr>
+                  </pic:nvPicPr>
+                  <pic:blipFill>
+                    <a:blip r:embed="rId125">
+                      <a:extLst>
+                        <a:ext uri="{28A0092B-C50C-407E-A947-70E740481C1C}">
+                          <a14:useLocalDpi xmlns:a14="http://schemas.microsoft.com/office/drawing/2010/main" val="0"/>
+                        </a:ext>
+                      </a:extLst>
+                    </a:blip>
+                    <a:srcRect/>
+                    <a:stretch>
+                      <a:fillRect/>
+                    </a:stretch>
+                  </pic:blipFill>
+                  <pic:spPr bwMode="auto">
+                    <a:xfrm>
+                      <a:off x="0" y="0"/>
+                      <a:ext cx="4647600" cy="2620800"/>
+                    </a:xfrm>
+                    <a:prstGeom prst="rect">
+                      <a:avLst/>
+                    </a:prstGeom>
+                    <a:noFill/>
+                    <a:ln>
+                      <a:noFill/>
+                    </a:ln>
+                  </pic:spPr>
+                </pic:pic>
+              </a:graphicData>
+            </a:graphic>
+          </wp:inline>
+        </w:drawing>
+      </w:r>
+    </w:p>
+    <w:p>
+      <w:pPr>
+        <w:pStyle w:val="KeinLeerraum"/>
+      </w:pPr>
+    </w:p>
+    <w:p>
+      <w:pPr>
+        <w:pStyle w:val="KeinLeerraum"/>
+      </w:pPr>
+      <w:r>
+        <w:t>Darstellung</w:t>
+      </w:r>
+      <w:r>
+        <w:t xml:space="preserve"> des Wahrscheinlichkeitsgraphen </w:t>
+      </w:r>
+      <w:r>
         <w:t>der Klassen 1, 2 und 3:</w:t>
       </w:r>
     </w:p>
@@ -28026,7 +26856,7 @@
                     </pic:cNvPicPr>
                   </pic:nvPicPr>
                   <pic:blipFill>
-                    <a:blip r:embed="rId124">
+                    <a:blip r:embed="rId126">
                       <a:extLst>
                         <a:ext uri="{28A0092B-C50C-407E-A947-70E740481C1C}">
                           <a14:useLocalDpi xmlns:a14="http://schemas.microsoft.com/office/drawing/2010/main" val="0"/>
@@ -29138,7 +27968,7 @@
 </file>
 
 <file path=customXml/itemProps1.xml><?xml version="1.0" encoding="utf-8"?>
-<ds:datastoreItem xmlns:ds="http://schemas.openxmlformats.org/officeDocument/2006/customXml" ds:itemID="{DCFD8714-2924-42F9-83D4-8BADE7916253}">
+<ds:datastoreItem xmlns:ds="http://schemas.openxmlformats.org/officeDocument/2006/customXml" ds:itemID="{0C8CE54D-8620-4887-AF30-C89C9D50B627}">
   <ds:schemaRefs>
     <ds:schemaRef ds:uri="http://schemas.openxmlformats.org/officeDocument/2006/bibliography"/>
   </ds:schemaRefs>

</xml_diff>

<commit_message>
Added data for plotting multiple classes.
</commit_message>
<xml_diff>
--- a/3_Aufgabe/docu/isp3.docx
+++ b/3_Aufgabe/docu/isp3.docx
@@ -268,7 +268,7 @@
               </mc:Choice>
               <mc:Fallback>
                 <w:pict>
-                  <v:group w14:anchorId="7446D58E" id="Gruppe 149" o:spid="_x0000_s1026" style="position:absolute;margin-left:0;margin-top:0;width:8in;height:95.7pt;z-index:251662336;mso-width-percent:941;mso-height-percent:121;mso-top-percent:23;mso-position-horizontal:center;mso-position-horizontal-relative:page;mso-position-vertical-relative:page;mso-width-percent:941;mso-height-percent:121;mso-top-percent:23" coordorigin="" coordsize="73152,12161" o:gfxdata="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">
+                  <v:group w14:anchorId="28E43F72" id="Gruppe 149" o:spid="_x0000_s1026" style="position:absolute;margin-left:0;margin-top:0;width:8in;height:95.7pt;z-index:251662336;mso-width-percent:941;mso-height-percent:121;mso-top-percent:23;mso-position-horizontal:center;mso-position-horizontal-relative:page;mso-position-vertical-relative:page;mso-width-percent:941;mso-height-percent:121;mso-top-percent:23" coordorigin="" coordsize="73152,12161" o:gfxdata="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">
                     <v:shape id="Rechteck 51" o:spid="_x0000_s1027" style="position:absolute;width:73152;height:11303;visibility:visible;mso-wrap-style:square;v-text-anchor:middle" coordsize="7312660,1129665" o:gfxdata="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" path="m,l7312660,r,1129665l3619500,733425,,1091565,,xe" fillcolor="#4472c4 [3204]" stroked="f" strokeweight="1pt">
                       <v:stroke joinstyle="miter"/>
                       <v:path arrowok="t" o:connecttype="custom" o:connectlocs="0,0;7315200,0;7315200,1130373;3620757,733885;0,1092249;0,0" o:connectangles="0,0,0,0,0,0"/>
@@ -2738,33 +2738,31 @@
       <w:r>
         <w:br w:type="page"/>
       </w:r>
-      <w:bookmarkStart w:id="3" w:name="_GoBack"/>
-      <w:bookmarkEnd w:id="3"/>
     </w:p>
     <w:p>
       <w:pPr>
         <w:pStyle w:val="berschrift1"/>
       </w:pPr>
-      <w:bookmarkStart w:id="4" w:name="_Toc484475278"/>
+      <w:bookmarkStart w:id="3" w:name="_Toc484475278"/>
       <w:r>
         <w:lastRenderedPageBreak/>
         <w:t>0. Allgemeine Definitionen</w:t>
       </w:r>
+      <w:bookmarkEnd w:id="3"/>
+    </w:p>
+    <w:p>
+      <w:pPr>
+        <w:pStyle w:val="berschrift2"/>
+      </w:pPr>
+      <w:bookmarkStart w:id="4" w:name="_Toc484475279"/>
+      <w:r>
+        <w:t xml:space="preserve">0.1. </w:t>
+      </w:r>
+      <w:proofErr w:type="spellStart"/>
+      <w:r>
+        <w:t>Konkatenation</w:t>
+      </w:r>
       <w:bookmarkEnd w:id="4"/>
-    </w:p>
-    <w:p>
-      <w:pPr>
-        <w:pStyle w:val="berschrift2"/>
-      </w:pPr>
-      <w:bookmarkStart w:id="5" w:name="_Toc484475279"/>
-      <w:r>
-        <w:t xml:space="preserve">0.1. </w:t>
-      </w:r>
-      <w:proofErr w:type="spellStart"/>
-      <w:r>
-        <w:t>Konkatenation</w:t>
-      </w:r>
-      <w:bookmarkEnd w:id="5"/>
       <w:proofErr w:type="spellEnd"/>
     </w:p>
     <w:p>
@@ -3571,7 +3569,7 @@
       <w:pPr>
         <w:pStyle w:val="berschrift2"/>
       </w:pPr>
-      <w:bookmarkStart w:id="6" w:name="_Toc484475280"/>
+      <w:bookmarkStart w:id="5" w:name="_Toc484475280"/>
       <w:r>
         <w:lastRenderedPageBreak/>
         <w:t xml:space="preserve">0.2. </w:t>
@@ -3579,7 +3577,7 @@
       <w:r>
         <w:t>Bias</w:t>
       </w:r>
-      <w:bookmarkEnd w:id="6"/>
+      <w:bookmarkEnd w:id="5"/>
     </w:p>
     <w:p>
       <w:pPr>
@@ -4528,35 +4526,35 @@
       <w:pPr>
         <w:pStyle w:val="berschrift1"/>
       </w:pPr>
-      <w:bookmarkStart w:id="7" w:name="_Toc484475281"/>
+      <w:bookmarkStart w:id="6" w:name="_Toc484475281"/>
       <w:r>
         <w:lastRenderedPageBreak/>
         <w:t>1. Lineare Regression</w:t>
       </w:r>
+      <w:bookmarkEnd w:id="6"/>
+    </w:p>
+    <w:p>
+      <w:pPr>
+        <w:pStyle w:val="berschrift2"/>
+      </w:pPr>
+      <w:bookmarkStart w:id="7" w:name="_Toc484475282"/>
+      <w:r>
+        <w:t xml:space="preserve">1.1. </w:t>
+      </w:r>
+      <w:r>
+        <w:t>Training mittels abgeschlossener Lösung</w:t>
+      </w:r>
       <w:bookmarkEnd w:id="7"/>
     </w:p>
     <w:p>
       <w:pPr>
-        <w:pStyle w:val="berschrift2"/>
-      </w:pPr>
-      <w:bookmarkStart w:id="8" w:name="_Toc484475282"/>
-      <w:r>
-        <w:t xml:space="preserve">1.1. </w:t>
-      </w:r>
-      <w:r>
-        <w:t>Training mittels abgeschlossener Lösung</w:t>
+        <w:pStyle w:val="berschrift3"/>
+      </w:pPr>
+      <w:bookmarkStart w:id="8" w:name="_Toc484475283"/>
+      <w:r>
+        <w:t>1.1.1. Definition der Trainingsdaten</w:t>
       </w:r>
       <w:bookmarkEnd w:id="8"/>
-    </w:p>
-    <w:p>
-      <w:pPr>
-        <w:pStyle w:val="berschrift3"/>
-      </w:pPr>
-      <w:bookmarkStart w:id="9" w:name="_Toc484475283"/>
-      <w:r>
-        <w:t>1.1.1. Definition der Trainingsdaten</w:t>
-      </w:r>
-      <w:bookmarkEnd w:id="9"/>
     </w:p>
     <w:p>
       <w:pPr>
@@ -5842,7 +5840,7 @@
       <w:pPr>
         <w:pStyle w:val="berschrift3"/>
       </w:pPr>
-      <w:bookmarkStart w:id="10" w:name="_Toc484475284"/>
+      <w:bookmarkStart w:id="9" w:name="_Toc484475284"/>
       <w:r>
         <w:lastRenderedPageBreak/>
         <w:t xml:space="preserve">1.1.2. </w:t>
@@ -5853,7 +5851,7 @@
       <w:r>
         <w:t>es Modells</w:t>
       </w:r>
-      <w:bookmarkEnd w:id="10"/>
+      <w:bookmarkEnd w:id="9"/>
     </w:p>
     <w:p>
       <w:pPr>
@@ -7345,7 +7343,7 @@
       <w:pPr>
         <w:pStyle w:val="berschrift3"/>
       </w:pPr>
-      <w:bookmarkStart w:id="11" w:name="_Toc484475285"/>
+      <w:bookmarkStart w:id="10" w:name="_Toc484475285"/>
       <w:r>
         <w:lastRenderedPageBreak/>
         <w:t xml:space="preserve">1.1.3. </w:t>
@@ -7353,7 +7351,7 @@
       <w:r>
         <w:t>Aufstellen der Hypothese</w:t>
       </w:r>
-      <w:bookmarkEnd w:id="11"/>
+      <w:bookmarkEnd w:id="10"/>
     </w:p>
     <w:p>
       <w:pPr>
@@ -8567,12 +8565,12 @@
       <w:pPr>
         <w:pStyle w:val="berschrift3"/>
       </w:pPr>
-      <w:bookmarkStart w:id="12" w:name="_Toc484475286"/>
+      <w:bookmarkStart w:id="11" w:name="_Toc484475286"/>
       <w:r>
         <w:lastRenderedPageBreak/>
         <w:t>1.1.4. Ergebnis</w:t>
       </w:r>
-      <w:bookmarkEnd w:id="12"/>
+      <w:bookmarkEnd w:id="11"/>
     </w:p>
     <w:p>
       <w:pPr>
@@ -9902,12 +9900,12 @@
       <w:pPr>
         <w:pStyle w:val="berschrift3"/>
       </w:pPr>
-      <w:bookmarkStart w:id="13" w:name="_Toc484475287"/>
+      <w:bookmarkStart w:id="12" w:name="_Toc484475287"/>
       <w:r>
         <w:lastRenderedPageBreak/>
         <w:t>1.1.5. Beantwortung der Fragen</w:t>
       </w:r>
-      <w:bookmarkEnd w:id="13"/>
+      <w:bookmarkEnd w:id="12"/>
     </w:p>
     <w:p>
       <w:pPr>
@@ -9938,7 +9936,7 @@
       <w:pPr>
         <w:pStyle w:val="berschrift2"/>
       </w:pPr>
-      <w:bookmarkStart w:id="14" w:name="_Toc484475288"/>
+      <w:bookmarkStart w:id="13" w:name="_Toc484475288"/>
       <w:r>
         <w:lastRenderedPageBreak/>
         <w:t xml:space="preserve">1.2. </w:t>
@@ -9962,17 +9960,17 @@
       <w:r>
         <w:t xml:space="preserve"> (SGD)</w:t>
       </w:r>
+      <w:bookmarkEnd w:id="13"/>
+    </w:p>
+    <w:p>
+      <w:pPr>
+        <w:pStyle w:val="berschrift3"/>
+      </w:pPr>
+      <w:bookmarkStart w:id="14" w:name="_Toc484475289"/>
+      <w:r>
+        <w:t>1.2.1. Definition der Trainingsdaten</w:t>
+      </w:r>
       <w:bookmarkEnd w:id="14"/>
-    </w:p>
-    <w:p>
-      <w:pPr>
-        <w:pStyle w:val="berschrift3"/>
-      </w:pPr>
-      <w:bookmarkStart w:id="15" w:name="_Toc484475289"/>
-      <w:r>
-        <w:t>1.2.1. Definition der Trainingsdaten</w:t>
-      </w:r>
-      <w:bookmarkEnd w:id="15"/>
     </w:p>
     <w:p>
       <w:pPr>
@@ -11258,7 +11256,7 @@
       <w:pPr>
         <w:pStyle w:val="berschrift3"/>
       </w:pPr>
-      <w:bookmarkStart w:id="16" w:name="_Toc484475290"/>
+      <w:bookmarkStart w:id="15" w:name="_Toc484475290"/>
       <w:r>
         <w:lastRenderedPageBreak/>
         <w:t xml:space="preserve">1.2.2. </w:t>
@@ -11269,7 +11267,7 @@
       <w:r>
         <w:t>es Modells</w:t>
       </w:r>
-      <w:bookmarkEnd w:id="16"/>
+      <w:bookmarkEnd w:id="15"/>
     </w:p>
     <w:p>
       <w:pPr>
@@ -13368,7 +13366,7 @@
       <w:pPr>
         <w:pStyle w:val="berschrift3"/>
       </w:pPr>
-      <w:bookmarkStart w:id="17" w:name="_Toc484475291"/>
+      <w:bookmarkStart w:id="16" w:name="_Toc484475291"/>
       <w:r>
         <w:lastRenderedPageBreak/>
         <w:t>1.</w:t>
@@ -13382,7 +13380,7 @@
       <w:r>
         <w:t>Aufstellen der Hypothese</w:t>
       </w:r>
-      <w:bookmarkEnd w:id="17"/>
+      <w:bookmarkEnd w:id="16"/>
     </w:p>
     <w:p>
       <w:pPr>
@@ -14587,7 +14585,7 @@
       <w:pPr>
         <w:pStyle w:val="berschrift3"/>
       </w:pPr>
-      <w:bookmarkStart w:id="18" w:name="_Toc484475292"/>
+      <w:bookmarkStart w:id="17" w:name="_Toc484475292"/>
       <w:r>
         <w:lastRenderedPageBreak/>
         <w:t>1.</w:t>
@@ -14598,7 +14596,7 @@
       <w:r>
         <w:t>.4. Ergebnis</w:t>
       </w:r>
-      <w:bookmarkEnd w:id="18"/>
+      <w:bookmarkEnd w:id="17"/>
     </w:p>
     <w:p>
       <w:pPr>
@@ -16075,7 +16073,7 @@
       <w:pPr>
         <w:pStyle w:val="berschrift3"/>
       </w:pPr>
-      <w:bookmarkStart w:id="19" w:name="_Toc484475293"/>
+      <w:bookmarkStart w:id="18" w:name="_Toc484475293"/>
       <w:r>
         <w:lastRenderedPageBreak/>
         <w:t>1.2</w:t>
@@ -16083,7 +16081,7 @@
       <w:r>
         <w:t>.5. Beantwortung der Fragen</w:t>
       </w:r>
-      <w:bookmarkEnd w:id="19"/>
+      <w:bookmarkEnd w:id="18"/>
     </w:p>
     <w:p>
       <w:pPr>
@@ -16308,7 +16306,7 @@
           </mc:Choice>
           <mc:Fallback>
             <w:pict>
-              <v:rect w14:anchorId="717CDA8C" id="Rechteck 375" o:spid="_x0000_s1026" style="position:absolute;margin-left:-7pt;margin-top:9.8pt;width:214.75pt;height:66.35pt;z-index:251697152;visibility:visible;mso-wrap-style:square;mso-height-percent:0;mso-wrap-distance-left:9pt;mso-wrap-distance-top:0;mso-wrap-distance-right:9pt;mso-wrap-distance-bottom:0;mso-position-horizontal:absolute;mso-position-horizontal-relative:text;mso-position-vertical:absolute;mso-position-vertical-relative:text;mso-height-percent:0;mso-height-relative:margin;v-text-anchor:middle" o:gfxdata="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" filled="f" strokecolor="#1f3763 [1604]" strokeweight="1pt"/>
+              <v:rect w14:anchorId="095B7911" id="Rechteck 375" o:spid="_x0000_s1026" style="position:absolute;margin-left:-7pt;margin-top:9.8pt;width:214.75pt;height:66.35pt;z-index:251697152;visibility:visible;mso-wrap-style:square;mso-height-percent:0;mso-wrap-distance-left:9pt;mso-wrap-distance-top:0;mso-wrap-distance-right:9pt;mso-wrap-distance-bottom:0;mso-position-horizontal:absolute;mso-position-horizontal-relative:text;mso-position-vertical:absolute;mso-position-vertical-relative:text;mso-height-percent:0;mso-height-relative:margin;v-text-anchor:middle" o:gfxdata="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" filled="f" strokecolor="#1f3763 [1604]" strokeweight="1pt"/>
             </w:pict>
           </mc:Fallback>
         </mc:AlternateContent>
@@ -16479,7 +16477,7 @@
           </mc:Choice>
           <mc:Fallback>
             <w:pict>
-              <v:rect w14:anchorId="4A10AB52" id="Rechteck 334" o:spid="_x0000_s1026" style="position:absolute;margin-left:243.1pt;margin-top:9.2pt;width:214.7pt;height:231pt;z-index:251685888;visibility:visible;mso-wrap-style:square;mso-wrap-distance-left:9pt;mso-wrap-distance-top:0;mso-wrap-distance-right:9pt;mso-wrap-distance-bottom:0;mso-position-horizontal:absolute;mso-position-horizontal-relative:text;mso-position-vertical:absolute;mso-position-vertical-relative:text;v-text-anchor:middle" o:gfxdata="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" filled="f" strokecolor="#1f3763 [1604]" strokeweight="1pt"/>
+              <v:rect w14:anchorId="6FFA752C" id="Rechteck 334" o:spid="_x0000_s1026" style="position:absolute;margin-left:243.1pt;margin-top:9.2pt;width:214.7pt;height:231pt;z-index:251685888;visibility:visible;mso-wrap-style:square;mso-wrap-distance-left:9pt;mso-wrap-distance-top:0;mso-wrap-distance-right:9pt;mso-wrap-distance-bottom:0;mso-position-horizontal:absolute;mso-position-horizontal-relative:text;mso-position-vertical:absolute;mso-position-vertical-relative:text;v-text-anchor:middle" o:gfxdata="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" filled="f" strokecolor="#1f3763 [1604]" strokeweight="1pt"/>
             </w:pict>
           </mc:Fallback>
         </mc:AlternateContent>
@@ -16548,7 +16546,7 @@
           </mc:Choice>
           <mc:Fallback>
             <w:pict>
-              <v:rect w14:anchorId="05D16031" id="Rechteck 331" o:spid="_x0000_s1026" style="position:absolute;margin-left:-6.95pt;margin-top:9.35pt;width:214.75pt;height:231.05pt;z-index:251679744;visibility:visible;mso-wrap-style:square;mso-wrap-distance-left:9pt;mso-wrap-distance-top:0;mso-wrap-distance-right:9pt;mso-wrap-distance-bottom:0;mso-position-horizontal:absolute;mso-position-horizontal-relative:text;mso-position-vertical:absolute;mso-position-vertical-relative:text;v-text-anchor:middle" o:gfxdata="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" filled="f" strokecolor="#1f3763 [1604]" strokeweight="1pt"/>
+              <v:rect w14:anchorId="27E8BD54" id="Rechteck 331" o:spid="_x0000_s1026" style="position:absolute;margin-left:-6.95pt;margin-top:9.35pt;width:214.75pt;height:231.05pt;z-index:251679744;visibility:visible;mso-wrap-style:square;mso-wrap-distance-left:9pt;mso-wrap-distance-top:0;mso-wrap-distance-right:9pt;mso-wrap-distance-bottom:0;mso-position-horizontal:absolute;mso-position-horizontal-relative:text;mso-position-vertical:absolute;mso-position-vertical-relative:text;v-text-anchor:middle" o:gfxdata="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" filled="f" strokecolor="#1f3763 [1604]" strokeweight="1pt"/>
             </w:pict>
           </mc:Fallback>
         </mc:AlternateContent>
@@ -16744,7 +16742,7 @@
           </mc:Choice>
           <mc:Fallback>
             <w:pict>
-              <v:rect w14:anchorId="457F2630" id="Rechteck 333" o:spid="_x0000_s1026" style="position:absolute;margin-left:242.75pt;margin-top:6.7pt;width:214.7pt;height:231pt;z-index:251683840;visibility:visible;mso-wrap-style:square;mso-wrap-distance-left:9pt;mso-wrap-distance-top:0;mso-wrap-distance-right:9pt;mso-wrap-distance-bottom:0;mso-position-horizontal:absolute;mso-position-horizontal-relative:text;mso-position-vertical:absolute;mso-position-vertical-relative:text;v-text-anchor:middle" o:gfxdata="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" filled="f" strokecolor="#1f3763 [1604]" strokeweight="1pt"/>
+              <v:rect w14:anchorId="7095E48D" id="Rechteck 333" o:spid="_x0000_s1026" style="position:absolute;margin-left:242.75pt;margin-top:6.7pt;width:214.7pt;height:231pt;z-index:251683840;visibility:visible;mso-wrap-style:square;mso-wrap-distance-left:9pt;mso-wrap-distance-top:0;mso-wrap-distance-right:9pt;mso-wrap-distance-bottom:0;mso-position-horizontal:absolute;mso-position-horizontal-relative:text;mso-position-vertical:absolute;mso-position-vertical-relative:text;v-text-anchor:middle" o:gfxdata="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" filled="f" strokecolor="#1f3763 [1604]" strokeweight="1pt"/>
             </w:pict>
           </mc:Fallback>
         </mc:AlternateContent>
@@ -16813,7 +16811,7 @@
           </mc:Choice>
           <mc:Fallback>
             <w:pict>
-              <v:rect w14:anchorId="6E2DE063" id="Rechteck 332" o:spid="_x0000_s1026" style="position:absolute;margin-left:-7pt;margin-top:6.95pt;width:214.7pt;height:231pt;z-index:251681792;visibility:visible;mso-wrap-style:square;mso-wrap-distance-left:9pt;mso-wrap-distance-top:0;mso-wrap-distance-right:9pt;mso-wrap-distance-bottom:0;mso-position-horizontal:absolute;mso-position-horizontal-relative:text;mso-position-vertical:absolute;mso-position-vertical-relative:text;v-text-anchor:middle" o:gfxdata="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" filled="f" strokecolor="#1f3763 [1604]" strokeweight="1pt"/>
+              <v:rect w14:anchorId="642E41FF" id="Rechteck 332" o:spid="_x0000_s1026" style="position:absolute;margin-left:-7pt;margin-top:6.95pt;width:214.7pt;height:231pt;z-index:251681792;visibility:visible;mso-wrap-style:square;mso-wrap-distance-left:9pt;mso-wrap-distance-top:0;mso-wrap-distance-right:9pt;mso-wrap-distance-bottom:0;mso-position-horizontal:absolute;mso-position-horizontal-relative:text;mso-position-vertical:absolute;mso-position-vertical-relative:text;v-text-anchor:middle" o:gfxdata="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" filled="f" strokecolor="#1f3763 [1604]" strokeweight="1pt"/>
             </w:pict>
           </mc:Fallback>
         </mc:AlternateContent>
@@ -19373,7 +19371,7 @@
       <w:pPr>
         <w:pStyle w:val="berschrift2"/>
       </w:pPr>
-      <w:bookmarkStart w:id="20" w:name="_Toc484475294"/>
+      <w:bookmarkStart w:id="19" w:name="_Toc484475294"/>
       <w:r>
         <w:lastRenderedPageBreak/>
         <w:t xml:space="preserve">1.3. </w:t>
@@ -19381,7 +19379,7 @@
       <w:r>
         <w:t>Vorhersage von Immobilienpreisen mit linearer Regression</w:t>
       </w:r>
-      <w:bookmarkEnd w:id="20"/>
+      <w:bookmarkEnd w:id="19"/>
     </w:p>
     <w:p>
       <w:pPr>
@@ -19962,41 +19960,41 @@
       <w:pPr>
         <w:pStyle w:val="berschrift1"/>
       </w:pPr>
-      <w:bookmarkStart w:id="21" w:name="_Toc484475295"/>
+      <w:bookmarkStart w:id="20" w:name="_Toc484475295"/>
       <w:r>
         <w:lastRenderedPageBreak/>
         <w:t>2. Logistische Regression</w:t>
       </w:r>
+      <w:bookmarkEnd w:id="20"/>
+    </w:p>
+    <w:p>
+      <w:pPr>
+        <w:pStyle w:val="berschrift2"/>
+      </w:pPr>
+      <w:bookmarkStart w:id="21" w:name="_Toc484475296"/>
+      <w:r>
+        <w:t>2.1</w:t>
+      </w:r>
+      <w:r>
+        <w:t>.</w:t>
+      </w:r>
+      <w:r>
+        <w:t xml:space="preserve"> Training mittels SGD</w:t>
+      </w:r>
       <w:bookmarkEnd w:id="21"/>
     </w:p>
     <w:p>
       <w:pPr>
-        <w:pStyle w:val="berschrift2"/>
-      </w:pPr>
-      <w:bookmarkStart w:id="22" w:name="_Toc484475296"/>
+        <w:pStyle w:val="berschrift3"/>
+      </w:pPr>
+      <w:bookmarkStart w:id="22" w:name="_Toc484475297"/>
       <w:r>
         <w:t>2.1</w:t>
       </w:r>
       <w:r>
-        <w:t>.</w:t>
-      </w:r>
-      <w:r>
-        <w:t xml:space="preserve"> Training mittels SGD</w:t>
+        <w:t>.1. Definition der Trainingsdaten</w:t>
       </w:r>
       <w:bookmarkEnd w:id="22"/>
-    </w:p>
-    <w:p>
-      <w:pPr>
-        <w:pStyle w:val="berschrift3"/>
-      </w:pPr>
-      <w:bookmarkStart w:id="23" w:name="_Toc484475297"/>
-      <w:r>
-        <w:t>2.1</w:t>
-      </w:r>
-      <w:r>
-        <w:t>.1. Definition der Trainingsdaten</w:t>
-      </w:r>
-      <w:bookmarkEnd w:id="23"/>
     </w:p>
     <w:p>
       <w:pPr>
@@ -20229,7 +20227,7 @@
       <w:pPr>
         <w:pStyle w:val="berschrift3"/>
       </w:pPr>
-      <w:bookmarkStart w:id="24" w:name="_Toc484475298"/>
+      <w:bookmarkStart w:id="23" w:name="_Toc484475298"/>
       <w:r>
         <w:t>2.1</w:t>
       </w:r>
@@ -20242,7 +20240,7 @@
       <w:r>
         <w:t>es Modells</w:t>
       </w:r>
-      <w:bookmarkEnd w:id="24"/>
+      <w:bookmarkEnd w:id="23"/>
     </w:p>
     <w:p>
       <w:pPr>
@@ -22352,7 +22350,7 @@
       <w:pPr>
         <w:pStyle w:val="berschrift3"/>
       </w:pPr>
-      <w:bookmarkStart w:id="25" w:name="_Toc484475299"/>
+      <w:bookmarkStart w:id="24" w:name="_Toc484475299"/>
       <w:r>
         <w:t>2.1</w:t>
       </w:r>
@@ -22362,7 +22360,7 @@
       <w:r>
         <w:t>Aufstellen der Hypothese</w:t>
       </w:r>
-      <w:bookmarkEnd w:id="25"/>
+      <w:bookmarkEnd w:id="24"/>
     </w:p>
     <w:p>
       <w:pPr>
@@ -23145,7 +23143,7 @@
       <w:pPr>
         <w:pStyle w:val="berschrift3"/>
       </w:pPr>
-      <w:bookmarkStart w:id="26" w:name="_Toc484475300"/>
+      <w:bookmarkStart w:id="25" w:name="_Toc484475300"/>
       <w:r>
         <w:lastRenderedPageBreak/>
         <w:t>2.1</w:t>
@@ -23153,7 +23151,7 @@
       <w:r>
         <w:t>.4. Ergebnis</w:t>
       </w:r>
-      <w:bookmarkEnd w:id="26"/>
+      <w:bookmarkEnd w:id="25"/>
     </w:p>
     <w:p>
       <w:pPr>
@@ -23457,12 +23455,12 @@
       <w:pPr>
         <w:pStyle w:val="berschrift3"/>
       </w:pPr>
-      <w:bookmarkStart w:id="27" w:name="_Toc484475301"/>
+      <w:bookmarkStart w:id="26" w:name="_Toc484475301"/>
       <w:r>
         <w:lastRenderedPageBreak/>
         <w:t>2.1.5. Beantwortung der Fragen</w:t>
       </w:r>
-      <w:bookmarkEnd w:id="27"/>
+      <w:bookmarkEnd w:id="26"/>
     </w:p>
     <w:p>
       <w:pPr>
@@ -26821,7 +26819,12 @@
         <w:t>Darstellung</w:t>
       </w:r>
       <w:r>
-        <w:t xml:space="preserve"> des Wahrscheinlichkeitsgraphen </w:t>
+        <w:t xml:space="preserve"> des Wahrscheinl</w:t>
+      </w:r>
+      <w:bookmarkStart w:id="27" w:name="_GoBack"/>
+      <w:bookmarkEnd w:id="27"/>
+      <w:r>
+        <w:t xml:space="preserve">ichkeitsgraphen </w:t>
       </w:r>
       <w:r>
         <w:t>der Klassen 1, 2 und 3:</w:t>
@@ -27965,7 +27968,7 @@
 </file>
 
 <file path=customXml/itemProps1.xml><?xml version="1.0" encoding="utf-8"?>
-<ds:datastoreItem xmlns:ds="http://schemas.openxmlformats.org/officeDocument/2006/customXml" ds:itemID="{0C19690E-FD08-4BF6-9303-988D3889BD8D}">
+<ds:datastoreItem xmlns:ds="http://schemas.openxmlformats.org/officeDocument/2006/customXml" ds:itemID="{426ABA9B-6B52-489C-BB0D-85EA408F7940}">
   <ds:schemaRefs>
     <ds:schemaRef ds:uri="http://schemas.openxmlformats.org/officeDocument/2006/bibliography"/>
   </ds:schemaRefs>

</xml_diff>